<commit_message>
fix  some error  in SRS
</commit_message>
<xml_diff>
--- a/doc/requirement/EnglishSound_SRS.docx
+++ b/doc/requirement/EnglishSound_SRS.docx
@@ -1,6 +1,6 @@
 
 <file path=word/document.xml><?xml version="1.0" encoding="utf-8"?>
-<w:document xmlns:wpc="http://schemas.microsoft.com/office/word/2010/wordprocessingCanvas" xmlns:mc="http://schemas.openxmlformats.org/markup-compatibility/2006" xmlns:o="urn:schemas-microsoft-com:office:office" xmlns:r="http://schemas.openxmlformats.org/officeDocument/2006/relationships" xmlns:m="http://schemas.openxmlformats.org/officeDocument/2006/math" xmlns:v="urn:schemas-microsoft-com:vml" xmlns:wp14="http://schemas.microsoft.com/office/word/2010/wordprocessingDrawing" xmlns:wp="http://schemas.openxmlformats.org/drawingml/2006/wordprocessingDrawing" xmlns:w10="urn:schemas-microsoft-com:office:word" xmlns:w="http://schemas.openxmlformats.org/wordprocessingml/2006/main" xmlns:w14="http://schemas.microsoft.com/office/word/2010/wordml" xmlns:w15="http://schemas.microsoft.com/office/word/2012/wordml" xmlns:wpg="http://schemas.microsoft.com/office/word/2010/wordprocessingGroup" xmlns:wpi="http://schemas.microsoft.com/office/word/2010/wordprocessingInk" xmlns:wne="http://schemas.microsoft.com/office/word/2006/wordml" xmlns:wps="http://schemas.microsoft.com/office/word/2010/wordprocessingShape" mc:Ignorable="w14 w15 wp14">
+<w:document xmlns:wpc="http://schemas.microsoft.com/office/word/2010/wordprocessingCanvas" xmlns:cx="http://schemas.microsoft.com/office/drawing/2014/chartex" xmlns:mc="http://schemas.openxmlformats.org/markup-compatibility/2006" xmlns:o="urn:schemas-microsoft-com:office:office" xmlns:r="http://schemas.openxmlformats.org/officeDocument/2006/relationships" xmlns:m="http://schemas.openxmlformats.org/officeDocument/2006/math" xmlns:v="urn:schemas-microsoft-com:vml" xmlns:wp14="http://schemas.microsoft.com/office/word/2010/wordprocessingDrawing" xmlns:wp="http://schemas.openxmlformats.org/drawingml/2006/wordprocessingDrawing" xmlns:w10="urn:schemas-microsoft-com:office:word" xmlns:w="http://schemas.openxmlformats.org/wordprocessingml/2006/main" xmlns:w14="http://schemas.microsoft.com/office/word/2010/wordml" xmlns:w15="http://schemas.microsoft.com/office/word/2012/wordml" xmlns:w16se="http://schemas.microsoft.com/office/word/2015/wordml/symex" xmlns:wpg="http://schemas.microsoft.com/office/word/2010/wordprocessingGroup" xmlns:wpi="http://schemas.microsoft.com/office/word/2010/wordprocessingInk" xmlns:wne="http://schemas.microsoft.com/office/word/2006/wordml" xmlns:wps="http://schemas.microsoft.com/office/word/2010/wordprocessingShape" mc:Ignorable="w14 w15 w16se wp14">
   <w:body>
     <w:p>
       <w:pPr>
@@ -3142,21 +3142,7 @@
         <w:rPr>
           <w:szCs w:val="24"/>
         </w:rPr>
-        <w:t xml:space="preserve">Phần mềm được sử dụng để hỗ trợ người học tiếng Anh, giúp người dùng cải thiện trình độ tiếng Anh sau một thời gian sử dụng. Phần mềm tập trung vào việc </w:t>
-      </w:r>
-      <w:proofErr w:type="gramStart"/>
-      <w:r>
-        <w:rPr>
-          <w:szCs w:val="24"/>
-        </w:rPr>
-        <w:t>thu</w:t>
-      </w:r>
-      <w:proofErr w:type="gramEnd"/>
-      <w:r>
-        <w:rPr>
-          <w:szCs w:val="24"/>
-        </w:rPr>
-        <w:t xml:space="preserve"> thập từ vựng và phát âm của nó, với các tệp âm thanh được đính kèm. Thích hợp cho người dùng mới, người mới biết tiếng Anh.</w:t>
+        <w:t>Phần mềm được sử dụng để hỗ trợ người học tiếng Anh, giúp người dùng cải thiện trình độ tiếng Anh sau một thời gian sử dụng. Phần mềm tập trung vào việc thu thập từ vựng và phát âm của nó, với các tệp âm thanh được đính kèm. Thích hợp cho người dùng mới, người mới biết tiếng Anh.</w:t>
       </w:r>
     </w:p>
     <w:p>
@@ -3224,8 +3210,6 @@
         </w:rPr>
         <w:t>None</w:t>
       </w:r>
-      <w:bookmarkStart w:id="17" w:name="_GoBack"/>
-      <w:bookmarkEnd w:id="17"/>
     </w:p>
     <w:p/>
     <w:p>
@@ -3241,19 +3225,19 @@
         <w:pStyle w:val="Heading2"/>
         <w:suppressAutoHyphens w:val="0"/>
       </w:pPr>
-      <w:bookmarkStart w:id="18" w:name="_Toc532141345"/>
-      <w:bookmarkStart w:id="19" w:name="_Toc532150867"/>
-      <w:bookmarkStart w:id="20" w:name="_Toc532151030"/>
-      <w:bookmarkStart w:id="21" w:name="_Toc532323857"/>
-      <w:bookmarkStart w:id="22" w:name="_Toc533360873"/>
+      <w:bookmarkStart w:id="17" w:name="_Toc532141345"/>
+      <w:bookmarkStart w:id="18" w:name="_Toc532150867"/>
+      <w:bookmarkStart w:id="19" w:name="_Toc532151030"/>
+      <w:bookmarkStart w:id="20" w:name="_Toc532323857"/>
+      <w:bookmarkStart w:id="21" w:name="_Toc533360873"/>
       <w:r>
         <w:t>Definitions, Acronyms and Abbreviations</w:t>
       </w:r>
+      <w:bookmarkEnd w:id="17"/>
       <w:bookmarkEnd w:id="18"/>
       <w:bookmarkEnd w:id="19"/>
       <w:bookmarkEnd w:id="20"/>
       <w:bookmarkEnd w:id="21"/>
-      <w:bookmarkEnd w:id="22"/>
     </w:p>
     <w:p>
       <w:pPr>
@@ -4278,57 +4262,58 @@
         <w:pStyle w:val="Heading2"/>
         <w:suppressAutoHyphens w:val="0"/>
       </w:pPr>
-      <w:bookmarkStart w:id="23" w:name="_Toc531735424"/>
-      <w:bookmarkStart w:id="24" w:name="_Toc532000035"/>
-      <w:bookmarkStart w:id="25" w:name="_Toc532000434"/>
-      <w:bookmarkStart w:id="26" w:name="_Toc532141044"/>
-      <w:bookmarkStart w:id="27" w:name="_Toc532141192"/>
-      <w:bookmarkStart w:id="28" w:name="_Toc532141346"/>
-      <w:bookmarkStart w:id="29" w:name="_Toc532141492"/>
-      <w:bookmarkStart w:id="30" w:name="_Toc532150154"/>
-      <w:bookmarkStart w:id="31" w:name="_Toc532150868"/>
-      <w:bookmarkStart w:id="32" w:name="_Toc532151031"/>
-      <w:bookmarkStart w:id="33" w:name="_Toc532151188"/>
-      <w:bookmarkStart w:id="34" w:name="_Toc532151345"/>
-      <w:bookmarkStart w:id="35" w:name="_Toc532157774"/>
-      <w:bookmarkStart w:id="36" w:name="_Toc532157933"/>
-      <w:bookmarkStart w:id="37" w:name="_Toc532323858"/>
-      <w:bookmarkStart w:id="38" w:name="_Toc531735425"/>
-      <w:bookmarkStart w:id="39" w:name="_Toc532000036"/>
-      <w:bookmarkStart w:id="40" w:name="_Toc532000435"/>
-      <w:bookmarkStart w:id="41" w:name="_Toc532141045"/>
-      <w:bookmarkStart w:id="42" w:name="_Toc532141193"/>
-      <w:bookmarkStart w:id="43" w:name="_Toc532141347"/>
-      <w:bookmarkStart w:id="44" w:name="_Toc532141493"/>
-      <w:bookmarkStart w:id="45" w:name="_Toc532150155"/>
-      <w:bookmarkStart w:id="46" w:name="_Toc532150869"/>
-      <w:bookmarkStart w:id="47" w:name="_Toc532151032"/>
-      <w:bookmarkStart w:id="48" w:name="_Toc532151189"/>
-      <w:bookmarkStart w:id="49" w:name="_Toc532151346"/>
-      <w:bookmarkStart w:id="50" w:name="_Toc532157775"/>
-      <w:bookmarkStart w:id="51" w:name="_Toc532157934"/>
-      <w:bookmarkStart w:id="52" w:name="_Toc532323859"/>
-      <w:bookmarkStart w:id="53" w:name="_Toc531735426"/>
-      <w:bookmarkStart w:id="54" w:name="_Toc532000037"/>
-      <w:bookmarkStart w:id="55" w:name="_Toc532000436"/>
-      <w:bookmarkStart w:id="56" w:name="_Toc532141046"/>
-      <w:bookmarkStart w:id="57" w:name="_Toc532141194"/>
-      <w:bookmarkStart w:id="58" w:name="_Toc532141348"/>
-      <w:bookmarkStart w:id="59" w:name="_Toc532141494"/>
-      <w:bookmarkStart w:id="60" w:name="_Toc532150156"/>
-      <w:bookmarkStart w:id="61" w:name="_Toc532150870"/>
-      <w:bookmarkStart w:id="62" w:name="_Toc532151033"/>
-      <w:bookmarkStart w:id="63" w:name="_Toc532151190"/>
-      <w:bookmarkStart w:id="64" w:name="_Toc532151347"/>
-      <w:bookmarkStart w:id="65" w:name="_Toc532157776"/>
-      <w:bookmarkStart w:id="66" w:name="_Toc532157935"/>
-      <w:bookmarkStart w:id="67" w:name="_Toc532323860"/>
-      <w:bookmarkStart w:id="68" w:name="_Toc439994672"/>
-      <w:bookmarkStart w:id="69" w:name="_Toc532141349"/>
-      <w:bookmarkStart w:id="70" w:name="_Toc532150871"/>
-      <w:bookmarkStart w:id="71" w:name="_Toc532151034"/>
-      <w:bookmarkStart w:id="72" w:name="_Toc532323861"/>
-      <w:bookmarkStart w:id="73" w:name="_Toc533360874"/>
+      <w:bookmarkStart w:id="22" w:name="_Toc531735424"/>
+      <w:bookmarkStart w:id="23" w:name="_Toc532000035"/>
+      <w:bookmarkStart w:id="24" w:name="_Toc532000434"/>
+      <w:bookmarkStart w:id="25" w:name="_Toc532141044"/>
+      <w:bookmarkStart w:id="26" w:name="_Toc532141192"/>
+      <w:bookmarkStart w:id="27" w:name="_Toc532141346"/>
+      <w:bookmarkStart w:id="28" w:name="_Toc532141492"/>
+      <w:bookmarkStart w:id="29" w:name="_Toc532150154"/>
+      <w:bookmarkStart w:id="30" w:name="_Toc532150868"/>
+      <w:bookmarkStart w:id="31" w:name="_Toc532151031"/>
+      <w:bookmarkStart w:id="32" w:name="_Toc532151188"/>
+      <w:bookmarkStart w:id="33" w:name="_Toc532151345"/>
+      <w:bookmarkStart w:id="34" w:name="_Toc532157774"/>
+      <w:bookmarkStart w:id="35" w:name="_Toc532157933"/>
+      <w:bookmarkStart w:id="36" w:name="_Toc532323858"/>
+      <w:bookmarkStart w:id="37" w:name="_Toc531735425"/>
+      <w:bookmarkStart w:id="38" w:name="_Toc532000036"/>
+      <w:bookmarkStart w:id="39" w:name="_Toc532000435"/>
+      <w:bookmarkStart w:id="40" w:name="_Toc532141045"/>
+      <w:bookmarkStart w:id="41" w:name="_Toc532141193"/>
+      <w:bookmarkStart w:id="42" w:name="_Toc532141347"/>
+      <w:bookmarkStart w:id="43" w:name="_Toc532141493"/>
+      <w:bookmarkStart w:id="44" w:name="_Toc532150155"/>
+      <w:bookmarkStart w:id="45" w:name="_Toc532150869"/>
+      <w:bookmarkStart w:id="46" w:name="_Toc532151032"/>
+      <w:bookmarkStart w:id="47" w:name="_Toc532151189"/>
+      <w:bookmarkStart w:id="48" w:name="_Toc532151346"/>
+      <w:bookmarkStart w:id="49" w:name="_Toc532157775"/>
+      <w:bookmarkStart w:id="50" w:name="_Toc532157934"/>
+      <w:bookmarkStart w:id="51" w:name="_Toc532323859"/>
+      <w:bookmarkStart w:id="52" w:name="_Toc531735426"/>
+      <w:bookmarkStart w:id="53" w:name="_Toc532000037"/>
+      <w:bookmarkStart w:id="54" w:name="_Toc532000436"/>
+      <w:bookmarkStart w:id="55" w:name="_Toc532141046"/>
+      <w:bookmarkStart w:id="56" w:name="_Toc532141194"/>
+      <w:bookmarkStart w:id="57" w:name="_Toc532141348"/>
+      <w:bookmarkStart w:id="58" w:name="_Toc532141494"/>
+      <w:bookmarkStart w:id="59" w:name="_Toc532150156"/>
+      <w:bookmarkStart w:id="60" w:name="_Toc532150870"/>
+      <w:bookmarkStart w:id="61" w:name="_Toc532151033"/>
+      <w:bookmarkStart w:id="62" w:name="_Toc532151190"/>
+      <w:bookmarkStart w:id="63" w:name="_Toc532151347"/>
+      <w:bookmarkStart w:id="64" w:name="_Toc532157776"/>
+      <w:bookmarkStart w:id="65" w:name="_Toc532157935"/>
+      <w:bookmarkStart w:id="66" w:name="_Toc532323860"/>
+      <w:bookmarkStart w:id="67" w:name="_Toc439994672"/>
+      <w:bookmarkStart w:id="68" w:name="_Toc532141349"/>
+      <w:bookmarkStart w:id="69" w:name="_Toc532150871"/>
+      <w:bookmarkStart w:id="70" w:name="_Toc532151034"/>
+      <w:bookmarkStart w:id="71" w:name="_Toc532323861"/>
+      <w:bookmarkStart w:id="72" w:name="_Toc533360874"/>
+      <w:bookmarkEnd w:id="22"/>
       <w:bookmarkEnd w:id="23"/>
       <w:bookmarkEnd w:id="24"/>
       <w:bookmarkEnd w:id="25"/>
@@ -4373,16 +4358,15 @@
       <w:bookmarkEnd w:id="64"/>
       <w:bookmarkEnd w:id="65"/>
       <w:bookmarkEnd w:id="66"/>
+      <w:r>
+        <w:t>References</w:t>
+      </w:r>
       <w:bookmarkEnd w:id="67"/>
-      <w:r>
-        <w:t>References</w:t>
-      </w:r>
       <w:bookmarkEnd w:id="68"/>
       <w:bookmarkEnd w:id="69"/>
       <w:bookmarkEnd w:id="70"/>
       <w:bookmarkEnd w:id="71"/>
       <w:bookmarkEnd w:id="72"/>
-      <w:bookmarkEnd w:id="73"/>
     </w:p>
     <w:tbl>
       <w:tblPr>
@@ -4635,7 +4619,7 @@
           <w:u w:val="single"/>
         </w:rPr>
       </w:pPr>
-      <w:bookmarkStart w:id="74" w:name="_Toc533360875"/>
+      <w:bookmarkStart w:id="73" w:name="_Toc533360875"/>
       <w:r>
         <w:rPr>
           <w:sz w:val="40"/>
@@ -4645,7 +4629,7 @@
         <w:lastRenderedPageBreak/>
         <w:t>High level requirement</w:t>
       </w:r>
-      <w:bookmarkEnd w:id="74"/>
+      <w:bookmarkEnd w:id="73"/>
       <w:r>
         <w:rPr>
           <w:sz w:val="40"/>
@@ -4667,7 +4651,7 @@
           <w:szCs w:val="36"/>
         </w:rPr>
       </w:pPr>
-      <w:bookmarkStart w:id="75" w:name="_Toc533360876"/>
+      <w:bookmarkStart w:id="74" w:name="_Toc533360876"/>
       <w:r>
         <w:rPr>
           <w:sz w:val="36"/>
@@ -4675,7 +4659,7 @@
         </w:rPr>
         <w:t>Product Perspective</w:t>
       </w:r>
-      <w:bookmarkEnd w:id="75"/>
+      <w:bookmarkEnd w:id="74"/>
     </w:p>
     <w:p>
       <w:pPr>
@@ -4736,9 +4720,8 @@
           <w:sz w:val="24"/>
           <w:szCs w:val="24"/>
         </w:rPr>
-        <w:t>Phần mềm được build trên nền tảng android. Giao diện có chức năng giúp người dùng tìm kiếm từ ngữ và các nút để chuyển vào những trang được phân loại giúp người học tiếng anh theo chủ đề như: trong giao tiếp ăn uống, trò chuyện kết bạn</w:t>
-      </w:r>
-      <w:proofErr w:type="gramStart"/>
+        <w:t>Phần mềm được build trên nền tảng android. Giao diện có chức năng giúp người dùng tìm kiếm từ ngữ và các nút để chuyển vào những trang được phân loại giúp người học tiếng anh theo chủ đề như: trong giao tiếp ăn uống, trò chuyện kết bạn,… và kèm theo đó là audio để người dùng luyện nghe cho mỗi câu</w:t>
+      </w:r>
       <w:r>
         <w:rPr>
           <w:rFonts w:ascii="Times New Roman" w:hAnsi="Times New Roman"/>
@@ -4746,25 +4729,6 @@
           <w:sz w:val="24"/>
           <w:szCs w:val="24"/>
         </w:rPr>
-        <w:t>,…</w:t>
-      </w:r>
-      <w:proofErr w:type="gramEnd"/>
-      <w:r>
-        <w:rPr>
-          <w:rFonts w:ascii="Times New Roman" w:hAnsi="Times New Roman"/>
-          <w:b w:val="0"/>
-          <w:sz w:val="24"/>
-          <w:szCs w:val="24"/>
-        </w:rPr>
-        <w:t xml:space="preserve"> và kèm theo đó là audio để người dùng luyện nghe cho mỗi câu</w:t>
-      </w:r>
-      <w:r>
-        <w:rPr>
-          <w:rFonts w:ascii="Times New Roman" w:hAnsi="Times New Roman"/>
-          <w:b w:val="0"/>
-          <w:sz w:val="24"/>
-          <w:szCs w:val="24"/>
-        </w:rPr>
         <w:t>.</w:t>
       </w:r>
     </w:p>
@@ -4778,21 +4742,7 @@
         <w:rPr>
           <w:lang w:eastAsia="en-US"/>
         </w:rPr>
-        <w:t xml:space="preserve">Phần mềm được thử nghiệm tại Đại học Tôn Đức Thắng, sau khi có kết quả kiểm tra, sẽ mở rộng khu vực phát triển sang các trường trung cấp và tiểu học. Dự </w:t>
-      </w:r>
-      <w:proofErr w:type="gramStart"/>
-      <w:r>
-        <w:rPr>
-          <w:lang w:eastAsia="en-US"/>
-        </w:rPr>
-        <w:t>án</w:t>
-      </w:r>
-      <w:proofErr w:type="gramEnd"/>
-      <w:r>
-        <w:rPr>
-          <w:lang w:eastAsia="en-US"/>
-        </w:rPr>
-        <w:t xml:space="preserve"> sẽ được gửi đến văn phòng khoa để tài trợ cho sự phát triển của phần mềm.</w:t>
+        <w:t>Phần mềm được thử nghiệm tại Đại học Tôn Đức Thắng, sau khi có kết quả kiểm tra, sẽ mở rộng khu vực phát triển sang các trường trung cấp và tiểu học. Dự án sẽ được gửi đến văn phòng khoa để tài trợ cho sự phát triển của phần mềm.</w:t>
       </w:r>
     </w:p>
     <w:p>
@@ -4856,7 +4806,7 @@
           <w:szCs w:val="28"/>
         </w:rPr>
       </w:pPr>
-      <w:bookmarkStart w:id="76" w:name="_Toc533360877"/>
+      <w:bookmarkStart w:id="75" w:name="_Toc533360877"/>
       <w:r>
         <w:rPr>
           <w:sz w:val="36"/>
@@ -4864,7 +4814,7 @@
         </w:rPr>
         <w:t>User case decriptions</w:t>
       </w:r>
-      <w:bookmarkEnd w:id="76"/>
+      <w:bookmarkEnd w:id="75"/>
     </w:p>
     <w:p>
       <w:pPr>
@@ -4875,7 +4825,7 @@
         </w:numPr>
         <w:ind w:firstLine="720"/>
       </w:pPr>
-      <w:bookmarkStart w:id="77" w:name="_Toc533360878"/>
+      <w:bookmarkStart w:id="76" w:name="_Toc533360878"/>
       <w:r>
         <w:rPr>
           <w:szCs w:val="28"/>
@@ -4901,7 +4851,7 @@
         </w:rPr>
         <w:t>ecriptionagram</w:t>
       </w:r>
-      <w:bookmarkEnd w:id="77"/>
+      <w:bookmarkEnd w:id="76"/>
     </w:p>
     <w:p>
       <w:pPr>
@@ -4972,11 +4922,9 @@
         <w:pStyle w:val="Caption"/>
         <w:jc w:val="center"/>
       </w:pPr>
-      <w:proofErr w:type="gramStart"/>
       <w:r>
         <w:t xml:space="preserve">Diagram  </w:t>
       </w:r>
-      <w:proofErr w:type="gramEnd"/>
       <w:r>
         <w:fldChar w:fldCharType="begin"/>
       </w:r>
@@ -5086,13 +5034,8 @@
         <w:pStyle w:val="Caption"/>
         <w:jc w:val="center"/>
       </w:pPr>
-      <w:proofErr w:type="gramStart"/>
-      <w:r>
-        <w:t>Diagram  2</w:t>
-      </w:r>
-      <w:proofErr w:type="gramEnd"/>
-      <w:r>
-        <w:t>: Member đăng nhập và sử dụng phần mềm</w:t>
+      <w:r>
+        <w:t>Diagram  2: Member đăng nhập và sử dụng phần mềm</w:t>
       </w:r>
     </w:p>
     <w:p>
@@ -5106,21 +5049,7 @@
         <w:rPr>
           <w:lang w:eastAsia="en-US"/>
         </w:rPr>
-        <w:t xml:space="preserve">Lưu ý: Phần mềm này nếu không đăng nhập tạo user vẫn có thể sử dụng nhưng sẽ không đầy đủ các chức năng </w:t>
-      </w:r>
-      <w:proofErr w:type="gramStart"/>
-      <w:r>
-        <w:rPr>
-          <w:lang w:eastAsia="en-US"/>
-        </w:rPr>
-        <w:t>theo</w:t>
-      </w:r>
-      <w:proofErr w:type="gramEnd"/>
-      <w:r>
-        <w:rPr>
-          <w:lang w:eastAsia="en-US"/>
-        </w:rPr>
-        <w:t xml:space="preserve"> diagram</w:t>
+        <w:t>Lưu ý: Phần mềm này nếu không đăng nhập tạo user vẫn có thể sử dụng nhưng sẽ không đầy đủ các chức năng theo diagram</w:t>
       </w:r>
     </w:p>
     <w:p>
@@ -5179,7 +5108,6 @@
           <w:szCs w:val="28"/>
         </w:rPr>
       </w:pPr>
-      <w:proofErr w:type="gramStart"/>
       <w:r>
         <w:rPr>
           <w:b/>
@@ -5194,16 +5122,7 @@
           <w:sz w:val="28"/>
           <w:szCs w:val="28"/>
         </w:rPr>
-        <w:t xml:space="preserve"> User</w:t>
-      </w:r>
-      <w:proofErr w:type="gramEnd"/>
-      <w:r>
-        <w:rPr>
-          <w:b/>
-          <w:sz w:val="28"/>
-          <w:szCs w:val="28"/>
-        </w:rPr>
-        <w:t xml:space="preserve"> Decription</w:t>
+        <w:t xml:space="preserve"> User Decription</w:t>
       </w:r>
     </w:p>
     <w:p>
@@ -5710,25 +5629,7 @@
                 <w:sz w:val="24"/>
                 <w:szCs w:val="24"/>
               </w:rPr>
-              <w:t xml:space="preserve"> phận sẽ đi khảo sát, hỏi thăm, tiếp xúc user về để fix phần mềm tiếng anh để phù hợp với trend. Bộ phận sẽ thêm vào các bản nội dung, dữ liệu của program</w:t>
-            </w:r>
-            <w:proofErr w:type="gramStart"/>
-            <w:r>
-              <w:rPr>
-                <w:rFonts w:ascii="Times New Roman" w:hAnsi="Times New Roman" w:cs="Times New Roman"/>
-                <w:sz w:val="24"/>
-                <w:szCs w:val="24"/>
-              </w:rPr>
-              <w:t>,  xóa</w:t>
-            </w:r>
-            <w:proofErr w:type="gramEnd"/>
-            <w:r>
-              <w:rPr>
-                <w:rFonts w:ascii="Times New Roman" w:hAnsi="Times New Roman" w:cs="Times New Roman"/>
-                <w:sz w:val="24"/>
-                <w:szCs w:val="24"/>
-              </w:rPr>
-              <w:t xml:space="preserve"> cập nhật các dữ liệu.</w:t>
+              <w:t xml:space="preserve"> phận sẽ đi khảo sát, hỏi thăm, tiếp xúc user về để fix phần mềm tiếng anh để phù hợp với trend. Bộ phận sẽ thêm vào các bản nội dung, dữ liệu của program,  xóa cập nhật các dữ liệu.</w:t>
             </w:r>
           </w:p>
           <w:p>
@@ -5986,7 +5887,6 @@
           <w:szCs w:val="28"/>
         </w:rPr>
       </w:pPr>
-      <w:proofErr w:type="gramStart"/>
       <w:r>
         <w:rPr>
           <w:rFonts w:ascii="Times New Roman" w:hAnsi="Times New Roman" w:cs="Times New Roman"/>
@@ -5995,18 +5895,7 @@
           <w:sz w:val="28"/>
           <w:szCs w:val="28"/>
         </w:rPr>
-        <w:t>2.2.3  Use</w:t>
-      </w:r>
-      <w:proofErr w:type="gramEnd"/>
-      <w:r>
-        <w:rPr>
-          <w:rFonts w:ascii="Times New Roman" w:hAnsi="Times New Roman" w:cs="Times New Roman"/>
-          <w:b/>
-          <w:i w:val="0"/>
-          <w:sz w:val="28"/>
-          <w:szCs w:val="28"/>
-        </w:rPr>
-        <w:t xml:space="preserve"> Case Decriptionagram</w:t>
+        <w:t>2.2.3  Use Case Decriptionagram</w:t>
       </w:r>
     </w:p>
     <w:p>
@@ -7042,23 +6931,13 @@
           <w:szCs w:val="28"/>
         </w:rPr>
       </w:pPr>
-      <w:proofErr w:type="gramStart"/>
       <w:r>
         <w:rPr>
           <w:rFonts w:ascii="Times New Roman" w:hAnsi="Times New Roman" w:cs="Times New Roman"/>
           <w:sz w:val="28"/>
           <w:szCs w:val="28"/>
         </w:rPr>
-        <w:t>2.2.4  Use</w:t>
-      </w:r>
-      <w:proofErr w:type="gramEnd"/>
-      <w:r>
-        <w:rPr>
-          <w:rFonts w:ascii="Times New Roman" w:hAnsi="Times New Roman" w:cs="Times New Roman"/>
-          <w:sz w:val="28"/>
-          <w:szCs w:val="28"/>
-        </w:rPr>
-        <w:t xml:space="preserve"> Case &amp; User Permission Mapping</w:t>
+        <w:t>2.2.4  Use Case &amp; User Permission Mapping</w:t>
       </w:r>
     </w:p>
     <w:p>
@@ -8526,7 +8405,7 @@
           <w:szCs w:val="36"/>
         </w:rPr>
       </w:pPr>
-      <w:bookmarkStart w:id="78" w:name="_Toc533360879"/>
+      <w:bookmarkStart w:id="77" w:name="_Toc533360879"/>
       <w:r>
         <w:rPr>
           <w:rFonts w:ascii="Times New Roman" w:hAnsi="Times New Roman" w:cs="Times New Roman"/>
@@ -8535,7 +8414,7 @@
         </w:rPr>
         <w:t>Operating Environment</w:t>
       </w:r>
-      <w:bookmarkEnd w:id="78"/>
+      <w:bookmarkEnd w:id="77"/>
     </w:p>
     <w:p>
       <w:pPr>
@@ -8648,7 +8527,7 @@
           <w:szCs w:val="36"/>
         </w:rPr>
       </w:pPr>
-      <w:bookmarkStart w:id="79" w:name="_Toc533360880"/>
+      <w:bookmarkStart w:id="78" w:name="_Toc533360880"/>
       <w:r>
         <w:rPr>
           <w:rFonts w:ascii="Times New Roman" w:hAnsi="Times New Roman" w:cs="Times New Roman"/>
@@ -8657,7 +8536,7 @@
         </w:rPr>
         <w:t>User Classes and Characteristics</w:t>
       </w:r>
-      <w:bookmarkEnd w:id="79"/>
+      <w:bookmarkEnd w:id="78"/>
     </w:p>
     <w:p>
       <w:pPr>
@@ -8722,16 +8601,8 @@
         <w:rPr>
           <w:szCs w:val="24"/>
         </w:rPr>
-        <w:t xml:space="preserve">+ Trình độ học vấn: học tiểu học, mẫu giáo, cấp 1-3, sinh viên đại học, cao </w:t>
-      </w:r>
-      <w:proofErr w:type="gramStart"/>
-      <w:r>
-        <w:rPr>
-          <w:szCs w:val="24"/>
-        </w:rPr>
-        <w:t>đẳng,........</w:t>
-      </w:r>
-      <w:proofErr w:type="gramEnd"/>
+        <w:t>+ Trình độ học vấn: học tiểu học, mẫu giáo, cấp 1-3, sinh viên đại học, cao đẳng,........</w:t>
+      </w:r>
     </w:p>
     <w:p>
       <w:pPr>
@@ -8758,21 +8629,7 @@
           <w:szCs w:val="24"/>
         </w:rPr>
         <w:tab/>
-        <w:t xml:space="preserve">+ Tần </w:t>
-      </w:r>
-      <w:proofErr w:type="gramStart"/>
-      <w:r>
-        <w:rPr>
-          <w:szCs w:val="24"/>
-        </w:rPr>
-        <w:t>xuất :</w:t>
-      </w:r>
-      <w:proofErr w:type="gramEnd"/>
-      <w:r>
-        <w:rPr>
-          <w:szCs w:val="24"/>
-        </w:rPr>
-        <w:t xml:space="preserve"> có thể sử dụng mọi lúc mọi nơi 24/7</w:t>
+        <w:t>+ Tần xuất : có thể sử dụng mọi lúc mọi nơi 24/7</w:t>
       </w:r>
     </w:p>
     <w:p>
@@ -8874,21 +8731,7 @@
           <w:szCs w:val="24"/>
         </w:rPr>
         <w:tab/>
-        <w:t xml:space="preserve">+ Tần </w:t>
-      </w:r>
-      <w:proofErr w:type="gramStart"/>
-      <w:r>
-        <w:rPr>
-          <w:szCs w:val="24"/>
-        </w:rPr>
-        <w:t>xuất :</w:t>
-      </w:r>
-      <w:proofErr w:type="gramEnd"/>
-      <w:r>
-        <w:rPr>
-          <w:szCs w:val="24"/>
-        </w:rPr>
-        <w:t xml:space="preserve"> có thể sử dụng mọi lúc mọi nơi</w:t>
+        <w:t>+ Tần xuất : có thể sử dụng mọi lúc mọi nơi</w:t>
       </w:r>
     </w:p>
     <w:p>
@@ -8963,21 +8806,7 @@
         <w:rPr>
           <w:szCs w:val="24"/>
         </w:rPr>
-        <w:t xml:space="preserve">+ Tần </w:t>
-      </w:r>
-      <w:proofErr w:type="gramStart"/>
-      <w:r>
-        <w:rPr>
-          <w:szCs w:val="24"/>
-        </w:rPr>
-        <w:t>xuất :</w:t>
-      </w:r>
-      <w:proofErr w:type="gramEnd"/>
-      <w:r>
-        <w:rPr>
-          <w:szCs w:val="24"/>
-        </w:rPr>
-        <w:t xml:space="preserve"> có thể sử dụng mọi lúc mọi nơi</w:t>
+        <w:t>+ Tần xuất : có thể sử dụng mọi lúc mọi nơi</w:t>
       </w:r>
     </w:p>
     <w:p>
@@ -9028,7 +8857,7 @@
           <w:szCs w:val="36"/>
         </w:rPr>
       </w:pPr>
-      <w:bookmarkStart w:id="80" w:name="_Toc533360881"/>
+      <w:bookmarkStart w:id="79" w:name="_Toc533360881"/>
       <w:r>
         <w:rPr>
           <w:rFonts w:ascii="Times New Roman" w:hAnsi="Times New Roman" w:cs="Times New Roman"/>
@@ -9037,7 +8866,7 @@
         </w:rPr>
         <w:t>Design and Implementation Constraints</w:t>
       </w:r>
-      <w:bookmarkEnd w:id="80"/>
+      <w:bookmarkEnd w:id="79"/>
     </w:p>
     <w:p>
       <w:pPr>
@@ -9079,23 +8908,7 @@
           <w:szCs w:val="24"/>
         </w:rPr>
         <w:tab/>
-        <w:t xml:space="preserve">Program Được viết bằng ngôn ngữ java </w:t>
-      </w:r>
-      <w:proofErr w:type="gramStart"/>
-      <w:r>
-        <w:rPr>
-          <w:rFonts w:ascii="Times New Roman" w:hAnsi="Times New Roman" w:cs="Times New Roman"/>
-          <w:szCs w:val="24"/>
-        </w:rPr>
-        <w:t>and(</w:t>
-      </w:r>
-      <w:proofErr w:type="gramEnd"/>
-      <w:r>
-        <w:rPr>
-          <w:rFonts w:ascii="Times New Roman" w:hAnsi="Times New Roman" w:cs="Times New Roman"/>
-          <w:szCs w:val="24"/>
-        </w:rPr>
-        <w:t>or) something có thể chạy được trên nền tảng web và thiết bị di động.</w:t>
+        <w:t>Program Được viết bằng ngôn ngữ java and(or) something có thể chạy được trên nền tảng web và thiết bị di động.</w:t>
       </w:r>
     </w:p>
     <w:p>
@@ -9129,7 +8942,7 @@
           <w:szCs w:val="36"/>
         </w:rPr>
       </w:pPr>
-      <w:bookmarkStart w:id="81" w:name="_Toc533360882"/>
+      <w:bookmarkStart w:id="80" w:name="_Toc533360882"/>
       <w:r>
         <w:rPr>
           <w:rFonts w:ascii="Times New Roman" w:hAnsi="Times New Roman" w:cs="Times New Roman"/>
@@ -9138,7 +8951,7 @@
         </w:rPr>
         <w:t>User Documentation</w:t>
       </w:r>
-      <w:bookmarkEnd w:id="81"/>
+      <w:bookmarkEnd w:id="80"/>
     </w:p>
     <w:p>
       <w:pPr>
@@ -9167,27 +8980,7 @@
           <w:sz w:val="24"/>
           <w:szCs w:val="24"/>
         </w:rPr>
-        <w:t xml:space="preserve">Tài liệu bao gồm file hướng dẫn sử dụng có thể download trực tuyến hoặc đính kèm cùng phần mềm. Có thể contact qua địa chỉ email </w:t>
-      </w:r>
-      <w:proofErr w:type="gramStart"/>
-      <w:r>
-        <w:rPr>
-          <w:rFonts w:ascii="Times New Roman" w:hAnsi="Times New Roman" w:cs="Times New Roman"/>
-          <w:i w:val="0"/>
-          <w:sz w:val="24"/>
-          <w:szCs w:val="24"/>
-        </w:rPr>
-        <w:t>của  team</w:t>
-      </w:r>
-      <w:proofErr w:type="gramEnd"/>
-      <w:r>
-        <w:rPr>
-          <w:rFonts w:ascii="Times New Roman" w:hAnsi="Times New Roman" w:cs="Times New Roman"/>
-          <w:i w:val="0"/>
-          <w:sz w:val="24"/>
-          <w:szCs w:val="24"/>
-        </w:rPr>
-        <w:t xml:space="preserve"> or sđt,....</w:t>
+        <w:t>Tài liệu bao gồm file hướng dẫn sử dụng có thể download trực tuyến hoặc đính kèm cùng phần mềm. Có thể contact qua địa chỉ email của  team or sđt,....</w:t>
       </w:r>
     </w:p>
     <w:p>
@@ -9245,7 +9038,7 @@
           <w:szCs w:val="36"/>
         </w:rPr>
       </w:pPr>
-      <w:bookmarkStart w:id="82" w:name="_Toc533360883"/>
+      <w:bookmarkStart w:id="81" w:name="_Toc533360883"/>
       <w:r>
         <w:rPr>
           <w:rFonts w:ascii="Times New Roman" w:hAnsi="Times New Roman" w:cs="Times New Roman"/>
@@ -9254,7 +9047,7 @@
         </w:rPr>
         <w:t>Assumptions and Dependencies</w:t>
       </w:r>
-      <w:bookmarkEnd w:id="82"/>
+      <w:bookmarkEnd w:id="81"/>
     </w:p>
     <w:p/>
     <w:p/>
@@ -9285,11 +9078,11 @@
           <w:u w:val="single"/>
         </w:rPr>
       </w:pPr>
-      <w:bookmarkStart w:id="83" w:name="_Toc532141469"/>
-      <w:bookmarkStart w:id="84" w:name="_Toc532150995"/>
-      <w:bookmarkStart w:id="85" w:name="_Toc532151158"/>
-      <w:bookmarkStart w:id="86" w:name="_Toc532323985"/>
-      <w:bookmarkStart w:id="87" w:name="_Toc533360884"/>
+      <w:bookmarkStart w:id="82" w:name="_Toc532141469"/>
+      <w:bookmarkStart w:id="83" w:name="_Toc532150995"/>
+      <w:bookmarkStart w:id="84" w:name="_Toc532151158"/>
+      <w:bookmarkStart w:id="85" w:name="_Toc532323985"/>
+      <w:bookmarkStart w:id="86" w:name="_Toc533360884"/>
       <w:r>
         <w:rPr>
           <w:u w:val="single"/>
@@ -9297,11 +9090,11 @@
         <w:lastRenderedPageBreak/>
         <w:t>FUNCTIONAL REQUIREMENT</w:t>
       </w:r>
+      <w:bookmarkEnd w:id="82"/>
       <w:bookmarkEnd w:id="83"/>
       <w:bookmarkEnd w:id="84"/>
       <w:bookmarkEnd w:id="85"/>
       <w:bookmarkEnd w:id="86"/>
-      <w:bookmarkEnd w:id="87"/>
     </w:p>
     <w:p>
       <w:pPr>
@@ -9312,22 +9105,22 @@
         </w:numPr>
         <w:suppressAutoHyphens w:val="0"/>
       </w:pPr>
-      <w:bookmarkStart w:id="88" w:name="_Toc532141470"/>
-      <w:bookmarkStart w:id="89" w:name="_Toc532150996"/>
-      <w:bookmarkStart w:id="90" w:name="_Toc532151159"/>
-      <w:bookmarkStart w:id="91" w:name="_Toc532323986"/>
+      <w:bookmarkStart w:id="87" w:name="_Toc532141470"/>
+      <w:bookmarkStart w:id="88" w:name="_Toc532150996"/>
+      <w:bookmarkStart w:id="89" w:name="_Toc532151159"/>
+      <w:bookmarkStart w:id="90" w:name="_Toc532323986"/>
       <w:r>
         <w:t xml:space="preserve"> </w:t>
       </w:r>
-      <w:bookmarkStart w:id="92" w:name="_Toc533360885"/>
+      <w:bookmarkStart w:id="91" w:name="_Toc533360885"/>
       <w:r>
         <w:t>Module 01</w:t>
       </w:r>
+      <w:bookmarkEnd w:id="87"/>
       <w:bookmarkEnd w:id="88"/>
       <w:bookmarkEnd w:id="89"/>
       <w:bookmarkEnd w:id="90"/>
       <w:bookmarkEnd w:id="91"/>
-      <w:bookmarkEnd w:id="92"/>
     </w:p>
     <w:p>
       <w:pPr>
@@ -9341,15 +9134,15 @@
           <w:i/>
         </w:rPr>
       </w:pPr>
-      <w:bookmarkStart w:id="93" w:name="_Toc532150997"/>
-      <w:bookmarkStart w:id="94" w:name="_Toc532151160"/>
-      <w:bookmarkStart w:id="95" w:name="_Toc532323987"/>
+      <w:bookmarkStart w:id="92" w:name="_Toc532150997"/>
+      <w:bookmarkStart w:id="93" w:name="_Toc532151160"/>
+      <w:bookmarkStart w:id="94" w:name="_Toc532323987"/>
       <w:r>
         <w:t>UC01: Sign Up</w:t>
       </w:r>
+      <w:bookmarkEnd w:id="92"/>
       <w:bookmarkEnd w:id="93"/>
       <w:bookmarkEnd w:id="94"/>
-      <w:bookmarkEnd w:id="95"/>
     </w:p>
     <w:p>
       <w:pPr>
@@ -10088,21 +9881,7 @@
               <w:rPr>
                 <w:i w:val="0"/>
               </w:rPr>
-              <w:t xml:space="preserve"> email, </w:t>
-            </w:r>
-            <w:proofErr w:type="gramStart"/>
-            <w:r>
-              <w:rPr>
-                <w:i w:val="0"/>
-              </w:rPr>
-              <w:t>password</w:t>
-            </w:r>
-            <w:proofErr w:type="gramEnd"/>
-            <w:r>
-              <w:rPr>
-                <w:i w:val="0"/>
-              </w:rPr>
-              <w:t xml:space="preserve"> and tick the box I agree</w:t>
+              <w:t xml:space="preserve"> email, password and tick the box I agree</w:t>
             </w:r>
             <w:r>
               <w:rPr>
@@ -10552,15 +10331,15 @@
         </w:numPr>
         <w:suppressAutoHyphens w:val="0"/>
       </w:pPr>
-      <w:bookmarkStart w:id="96" w:name="_Toc532150998"/>
-      <w:bookmarkStart w:id="97" w:name="_Toc532151161"/>
-      <w:bookmarkStart w:id="98" w:name="_Toc532323988"/>
+      <w:bookmarkStart w:id="95" w:name="_Toc532150998"/>
+      <w:bookmarkStart w:id="96" w:name="_Toc532151161"/>
+      <w:bookmarkStart w:id="97" w:name="_Toc532323988"/>
       <w:r>
         <w:t>UC02: Sign In</w:t>
       </w:r>
+      <w:bookmarkEnd w:id="95"/>
       <w:bookmarkEnd w:id="96"/>
       <w:bookmarkEnd w:id="97"/>
-      <w:bookmarkEnd w:id="98"/>
     </w:p>
     <w:tbl>
       <w:tblPr>
@@ -11649,18 +11428,18 @@
           <w:lang w:val="vi-VN"/>
         </w:rPr>
       </w:pPr>
-      <w:bookmarkStart w:id="99" w:name="_Toc532150999"/>
-      <w:bookmarkStart w:id="100" w:name="_Toc532151162"/>
-      <w:bookmarkStart w:id="101" w:name="_Toc532323989"/>
+      <w:bookmarkStart w:id="98" w:name="_Toc532150999"/>
+      <w:bookmarkStart w:id="99" w:name="_Toc532151162"/>
+      <w:bookmarkStart w:id="100" w:name="_Toc532323989"/>
       <w:r>
         <w:rPr>
           <w:lang w:val="vi-VN"/>
         </w:rPr>
         <w:t>UC03: List of users</w:t>
       </w:r>
+      <w:bookmarkEnd w:id="98"/>
       <w:bookmarkEnd w:id="99"/>
       <w:bookmarkEnd w:id="100"/>
-      <w:bookmarkEnd w:id="101"/>
     </w:p>
     <w:tbl>
       <w:tblPr>
@@ -12711,18 +12490,18 @@
           <w:lang w:val="vi-VN"/>
         </w:rPr>
       </w:pPr>
-      <w:bookmarkStart w:id="102" w:name="_Toc532151000"/>
-      <w:bookmarkStart w:id="103" w:name="_Toc532151163"/>
-      <w:bookmarkStart w:id="104" w:name="_Toc532323990"/>
+      <w:bookmarkStart w:id="101" w:name="_Toc532151000"/>
+      <w:bookmarkStart w:id="102" w:name="_Toc532151163"/>
+      <w:bookmarkStart w:id="103" w:name="_Toc532323990"/>
       <w:r>
         <w:rPr>
           <w:lang w:val="vi-VN"/>
         </w:rPr>
         <w:t>UC04: Account Personal Information</w:t>
       </w:r>
+      <w:bookmarkEnd w:id="101"/>
       <w:bookmarkEnd w:id="102"/>
       <w:bookmarkEnd w:id="103"/>
-      <w:bookmarkEnd w:id="104"/>
     </w:p>
     <w:p>
       <w:pPr>
@@ -13464,16 +13243,8 @@
               <w:rPr>
                 <w:i w:val="0"/>
               </w:rPr>
-              <w:t xml:space="preserve"> name, email, </w:t>
-            </w:r>
-            <w:proofErr w:type="gramStart"/>
-            <w:r>
-              <w:rPr>
-                <w:i w:val="0"/>
-              </w:rPr>
-              <w:t>password</w:t>
-            </w:r>
-            <w:proofErr w:type="gramEnd"/>
+              <w:t xml:space="preserve"> name, email, password</w:t>
+            </w:r>
             <w:r>
               <w:rPr>
                 <w:i w:val="0"/>
@@ -13593,23 +13364,7 @@
                 <w:i w:val="0"/>
                 <w:lang w:val="vi-VN"/>
               </w:rPr>
-              <w:t xml:space="preserve"> by </w:t>
-            </w:r>
-            <w:proofErr w:type="gramStart"/>
-            <w:r>
-              <w:rPr>
-                <w:i w:val="0"/>
-                <w:lang w:val="vi-VN"/>
-              </w:rPr>
-              <w:t>request  their</w:t>
-            </w:r>
-            <w:proofErr w:type="gramEnd"/>
-            <w:r>
-              <w:rPr>
-                <w:i w:val="0"/>
-                <w:lang w:val="vi-VN"/>
-              </w:rPr>
-              <w:t xml:space="preserve"> password again</w:t>
+              <w:t xml:space="preserve"> by request  their password again</w:t>
             </w:r>
             <w:r>
               <w:rPr>
@@ -13943,18 +13698,18 @@
           <w:lang w:val="vi-VN"/>
         </w:rPr>
       </w:pPr>
-      <w:bookmarkStart w:id="105" w:name="_Toc532151001"/>
-      <w:bookmarkStart w:id="106" w:name="_Toc532151164"/>
-      <w:bookmarkStart w:id="107" w:name="_Toc532323991"/>
+      <w:bookmarkStart w:id="104" w:name="_Toc532151001"/>
+      <w:bookmarkStart w:id="105" w:name="_Toc532151164"/>
+      <w:bookmarkStart w:id="106" w:name="_Toc532323991"/>
       <w:r>
         <w:rPr>
           <w:lang w:val="vi-VN"/>
         </w:rPr>
         <w:t>UC05: Search field</w:t>
       </w:r>
+      <w:bookmarkEnd w:id="104"/>
       <w:bookmarkEnd w:id="105"/>
       <w:bookmarkEnd w:id="106"/>
-      <w:bookmarkEnd w:id="107"/>
     </w:p>
     <w:p>
       <w:pPr>
@@ -14880,18 +14635,18 @@
           <w:lang w:val="vi-VN"/>
         </w:rPr>
       </w:pPr>
-      <w:bookmarkStart w:id="108" w:name="_Toc532151002"/>
-      <w:bookmarkStart w:id="109" w:name="_Toc532151165"/>
-      <w:bookmarkStart w:id="110" w:name="_Toc532323992"/>
+      <w:bookmarkStart w:id="107" w:name="_Toc532151002"/>
+      <w:bookmarkStart w:id="108" w:name="_Toc532151165"/>
+      <w:bookmarkStart w:id="109" w:name="_Toc532323992"/>
       <w:r>
         <w:rPr>
           <w:lang w:val="vi-VN"/>
         </w:rPr>
         <w:t>UC06: Language field</w:t>
       </w:r>
+      <w:bookmarkEnd w:id="107"/>
       <w:bookmarkEnd w:id="108"/>
       <w:bookmarkEnd w:id="109"/>
-      <w:bookmarkEnd w:id="110"/>
     </w:p>
     <w:tbl>
       <w:tblPr>
@@ -15654,18 +15409,18 @@
           <w:lang w:val="vi-VN"/>
         </w:rPr>
       </w:pPr>
-      <w:bookmarkStart w:id="111" w:name="_Toc532151003"/>
-      <w:bookmarkStart w:id="112" w:name="_Toc532151166"/>
-      <w:bookmarkStart w:id="113" w:name="_Toc532323993"/>
+      <w:bookmarkStart w:id="110" w:name="_Toc532151003"/>
+      <w:bookmarkStart w:id="111" w:name="_Toc532151166"/>
+      <w:bookmarkStart w:id="112" w:name="_Toc532323993"/>
       <w:r>
         <w:rPr>
           <w:lang w:val="vi-VN"/>
         </w:rPr>
         <w:t>UC07: View History</w:t>
       </w:r>
+      <w:bookmarkEnd w:id="110"/>
       <w:bookmarkEnd w:id="111"/>
       <w:bookmarkEnd w:id="112"/>
-      <w:bookmarkEnd w:id="113"/>
     </w:p>
     <w:tbl>
       <w:tblPr>
@@ -16879,16 +16634,16 @@
           <w:u w:val="single"/>
         </w:rPr>
       </w:pPr>
-      <w:bookmarkStart w:id="114" w:name="_Toc532323994"/>
-      <w:bookmarkStart w:id="115" w:name="_Toc533360886"/>
+      <w:bookmarkStart w:id="113" w:name="_Toc532323994"/>
+      <w:bookmarkStart w:id="114" w:name="_Toc533360886"/>
       <w:r>
         <w:rPr>
           <w:u w:val="single"/>
         </w:rPr>
         <w:t>Mockup Screen</w:t>
       </w:r>
+      <w:bookmarkEnd w:id="113"/>
       <w:bookmarkEnd w:id="114"/>
-      <w:bookmarkEnd w:id="115"/>
     </w:p>
     <w:p>
       <w:pPr>
@@ -16898,11 +16653,11 @@
           <w:numId w:val="1"/>
         </w:numPr>
       </w:pPr>
-      <w:bookmarkStart w:id="116" w:name="_Toc533360887"/>
+      <w:bookmarkStart w:id="115" w:name="_Toc533360887"/>
       <w:r>
         <w:t>Welcome Screen</w:t>
       </w:r>
-      <w:bookmarkEnd w:id="116"/>
+      <w:bookmarkEnd w:id="115"/>
     </w:p>
     <w:p>
       <w:pPr>
@@ -17138,15 +16893,7 @@
         <w:pStyle w:val="level4"/>
       </w:pPr>
       <w:r>
-        <w:t xml:space="preserve">Sẽ có 1 button đăng nhập phí </w:t>
-      </w:r>
-      <w:proofErr w:type="gramStart"/>
-      <w:r>
-        <w:t>tay</w:t>
-      </w:r>
-      <w:proofErr w:type="gramEnd"/>
-      <w:r>
-        <w:t xml:space="preserve"> phải của ứng dụng cho phép người dùng, admin đăng nhập vào để sử dụng toàn diện ứng dụng.</w:t>
+        <w:t>Sẽ có 1 button đăng nhập phí tay phải của ứng dụng cho phép người dùng, admin đăng nhập vào để sử dụng toàn diện ứng dụng.</w:t>
       </w:r>
     </w:p>
     <w:p>
@@ -17789,15 +17536,7 @@
         </w:numPr>
       </w:pPr>
       <w:r>
-        <w:t xml:space="preserve">Giao diện </w:t>
-      </w:r>
-      <w:proofErr w:type="gramStart"/>
-      <w:r>
-        <w:t>About</w:t>
-      </w:r>
-      <w:proofErr w:type="gramEnd"/>
-      <w:r>
-        <w:t xml:space="preserve"> us.</w:t>
+        <w:t>Giao diện About us.</w:t>
       </w:r>
     </w:p>
     <w:p>
@@ -17980,14 +17719,14 @@
           <w:u w:val="single"/>
         </w:rPr>
       </w:pPr>
-      <w:bookmarkStart w:id="117" w:name="_Toc533360888"/>
+      <w:bookmarkStart w:id="116" w:name="_Toc533360888"/>
       <w:r>
         <w:rPr>
           <w:u w:val="single"/>
         </w:rPr>
         <w:t>System Features</w:t>
       </w:r>
-      <w:bookmarkEnd w:id="117"/>
+      <w:bookmarkEnd w:id="116"/>
     </w:p>
     <w:p>
       <w:pPr>
@@ -17997,11 +17736,9 @@
           <w:numId w:val="1"/>
         </w:numPr>
       </w:pPr>
-      <w:bookmarkStart w:id="118" w:name="_Toc533360889"/>
-      <w:r>
-        <w:t>Tra cứu từ vựng</w:t>
-      </w:r>
-      <w:bookmarkEnd w:id="118"/>
+      <w:r>
+        <w:t>SEARCH FIELD</w:t>
+      </w:r>
     </w:p>
     <w:p>
       <w:pPr>
@@ -18018,7 +17755,6 @@
     <w:p>
       <w:pPr>
         <w:pStyle w:val="level3text"/>
-        <w:ind w:firstLine="0"/>
         <w:rPr>
           <w:rFonts w:ascii="Times New Roman" w:hAnsi="Times New Roman" w:cs="Times New Roman"/>
           <w:i w:val="0"/>
@@ -18039,7 +17775,6 @@
     <w:p>
       <w:pPr>
         <w:pStyle w:val="level3text"/>
-        <w:ind w:firstLine="0"/>
         <w:rPr>
           <w:rFonts w:ascii="Times New Roman" w:hAnsi="Times New Roman" w:cs="Times New Roman"/>
           <w:i w:val="0"/>
@@ -18047,7 +17782,6 @@
           <w:szCs w:val="24"/>
         </w:rPr>
       </w:pPr>
-      <w:proofErr w:type="gramStart"/>
       <w:r>
         <w:rPr>
           <w:rFonts w:ascii="Times New Roman" w:hAnsi="Times New Roman" w:cs="Times New Roman"/>
@@ -18055,17 +17789,7 @@
           <w:sz w:val="24"/>
           <w:szCs w:val="24"/>
         </w:rPr>
-        <w:t>Priority :</w:t>
-      </w:r>
-      <w:proofErr w:type="gramEnd"/>
-      <w:r>
-        <w:rPr>
-          <w:rFonts w:ascii="Times New Roman" w:hAnsi="Times New Roman" w:cs="Times New Roman"/>
-          <w:i w:val="0"/>
-          <w:sz w:val="24"/>
-          <w:szCs w:val="24"/>
-        </w:rPr>
-        <w:t xml:space="preserve"> High</w:t>
+        <w:t>Priority : High</w:t>
       </w:r>
     </w:p>
     <w:p>
@@ -18086,15 +17810,7 @@
       </w:pPr>
       <w:r>
         <w:tab/>
-        <w:t xml:space="preserve">Người dùng gõ từ cần tìm kiếm vào </w:t>
-      </w:r>
-      <w:proofErr w:type="gramStart"/>
-      <w:r>
-        <w:t>ô ,</w:t>
-      </w:r>
-      <w:proofErr w:type="gramEnd"/>
-      <w:r>
-        <w:t xml:space="preserve"> danh sách các từ khóa liên quan sẽ sổ xuống bên dưới</w:t>
+        <w:t>Người dùng gõ từ cần tìm kiếm vào ô , danh sách các từ khóa liên quan sẽ sổ xuống bên dưới</w:t>
       </w:r>
     </w:p>
     <w:p>
@@ -18103,15 +17819,7 @@
       </w:pPr>
       <w:r>
         <w:tab/>
-        <w:t xml:space="preserve">Người dùng chọn từ cần tra </w:t>
-      </w:r>
-      <w:proofErr w:type="gramStart"/>
-      <w:r>
-        <w:t>cứu ,</w:t>
-      </w:r>
-      <w:proofErr w:type="gramEnd"/>
-      <w:r>
-        <w:t xml:space="preserve">  sau đó chọn vào dòng</w:t>
+        <w:t>Người dùng chọn từ cần tra cứu ,  sau đó chọn vào dòng</w:t>
       </w:r>
     </w:p>
     <w:p>
@@ -18142,7 +17850,7 @@
     <w:p>
       <w:pPr>
         <w:pStyle w:val="requirement"/>
-        <w:ind w:left="634" w:firstLine="720"/>
+        <w:ind w:left="0" w:firstLine="720"/>
       </w:pPr>
       <w:r>
         <w:t>REQ-1:</w:t>
@@ -18155,6 +17863,7 @@
     <w:p>
       <w:pPr>
         <w:pStyle w:val="requirement"/>
+        <w:ind w:left="0" w:firstLine="720"/>
       </w:pPr>
       <w:r>
         <w:t>REQ-2:</w:t>
@@ -18167,21 +17876,14 @@
     <w:p>
       <w:pPr>
         <w:pStyle w:val="requirement"/>
+        <w:ind w:left="0" w:firstLine="720"/>
       </w:pPr>
       <w:r>
         <w:t>REQ-3:</w:t>
       </w:r>
       <w:r>
         <w:tab/>
-        <w:t xml:space="preserve">Nếu không tìm được từ </w:t>
-      </w:r>
-      <w:proofErr w:type="gramStart"/>
-      <w:r>
-        <w:t>vựng ,</w:t>
-      </w:r>
-      <w:proofErr w:type="gramEnd"/>
-      <w:r>
-        <w:t xml:space="preserve"> cho phép người dùng đóng góp</w:t>
+        <w:t>Nếu không tìm được từ vựng , cho phép người dùng đóng góp</w:t>
       </w:r>
     </w:p>
     <w:p>
@@ -18192,11 +17894,9 @@
           <w:numId w:val="1"/>
         </w:numPr>
       </w:pPr>
-      <w:bookmarkStart w:id="119" w:name="_Toc533360890"/>
-      <w:r>
-        <w:t>Nghe từ vựng</w:t>
-      </w:r>
-      <w:bookmarkEnd w:id="119"/>
+      <w:r>
+        <w:t>AUDIO</w:t>
+      </w:r>
     </w:p>
     <w:p>
       <w:pPr>
@@ -18222,13 +17922,8 @@
       <w:pPr>
         <w:ind w:left="720"/>
       </w:pPr>
-      <w:proofErr w:type="gramStart"/>
-      <w:r>
-        <w:t>Priority :</w:t>
-      </w:r>
-      <w:proofErr w:type="gramEnd"/>
-      <w:r>
-        <w:t xml:space="preserve"> High</w:t>
+      <w:r>
+        <w:t>Priority : High</w:t>
       </w:r>
     </w:p>
     <w:p>
@@ -18240,7 +17935,13 @@
         </w:numPr>
       </w:pPr>
       <w:r>
-        <w:t>Stimulus/Repose Sequences</w:t>
+        <w:t>Stimulus/Repo</w:t>
+      </w:r>
+      <w:r>
+        <w:t>n</w:t>
+      </w:r>
+      <w:r>
+        <w:t>se Sequences</w:t>
       </w:r>
     </w:p>
     <w:p>
@@ -18273,7 +17974,7 @@
     </w:p>
     <w:p>
       <w:pPr>
-        <w:ind w:left="1440"/>
+        <w:ind w:firstLine="720"/>
       </w:pPr>
       <w:r>
         <w:lastRenderedPageBreak/>
@@ -18282,16 +17983,11 @@
     </w:p>
     <w:p>
       <w:pPr>
-        <w:ind w:left="1440"/>
+        <w:ind w:left="720"/>
       </w:pPr>
       <w:r>
         <w:t>REQ-2:   Âm thanh phải rõ ràng</w:t>
       </w:r>
-    </w:p>
-    <w:p>
-      <w:pPr>
-        <w:ind w:left="1440"/>
-      </w:pPr>
     </w:p>
     <w:p>
       <w:pPr>
@@ -18301,18 +17997,84 @@
           <w:numId w:val="1"/>
         </w:numPr>
       </w:pPr>
-      <w:bookmarkStart w:id="120" w:name="_Toc533360891"/>
-      <w:r>
-        <w:t>Chọn lĩnh vực</w:t>
-      </w:r>
-      <w:bookmarkEnd w:id="120"/>
+      <w:r>
+        <w:t>SIGN IN</w:t>
+      </w:r>
+    </w:p>
+    <w:p>
+      <w:pPr>
+        <w:pStyle w:val="Heading3"/>
+        <w:numPr>
+          <w:ilvl w:val="2"/>
+          <w:numId w:val="1"/>
+        </w:numPr>
+      </w:pPr>
+      <w:r>
+        <w:t>Description and Priority</w:t>
+      </w:r>
     </w:p>
     <w:p>
       <w:pPr>
         <w:ind w:left="720"/>
       </w:pPr>
-    </w:p>
-    <w:p/>
+      <w:r>
+        <w:t>Người dùng đăng nhập vào hệ thống</w:t>
+      </w:r>
+    </w:p>
+    <w:p>
+      <w:pPr>
+        <w:ind w:left="720"/>
+      </w:pPr>
+      <w:r>
+        <w:t>Priority : Low</w:t>
+      </w:r>
+    </w:p>
+    <w:p>
+      <w:pPr>
+        <w:pStyle w:val="Heading3"/>
+        <w:numPr>
+          <w:ilvl w:val="2"/>
+          <w:numId w:val="1"/>
+        </w:numPr>
+      </w:pPr>
+      <w:r>
+        <w:t>Stimulus/Repo</w:t>
+      </w:r>
+      <w:r>
+        <w:t>n</w:t>
+      </w:r>
+      <w:r>
+        <w:t>se Sequences</w:t>
+      </w:r>
+    </w:p>
+    <w:p>
+      <w:pPr>
+        <w:ind w:left="720"/>
+      </w:pPr>
+      <w:r>
+        <w:t>Người dùng bấm vào icon , khung đăng nhập sẽ hiện ra</w:t>
+      </w:r>
+    </w:p>
+    <w:p>
+      <w:pPr>
+        <w:ind w:left="720"/>
+      </w:pPr>
+      <w:r>
+        <w:t>Người dùng điền tài khoản + mật khẩu , sau đó bấm nút Đăng nhập</w:t>
+      </w:r>
+    </w:p>
+    <w:p>
+      <w:pPr>
+        <w:pStyle w:val="Heading3"/>
+        <w:numPr>
+          <w:ilvl w:val="2"/>
+          <w:numId w:val="1"/>
+        </w:numPr>
+      </w:pPr>
+      <w:r>
+        <w:t>Funtional Requirements</w:t>
+      </w:r>
+    </w:p>
     <w:p>
       <w:pPr>
         <w:pStyle w:val="Heading2"/>
@@ -18321,11 +18083,9 @@
           <w:numId w:val="1"/>
         </w:numPr>
       </w:pPr>
-      <w:bookmarkStart w:id="121" w:name="_Toc533360892"/>
-      <w:r>
-        <w:t>Đăng nhập</w:t>
-      </w:r>
-      <w:bookmarkEnd w:id="121"/>
+      <w:r>
+        <w:t>LANGUAGE FIELD</w:t>
+      </w:r>
     </w:p>
     <w:p>
       <w:pPr>
@@ -18344,20 +18104,7 @@
         <w:ind w:left="720"/>
       </w:pPr>
       <w:r>
-        <w:t>Người dùng đăng nhập vào hệ thống</w:t>
-      </w:r>
-    </w:p>
-    <w:p>
-      <w:pPr>
-        <w:ind w:left="720"/>
-      </w:pPr>
-      <w:proofErr w:type="gramStart"/>
-      <w:r>
-        <w:t>Priority :</w:t>
-      </w:r>
-      <w:proofErr w:type="gramEnd"/>
-      <w:r>
-        <w:t xml:space="preserve"> Low</w:t>
+        <w:t>Dịch một từ vựng ( hoặc một câu ) từ tiếng Anh sang  tiếng Việt ( hoặc ngược lại )</w:t>
       </w:r>
     </w:p>
     <w:p>
@@ -18369,7 +18116,13 @@
         </w:numPr>
       </w:pPr>
       <w:r>
-        <w:t>Stimulus/Repose Sequences</w:t>
+        <w:t>Stimulus/Repo</w:t>
+      </w:r>
+      <w:r>
+        <w:t>n</w:t>
+      </w:r>
+      <w:r>
+        <w:t>se Sequences</w:t>
       </w:r>
     </w:p>
     <w:p>
@@ -18377,15 +18130,7 @@
         <w:ind w:left="720"/>
       </w:pPr>
       <w:r>
-        <w:t xml:space="preserve">Người dùng bấm vào </w:t>
-      </w:r>
-      <w:proofErr w:type="gramStart"/>
-      <w:r>
-        <w:t>icon ,</w:t>
-      </w:r>
-      <w:proofErr w:type="gramEnd"/>
-      <w:r>
-        <w:t xml:space="preserve"> khung đăng nhập sẽ hiện ra</w:t>
+        <w:t>Người dùng nhập từ vựng ( hoặc câu ) không chứa các kí  tự đặc biệt ,  sau đó bấm nút</w:t>
       </w:r>
     </w:p>
     <w:p>
@@ -18393,15 +18138,7 @@
         <w:ind w:left="720"/>
       </w:pPr>
       <w:r>
-        <w:t xml:space="preserve">Người dùng điền tài khoản + mật </w:t>
-      </w:r>
-      <w:proofErr w:type="gramStart"/>
-      <w:r>
-        <w:t>khẩu ,</w:t>
-      </w:r>
-      <w:proofErr w:type="gramEnd"/>
-      <w:r>
-        <w:t xml:space="preserve"> sau đó bấm nút Đăng nhập</w:t>
+        <w:t>Chương  trình sẽ hiện ra câu đã được dịch</w:t>
       </w:r>
     </w:p>
     <w:p>
@@ -18418,11 +18155,35 @@
     </w:p>
     <w:p>
       <w:pPr>
+        <w:pStyle w:val="ListParagraph"/>
+        <w:ind w:left="0" w:firstLine="720"/>
+        <w:rPr>
+          <w:rFonts w:asciiTheme="majorHAnsi" w:hAnsiTheme="majorHAnsi" w:cstheme="majorHAnsi"/>
+          <w:sz w:val="24"/>
+          <w:szCs w:val="24"/>
+        </w:rPr>
+      </w:pPr>
+      <w:r>
+        <w:rPr>
+          <w:rFonts w:asciiTheme="majorHAnsi" w:hAnsiTheme="majorHAnsi" w:cstheme="majorHAnsi"/>
+          <w:sz w:val="24"/>
+          <w:szCs w:val="24"/>
+        </w:rPr>
+        <w:t xml:space="preserve">REQ-1:   </w:t>
+      </w:r>
+      <w:r>
+        <w:rPr>
+          <w:rFonts w:asciiTheme="majorHAnsi" w:hAnsiTheme="majorHAnsi" w:cstheme="majorHAnsi"/>
+          <w:sz w:val="24"/>
+          <w:szCs w:val="24"/>
+        </w:rPr>
+        <w:t>Từ vựng phải  được dịch chính xác</w:t>
+      </w:r>
+    </w:p>
+    <w:p>
+      <w:pPr>
         <w:ind w:left="720"/>
       </w:pPr>
-      <w:r>
-        <w:t>I don’t know</w:t>
-      </w:r>
     </w:p>
     <w:p>
       <w:pPr>
@@ -18432,11 +18193,12 @@
           <w:numId w:val="1"/>
         </w:numPr>
       </w:pPr>
-      <w:bookmarkStart w:id="122" w:name="_Toc533360893"/>
-      <w:r>
-        <w:t>Đóng góp từ vựng</w:t>
-      </w:r>
-      <w:bookmarkEnd w:id="122"/>
+      <w:r>
+        <w:t>LEARNING ENGLISH</w:t>
+      </w:r>
+      <w:r>
+        <w:tab/>
+      </w:r>
     </w:p>
     <w:p>
       <w:pPr>
@@ -18455,7 +18217,7 @@
         <w:ind w:left="720"/>
       </w:pPr>
       <w:r>
-        <w:t>Người dùng đóng góp từ vựng cho chương trình</w:t>
+        <w:t>Người dùng chọn một số tính năng  được cài đặt sẵn ở màn  hình  chính</w:t>
       </w:r>
     </w:p>
     <w:p>
@@ -18467,7 +18229,7 @@
         </w:numPr>
       </w:pPr>
       <w:r>
-        <w:t>Stimulus/Repose Sequences</w:t>
+        <w:t>Stimulus/Reponse Sequences</w:t>
       </w:r>
     </w:p>
     <w:p>
@@ -18475,31 +18237,7 @@
         <w:ind w:left="720"/>
       </w:pPr>
       <w:r>
-        <w:t xml:space="preserve">Trong trường hợp người dùng không tìm thấy từ </w:t>
-      </w:r>
-      <w:proofErr w:type="gramStart"/>
-      <w:r>
-        <w:t>vựng ,</w:t>
-      </w:r>
-      <w:proofErr w:type="gramEnd"/>
-      <w:r>
-        <w:t xml:space="preserve"> sẽ hiện khung đóng góp</w:t>
-      </w:r>
-    </w:p>
-    <w:p>
-      <w:pPr>
-        <w:ind w:left="720"/>
-      </w:pPr>
-      <w:r>
-        <w:t xml:space="preserve">Người dùng gõ những thứ cần đóng góp </w:t>
-      </w:r>
-      <w:proofErr w:type="gramStart"/>
-      <w:r>
-        <w:t>vào ,</w:t>
-      </w:r>
-      <w:proofErr w:type="gramEnd"/>
-      <w:r>
-        <w:t xml:space="preserve"> sau đó bám gửi</w:t>
+        <w:t>Người dùng chọn 1 tính năng  trong  màn hình chính , tính năng đó sẽ  được load lên</w:t>
       </w:r>
     </w:p>
     <w:p>
@@ -18516,12 +18254,41 @@
     </w:p>
     <w:p>
       <w:pPr>
+        <w:pStyle w:val="ListParagraph"/>
+        <w:ind w:left="0" w:firstLine="720"/>
+        <w:rPr>
+          <w:rFonts w:asciiTheme="majorHAnsi" w:hAnsiTheme="majorHAnsi" w:cstheme="majorHAnsi"/>
+          <w:sz w:val="24"/>
+          <w:szCs w:val="24"/>
+        </w:rPr>
+      </w:pPr>
+      <w:r>
+        <w:rPr>
+          <w:rFonts w:asciiTheme="majorHAnsi" w:hAnsiTheme="majorHAnsi" w:cstheme="majorHAnsi"/>
+          <w:sz w:val="24"/>
+          <w:szCs w:val="24"/>
+        </w:rPr>
+        <w:t xml:space="preserve">REQ-1:   </w:t>
+      </w:r>
+      <w:r>
+        <w:rPr>
+          <w:rFonts w:asciiTheme="majorHAnsi" w:hAnsiTheme="majorHAnsi" w:cstheme="majorHAnsi"/>
+          <w:sz w:val="24"/>
+          <w:szCs w:val="24"/>
+        </w:rPr>
+        <w:t>Phải mở được đúng tính  năng hiện</w:t>
+      </w:r>
+      <w:bookmarkStart w:id="117" w:name="_GoBack"/>
+      <w:bookmarkEnd w:id="117"/>
+    </w:p>
+    <w:p>
+      <w:pPr>
         <w:ind w:left="720"/>
       </w:pPr>
-      <w:r>
-        <w:t>I don’t know</w:t>
-      </w:r>
-    </w:p>
+    </w:p>
+    <w:p/>
+    <w:p/>
+    <w:p/>
     <w:p/>
     <w:p>
       <w:pPr>
@@ -18534,14 +18301,14 @@
           <w:u w:val="single"/>
         </w:rPr>
       </w:pPr>
-      <w:bookmarkStart w:id="123" w:name="_Toc533360894"/>
+      <w:bookmarkStart w:id="118" w:name="_Toc533360894"/>
       <w:r>
         <w:rPr>
           <w:u w:val="single"/>
         </w:rPr>
         <w:t>Other Nonfunctional Requirements</w:t>
       </w:r>
-      <w:bookmarkEnd w:id="123"/>
+      <w:bookmarkEnd w:id="118"/>
     </w:p>
     <w:p>
       <w:pPr>
@@ -18551,11 +18318,11 @@
           <w:numId w:val="1"/>
         </w:numPr>
       </w:pPr>
-      <w:bookmarkStart w:id="124" w:name="_Toc533360895"/>
+      <w:bookmarkStart w:id="119" w:name="_Toc533360895"/>
       <w:r>
         <w:t>Performance Requirements</w:t>
       </w:r>
-      <w:bookmarkEnd w:id="124"/>
+      <w:bookmarkEnd w:id="119"/>
     </w:p>
     <w:p>
       <w:pPr>
@@ -18576,16 +18343,7 @@
         </w:numPr>
       </w:pPr>
       <w:r>
-        <w:lastRenderedPageBreak/>
-        <w:t xml:space="preserve">Thời gian kể từ khi người dùng chọn một chức năng bất </w:t>
-      </w:r>
-      <w:proofErr w:type="gramStart"/>
-      <w:r>
-        <w:t>kì ,</w:t>
-      </w:r>
-      <w:proofErr w:type="gramEnd"/>
-      <w:r>
-        <w:t xml:space="preserve"> đến khi chức năng đó được load lên , không quá 2 giây.</w:t>
+        <w:t>Thời gian kể từ khi người dùng chọn một chức năng bất kì , đến khi chức năng đó được load lên , không quá 2 giây.</w:t>
       </w:r>
     </w:p>
     <w:p>
@@ -18659,11 +18417,11 @@
           <w:numId w:val="1"/>
         </w:numPr>
       </w:pPr>
-      <w:bookmarkStart w:id="125" w:name="_Toc533360896"/>
+      <w:bookmarkStart w:id="120" w:name="_Toc533360896"/>
       <w:r>
         <w:t>Safety Requirements</w:t>
       </w:r>
-      <w:bookmarkEnd w:id="125"/>
+      <w:bookmarkEnd w:id="120"/>
     </w:p>
     <w:p>
       <w:pPr>
@@ -18746,27 +18504,7 @@
           <w:sz w:val="24"/>
           <w:szCs w:val="24"/>
         </w:rPr>
-        <w:t xml:space="preserve">Tránh xa tầm </w:t>
-      </w:r>
-      <w:proofErr w:type="gramStart"/>
-      <w:r>
-        <w:rPr>
-          <w:rFonts w:ascii="Times New Roman" w:hAnsi="Times New Roman" w:cs="Times New Roman"/>
-          <w:i w:val="0"/>
-          <w:sz w:val="24"/>
-          <w:szCs w:val="24"/>
-        </w:rPr>
-        <w:t>tay</w:t>
-      </w:r>
-      <w:proofErr w:type="gramEnd"/>
-      <w:r>
-        <w:rPr>
-          <w:rFonts w:ascii="Times New Roman" w:hAnsi="Times New Roman" w:cs="Times New Roman"/>
-          <w:i w:val="0"/>
-          <w:sz w:val="24"/>
-          <w:szCs w:val="24"/>
-        </w:rPr>
-        <w:t xml:space="preserve"> trẻ em</w:t>
+        <w:t>Tránh xa tầm tay trẻ em</w:t>
       </w:r>
     </w:p>
     <w:p>
@@ -18777,11 +18515,11 @@
           <w:numId w:val="1"/>
         </w:numPr>
       </w:pPr>
-      <w:bookmarkStart w:id="126" w:name="_Toc533360897"/>
+      <w:bookmarkStart w:id="121" w:name="_Toc533360897"/>
       <w:r>
         <w:t>Security Requirements</w:t>
       </w:r>
-      <w:bookmarkEnd w:id="126"/>
+      <w:bookmarkEnd w:id="121"/>
     </w:p>
     <w:p>
       <w:pPr>
@@ -18801,27 +18539,7 @@
           <w:sz w:val="24"/>
           <w:szCs w:val="24"/>
         </w:rPr>
-        <w:t xml:space="preserve">Hệ thống sẽ kiểm tra tình trạng hiện thời của người </w:t>
-      </w:r>
-      <w:proofErr w:type="gramStart"/>
-      <w:r>
-        <w:rPr>
-          <w:rFonts w:ascii="Times New Roman" w:hAnsi="Times New Roman" w:cs="Times New Roman"/>
-          <w:i w:val="0"/>
-          <w:sz w:val="24"/>
-          <w:szCs w:val="24"/>
-        </w:rPr>
-        <w:t>dùng ,</w:t>
-      </w:r>
-      <w:proofErr w:type="gramEnd"/>
-      <w:r>
-        <w:rPr>
-          <w:rFonts w:ascii="Times New Roman" w:hAnsi="Times New Roman" w:cs="Times New Roman"/>
-          <w:i w:val="0"/>
-          <w:sz w:val="24"/>
-          <w:szCs w:val="24"/>
-        </w:rPr>
-        <w:t xml:space="preserve"> xem xét người dùng có đang có gắng thay đổi gì đó hay không ( nếu người dùng không phải Admin )</w:t>
+        <w:t>Hệ thống sẽ kiểm tra tình trạng hiện thời của người dùng , xem xét người dùng có đang có gắng thay đổi gì đó hay không ( nếu người dùng không phải Admin )</w:t>
       </w:r>
     </w:p>
     <w:p>
@@ -18832,26 +18550,18 @@
           <w:numId w:val="1"/>
         </w:numPr>
       </w:pPr>
-      <w:bookmarkStart w:id="127" w:name="_Toc533360898"/>
+      <w:bookmarkStart w:id="122" w:name="_Toc533360898"/>
       <w:r>
         <w:t>Maintainability</w:t>
       </w:r>
-      <w:bookmarkEnd w:id="127"/>
+      <w:bookmarkEnd w:id="122"/>
     </w:p>
     <w:p>
       <w:pPr>
         <w:ind w:firstLine="720"/>
       </w:pPr>
       <w:r>
-        <w:t xml:space="preserve">Phần mềm được chia thành từng section </w:t>
-      </w:r>
-      <w:proofErr w:type="gramStart"/>
-      <w:r>
-        <w:t>nhỏ ,</w:t>
-      </w:r>
-      <w:proofErr w:type="gramEnd"/>
-      <w:r>
-        <w:t xml:space="preserve"> nên rất dễ sửa chữa cũng như thêm tính năng.</w:t>
+        <w:t>Phần mềm được chia thành từng section nhỏ , nên rất dễ sửa chữa cũng như thêm tính năng.</w:t>
       </w:r>
     </w:p>
     <w:p>
@@ -18886,7 +18596,7 @@
 </file>
 
 <file path=word/endnotes.xml><?xml version="1.0" encoding="utf-8"?>
-<w:endnotes xmlns:wpc="http://schemas.microsoft.com/office/word/2010/wordprocessingCanvas" xmlns:mc="http://schemas.openxmlformats.org/markup-compatibility/2006" xmlns:o="urn:schemas-microsoft-com:office:office" xmlns:r="http://schemas.openxmlformats.org/officeDocument/2006/relationships" xmlns:m="http://schemas.openxmlformats.org/officeDocument/2006/math" xmlns:v="urn:schemas-microsoft-com:vml" xmlns:wp14="http://schemas.microsoft.com/office/word/2010/wordprocessingDrawing" xmlns:wp="http://schemas.openxmlformats.org/drawingml/2006/wordprocessingDrawing" xmlns:w10="urn:schemas-microsoft-com:office:word" xmlns:w="http://schemas.openxmlformats.org/wordprocessingml/2006/main" xmlns:w14="http://schemas.microsoft.com/office/word/2010/wordml" xmlns:w15="http://schemas.microsoft.com/office/word/2012/wordml" xmlns:wpg="http://schemas.microsoft.com/office/word/2010/wordprocessingGroup" xmlns:wpi="http://schemas.microsoft.com/office/word/2010/wordprocessingInk" xmlns:wne="http://schemas.microsoft.com/office/word/2006/wordml" xmlns:wps="http://schemas.microsoft.com/office/word/2010/wordprocessingShape" mc:Ignorable="w14 w15 wp14">
+<w:endnotes xmlns:wpc="http://schemas.microsoft.com/office/word/2010/wordprocessingCanvas" xmlns:cx="http://schemas.microsoft.com/office/drawing/2014/chartex" xmlns:mc="http://schemas.openxmlformats.org/markup-compatibility/2006" xmlns:o="urn:schemas-microsoft-com:office:office" xmlns:r="http://schemas.openxmlformats.org/officeDocument/2006/relationships" xmlns:m="http://schemas.openxmlformats.org/officeDocument/2006/math" xmlns:v="urn:schemas-microsoft-com:vml" xmlns:wp14="http://schemas.microsoft.com/office/word/2010/wordprocessingDrawing" xmlns:wp="http://schemas.openxmlformats.org/drawingml/2006/wordprocessingDrawing" xmlns:w10="urn:schemas-microsoft-com:office:word" xmlns:w="http://schemas.openxmlformats.org/wordprocessingml/2006/main" xmlns:w14="http://schemas.microsoft.com/office/word/2010/wordml" xmlns:w15="http://schemas.microsoft.com/office/word/2012/wordml" xmlns:w16se="http://schemas.microsoft.com/office/word/2015/wordml/symex" xmlns:wpg="http://schemas.microsoft.com/office/word/2010/wordprocessingGroup" xmlns:wpi="http://schemas.microsoft.com/office/word/2010/wordprocessingInk" xmlns:wne="http://schemas.microsoft.com/office/word/2006/wordml" xmlns:wps="http://schemas.microsoft.com/office/word/2010/wordprocessingShape" mc:Ignorable="w14 w15 w16se wp14">
   <w:endnote w:type="separator" w:id="-1">
     <w:p>
       <w:pPr>
@@ -18911,7 +18621,7 @@
 </file>
 
 <file path=word/footer1.xml><?xml version="1.0" encoding="utf-8"?>
-<w:ftr xmlns:wpc="http://schemas.microsoft.com/office/word/2010/wordprocessingCanvas" xmlns:mc="http://schemas.openxmlformats.org/markup-compatibility/2006" xmlns:o="urn:schemas-microsoft-com:office:office" xmlns:r="http://schemas.openxmlformats.org/officeDocument/2006/relationships" xmlns:m="http://schemas.openxmlformats.org/officeDocument/2006/math" xmlns:v="urn:schemas-microsoft-com:vml" xmlns:wp14="http://schemas.microsoft.com/office/word/2010/wordprocessingDrawing" xmlns:wp="http://schemas.openxmlformats.org/drawingml/2006/wordprocessingDrawing" xmlns:w10="urn:schemas-microsoft-com:office:word" xmlns:w="http://schemas.openxmlformats.org/wordprocessingml/2006/main" xmlns:w14="http://schemas.microsoft.com/office/word/2010/wordml" xmlns:w15="http://schemas.microsoft.com/office/word/2012/wordml" xmlns:wpg="http://schemas.microsoft.com/office/word/2010/wordprocessingGroup" xmlns:wpi="http://schemas.microsoft.com/office/word/2010/wordprocessingInk" xmlns:wne="http://schemas.microsoft.com/office/word/2006/wordml" xmlns:wps="http://schemas.microsoft.com/office/word/2010/wordprocessingShape" mc:Ignorable="w14 w15 wp14">
+<w:ftr xmlns:wpc="http://schemas.microsoft.com/office/word/2010/wordprocessingCanvas" xmlns:cx="http://schemas.microsoft.com/office/drawing/2014/chartex" xmlns:mc="http://schemas.openxmlformats.org/markup-compatibility/2006" xmlns:o="urn:schemas-microsoft-com:office:office" xmlns:r="http://schemas.openxmlformats.org/officeDocument/2006/relationships" xmlns:m="http://schemas.openxmlformats.org/officeDocument/2006/math" xmlns:v="urn:schemas-microsoft-com:vml" xmlns:wp14="http://schemas.microsoft.com/office/word/2010/wordprocessingDrawing" xmlns:wp="http://schemas.openxmlformats.org/drawingml/2006/wordprocessingDrawing" xmlns:w10="urn:schemas-microsoft-com:office:word" xmlns:w="http://schemas.openxmlformats.org/wordprocessingml/2006/main" xmlns:w14="http://schemas.microsoft.com/office/word/2010/wordml" xmlns:w15="http://schemas.microsoft.com/office/word/2012/wordml" xmlns:w16se="http://schemas.microsoft.com/office/word/2015/wordml/symex" xmlns:wpg="http://schemas.microsoft.com/office/word/2010/wordprocessingGroup" xmlns:wpi="http://schemas.microsoft.com/office/word/2010/wordprocessingInk" xmlns:wne="http://schemas.microsoft.com/office/word/2006/wordml" xmlns:wps="http://schemas.microsoft.com/office/word/2010/wordprocessingShape" mc:Ignorable="w14 w15 w16se wp14">
   <w:p>
     <w:pPr>
       <w:pStyle w:val="Footer"/>
@@ -18925,13 +18635,13 @@
 </file>
 
 <file path=word/footer2.xml><?xml version="1.0" encoding="utf-8"?>
-<w:ftr xmlns:wpc="http://schemas.microsoft.com/office/word/2010/wordprocessingCanvas" xmlns:mc="http://schemas.openxmlformats.org/markup-compatibility/2006" xmlns:o="urn:schemas-microsoft-com:office:office" xmlns:r="http://schemas.openxmlformats.org/officeDocument/2006/relationships" xmlns:m="http://schemas.openxmlformats.org/officeDocument/2006/math" xmlns:v="urn:schemas-microsoft-com:vml" xmlns:wp14="http://schemas.microsoft.com/office/word/2010/wordprocessingDrawing" xmlns:wp="http://schemas.openxmlformats.org/drawingml/2006/wordprocessingDrawing" xmlns:w10="urn:schemas-microsoft-com:office:word" xmlns:w="http://schemas.openxmlformats.org/wordprocessingml/2006/main" xmlns:w14="http://schemas.microsoft.com/office/word/2010/wordml" xmlns:w15="http://schemas.microsoft.com/office/word/2012/wordml" xmlns:wpg="http://schemas.microsoft.com/office/word/2010/wordprocessingGroup" xmlns:wpi="http://schemas.microsoft.com/office/word/2010/wordprocessingInk" xmlns:wne="http://schemas.microsoft.com/office/word/2006/wordml" xmlns:wps="http://schemas.microsoft.com/office/word/2010/wordprocessingShape" mc:Ignorable="w14 w15 wp14">
+<w:ftr xmlns:wpc="http://schemas.microsoft.com/office/word/2010/wordprocessingCanvas" xmlns:cx="http://schemas.microsoft.com/office/drawing/2014/chartex" xmlns:mc="http://schemas.openxmlformats.org/markup-compatibility/2006" xmlns:o="urn:schemas-microsoft-com:office:office" xmlns:r="http://schemas.openxmlformats.org/officeDocument/2006/relationships" xmlns:m="http://schemas.openxmlformats.org/officeDocument/2006/math" xmlns:v="urn:schemas-microsoft-com:vml" xmlns:wp14="http://schemas.microsoft.com/office/word/2010/wordprocessingDrawing" xmlns:wp="http://schemas.openxmlformats.org/drawingml/2006/wordprocessingDrawing" xmlns:w10="urn:schemas-microsoft-com:office:word" xmlns:w="http://schemas.openxmlformats.org/wordprocessingml/2006/main" xmlns:w14="http://schemas.microsoft.com/office/word/2010/wordml" xmlns:w15="http://schemas.microsoft.com/office/word/2012/wordml" xmlns:w16se="http://schemas.microsoft.com/office/word/2015/wordml/symex" xmlns:wpg="http://schemas.microsoft.com/office/word/2010/wordprocessingGroup" xmlns:wpi="http://schemas.microsoft.com/office/word/2010/wordprocessingInk" xmlns:wne="http://schemas.microsoft.com/office/word/2006/wordml" xmlns:wps="http://schemas.microsoft.com/office/word/2010/wordprocessingShape" mc:Ignorable="w14 w15 w16se wp14">
   <w:p/>
 </w:ftr>
 </file>
 
 <file path=word/footer3.xml><?xml version="1.0" encoding="utf-8"?>
-<w:ftr xmlns:wpc="http://schemas.microsoft.com/office/word/2010/wordprocessingCanvas" xmlns:mc="http://schemas.openxmlformats.org/markup-compatibility/2006" xmlns:o="urn:schemas-microsoft-com:office:office" xmlns:r="http://schemas.openxmlformats.org/officeDocument/2006/relationships" xmlns:m="http://schemas.openxmlformats.org/officeDocument/2006/math" xmlns:v="urn:schemas-microsoft-com:vml" xmlns:wp14="http://schemas.microsoft.com/office/word/2010/wordprocessingDrawing" xmlns:wp="http://schemas.openxmlformats.org/drawingml/2006/wordprocessingDrawing" xmlns:w10="urn:schemas-microsoft-com:office:word" xmlns:w="http://schemas.openxmlformats.org/wordprocessingml/2006/main" xmlns:w14="http://schemas.microsoft.com/office/word/2010/wordml" xmlns:w15="http://schemas.microsoft.com/office/word/2012/wordml" xmlns:wpg="http://schemas.microsoft.com/office/word/2010/wordprocessingGroup" xmlns:wpi="http://schemas.microsoft.com/office/word/2010/wordprocessingInk" xmlns:wne="http://schemas.microsoft.com/office/word/2006/wordml" xmlns:wps="http://schemas.microsoft.com/office/word/2010/wordprocessingShape" mc:Ignorable="w14 w15 wp14">
+<w:ftr xmlns:wpc="http://schemas.microsoft.com/office/word/2010/wordprocessingCanvas" xmlns:cx="http://schemas.microsoft.com/office/drawing/2014/chartex" xmlns:mc="http://schemas.openxmlformats.org/markup-compatibility/2006" xmlns:o="urn:schemas-microsoft-com:office:office" xmlns:r="http://schemas.openxmlformats.org/officeDocument/2006/relationships" xmlns:m="http://schemas.openxmlformats.org/officeDocument/2006/math" xmlns:v="urn:schemas-microsoft-com:vml" xmlns:wp14="http://schemas.microsoft.com/office/word/2010/wordprocessingDrawing" xmlns:wp="http://schemas.openxmlformats.org/drawingml/2006/wordprocessingDrawing" xmlns:w10="urn:schemas-microsoft-com:office:word" xmlns:w="http://schemas.openxmlformats.org/wordprocessingml/2006/main" xmlns:w14="http://schemas.microsoft.com/office/word/2010/wordml" xmlns:w15="http://schemas.microsoft.com/office/word/2012/wordml" xmlns:w16se="http://schemas.microsoft.com/office/word/2015/wordml/symex" xmlns:wpg="http://schemas.microsoft.com/office/word/2010/wordprocessingGroup" xmlns:wpi="http://schemas.microsoft.com/office/word/2010/wordprocessingInk" xmlns:wne="http://schemas.microsoft.com/office/word/2006/wordml" xmlns:wps="http://schemas.microsoft.com/office/word/2010/wordprocessingShape" mc:Ignorable="w14 w15 w16se wp14">
   <w:p>
     <w:pPr>
       <w:pStyle w:val="Footer"/>
@@ -18941,19 +18651,19 @@
 </file>
 
 <file path=word/footer4.xml><?xml version="1.0" encoding="utf-8"?>
-<w:ftr xmlns:wpc="http://schemas.microsoft.com/office/word/2010/wordprocessingCanvas" xmlns:mc="http://schemas.openxmlformats.org/markup-compatibility/2006" xmlns:o="urn:schemas-microsoft-com:office:office" xmlns:r="http://schemas.openxmlformats.org/officeDocument/2006/relationships" xmlns:m="http://schemas.openxmlformats.org/officeDocument/2006/math" xmlns:v="urn:schemas-microsoft-com:vml" xmlns:wp14="http://schemas.microsoft.com/office/word/2010/wordprocessingDrawing" xmlns:wp="http://schemas.openxmlformats.org/drawingml/2006/wordprocessingDrawing" xmlns:w10="urn:schemas-microsoft-com:office:word" xmlns:w="http://schemas.openxmlformats.org/wordprocessingml/2006/main" xmlns:w14="http://schemas.microsoft.com/office/word/2010/wordml" xmlns:w15="http://schemas.microsoft.com/office/word/2012/wordml" xmlns:wpg="http://schemas.microsoft.com/office/word/2010/wordprocessingGroup" xmlns:wpi="http://schemas.microsoft.com/office/word/2010/wordprocessingInk" xmlns:wne="http://schemas.microsoft.com/office/word/2006/wordml" xmlns:wps="http://schemas.microsoft.com/office/word/2010/wordprocessingShape" mc:Ignorable="w14 w15 wp14">
+<w:ftr xmlns:wpc="http://schemas.microsoft.com/office/word/2010/wordprocessingCanvas" xmlns:cx="http://schemas.microsoft.com/office/drawing/2014/chartex" xmlns:mc="http://schemas.openxmlformats.org/markup-compatibility/2006" xmlns:o="urn:schemas-microsoft-com:office:office" xmlns:r="http://schemas.openxmlformats.org/officeDocument/2006/relationships" xmlns:m="http://schemas.openxmlformats.org/officeDocument/2006/math" xmlns:v="urn:schemas-microsoft-com:vml" xmlns:wp14="http://schemas.microsoft.com/office/word/2010/wordprocessingDrawing" xmlns:wp="http://schemas.openxmlformats.org/drawingml/2006/wordprocessingDrawing" xmlns:w10="urn:schemas-microsoft-com:office:word" xmlns:w="http://schemas.openxmlformats.org/wordprocessingml/2006/main" xmlns:w14="http://schemas.microsoft.com/office/word/2010/wordml" xmlns:w15="http://schemas.microsoft.com/office/word/2012/wordml" xmlns:w16se="http://schemas.microsoft.com/office/word/2015/wordml/symex" xmlns:wpg="http://schemas.microsoft.com/office/word/2010/wordprocessingGroup" xmlns:wpi="http://schemas.microsoft.com/office/word/2010/wordprocessingInk" xmlns:wne="http://schemas.microsoft.com/office/word/2006/wordml" xmlns:wps="http://schemas.microsoft.com/office/word/2010/wordprocessingShape" mc:Ignorable="w14 w15 w16se wp14">
   <w:p/>
 </w:ftr>
 </file>
 
 <file path=word/footer5.xml><?xml version="1.0" encoding="utf-8"?>
-<w:ftr xmlns:wpc="http://schemas.microsoft.com/office/word/2010/wordprocessingCanvas" xmlns:mc="http://schemas.openxmlformats.org/markup-compatibility/2006" xmlns:o="urn:schemas-microsoft-com:office:office" xmlns:r="http://schemas.openxmlformats.org/officeDocument/2006/relationships" xmlns:m="http://schemas.openxmlformats.org/officeDocument/2006/math" xmlns:v="urn:schemas-microsoft-com:vml" xmlns:wp14="http://schemas.microsoft.com/office/word/2010/wordprocessingDrawing" xmlns:wp="http://schemas.openxmlformats.org/drawingml/2006/wordprocessingDrawing" xmlns:w10="urn:schemas-microsoft-com:office:word" xmlns:w="http://schemas.openxmlformats.org/wordprocessingml/2006/main" xmlns:w14="http://schemas.microsoft.com/office/word/2010/wordml" xmlns:w15="http://schemas.microsoft.com/office/word/2012/wordml" xmlns:wpg="http://schemas.microsoft.com/office/word/2010/wordprocessingGroup" xmlns:wpi="http://schemas.microsoft.com/office/word/2010/wordprocessingInk" xmlns:wne="http://schemas.microsoft.com/office/word/2006/wordml" xmlns:wps="http://schemas.microsoft.com/office/word/2010/wordprocessingShape" mc:Ignorable="w14 w15 wp14">
+<w:ftr xmlns:wpc="http://schemas.microsoft.com/office/word/2010/wordprocessingCanvas" xmlns:cx="http://schemas.microsoft.com/office/drawing/2014/chartex" xmlns:mc="http://schemas.openxmlformats.org/markup-compatibility/2006" xmlns:o="urn:schemas-microsoft-com:office:office" xmlns:r="http://schemas.openxmlformats.org/officeDocument/2006/relationships" xmlns:m="http://schemas.openxmlformats.org/officeDocument/2006/math" xmlns:v="urn:schemas-microsoft-com:vml" xmlns:wp14="http://schemas.microsoft.com/office/word/2010/wordprocessingDrawing" xmlns:wp="http://schemas.openxmlformats.org/drawingml/2006/wordprocessingDrawing" xmlns:w10="urn:schemas-microsoft-com:office:word" xmlns:w="http://schemas.openxmlformats.org/wordprocessingml/2006/main" xmlns:w14="http://schemas.microsoft.com/office/word/2010/wordml" xmlns:w15="http://schemas.microsoft.com/office/word/2012/wordml" xmlns:w16se="http://schemas.microsoft.com/office/word/2015/wordml/symex" xmlns:wpg="http://schemas.microsoft.com/office/word/2010/wordprocessingGroup" xmlns:wpi="http://schemas.microsoft.com/office/word/2010/wordprocessingInk" xmlns:wne="http://schemas.microsoft.com/office/word/2006/wordml" xmlns:wps="http://schemas.microsoft.com/office/word/2010/wordprocessingShape" mc:Ignorable="w14 w15 w16se wp14">
   <w:p/>
 </w:ftr>
 </file>
 
 <file path=word/footer6.xml><?xml version="1.0" encoding="utf-8"?>
-<w:ftr xmlns:wpc="http://schemas.microsoft.com/office/word/2010/wordprocessingCanvas" xmlns:mc="http://schemas.openxmlformats.org/markup-compatibility/2006" xmlns:o="urn:schemas-microsoft-com:office:office" xmlns:r="http://schemas.openxmlformats.org/officeDocument/2006/relationships" xmlns:m="http://schemas.openxmlformats.org/officeDocument/2006/math" xmlns:v="urn:schemas-microsoft-com:vml" xmlns:wp14="http://schemas.microsoft.com/office/word/2010/wordprocessingDrawing" xmlns:wp="http://schemas.openxmlformats.org/drawingml/2006/wordprocessingDrawing" xmlns:w10="urn:schemas-microsoft-com:office:word" xmlns:w="http://schemas.openxmlformats.org/wordprocessingml/2006/main" xmlns:w14="http://schemas.microsoft.com/office/word/2010/wordml" xmlns:w15="http://schemas.microsoft.com/office/word/2012/wordml" xmlns:wpg="http://schemas.microsoft.com/office/word/2010/wordprocessingGroup" xmlns:wpi="http://schemas.microsoft.com/office/word/2010/wordprocessingInk" xmlns:wne="http://schemas.microsoft.com/office/word/2006/wordml" xmlns:wps="http://schemas.microsoft.com/office/word/2010/wordprocessingShape" mc:Ignorable="w14 w15 wp14">
+<w:ftr xmlns:wpc="http://schemas.microsoft.com/office/word/2010/wordprocessingCanvas" xmlns:cx="http://schemas.microsoft.com/office/drawing/2014/chartex" xmlns:mc="http://schemas.openxmlformats.org/markup-compatibility/2006" xmlns:o="urn:schemas-microsoft-com:office:office" xmlns:r="http://schemas.openxmlformats.org/officeDocument/2006/relationships" xmlns:m="http://schemas.openxmlformats.org/officeDocument/2006/math" xmlns:v="urn:schemas-microsoft-com:vml" xmlns:wp14="http://schemas.microsoft.com/office/word/2010/wordprocessingDrawing" xmlns:wp="http://schemas.openxmlformats.org/drawingml/2006/wordprocessingDrawing" xmlns:w10="urn:schemas-microsoft-com:office:word" xmlns:w="http://schemas.openxmlformats.org/wordprocessingml/2006/main" xmlns:w14="http://schemas.microsoft.com/office/word/2010/wordml" xmlns:w15="http://schemas.microsoft.com/office/word/2012/wordml" xmlns:w16se="http://schemas.microsoft.com/office/word/2015/wordml/symex" xmlns:wpg="http://schemas.microsoft.com/office/word/2010/wordprocessingGroup" xmlns:wpi="http://schemas.microsoft.com/office/word/2010/wordprocessingInk" xmlns:wne="http://schemas.microsoft.com/office/word/2006/wordml" xmlns:wps="http://schemas.microsoft.com/office/word/2010/wordprocessingShape" mc:Ignorable="w14 w15 w16se wp14">
   <w:p>
     <w:pPr>
       <w:pStyle w:val="Footer"/>
@@ -18963,13 +18673,13 @@
 </file>
 
 <file path=word/footer7.xml><?xml version="1.0" encoding="utf-8"?>
-<w:ftr xmlns:wpc="http://schemas.microsoft.com/office/word/2010/wordprocessingCanvas" xmlns:mc="http://schemas.openxmlformats.org/markup-compatibility/2006" xmlns:o="urn:schemas-microsoft-com:office:office" xmlns:r="http://schemas.openxmlformats.org/officeDocument/2006/relationships" xmlns:m="http://schemas.openxmlformats.org/officeDocument/2006/math" xmlns:v="urn:schemas-microsoft-com:vml" xmlns:wp14="http://schemas.microsoft.com/office/word/2010/wordprocessingDrawing" xmlns:wp="http://schemas.openxmlformats.org/drawingml/2006/wordprocessingDrawing" xmlns:w10="urn:schemas-microsoft-com:office:word" xmlns:w="http://schemas.openxmlformats.org/wordprocessingml/2006/main" xmlns:w14="http://schemas.microsoft.com/office/word/2010/wordml" xmlns:w15="http://schemas.microsoft.com/office/word/2012/wordml" xmlns:wpg="http://schemas.microsoft.com/office/word/2010/wordprocessingGroup" xmlns:wpi="http://schemas.microsoft.com/office/word/2010/wordprocessingInk" xmlns:wne="http://schemas.microsoft.com/office/word/2006/wordml" xmlns:wps="http://schemas.microsoft.com/office/word/2010/wordprocessingShape" mc:Ignorable="w14 w15 wp14">
+<w:ftr xmlns:wpc="http://schemas.microsoft.com/office/word/2010/wordprocessingCanvas" xmlns:cx="http://schemas.microsoft.com/office/drawing/2014/chartex" xmlns:mc="http://schemas.openxmlformats.org/markup-compatibility/2006" xmlns:o="urn:schemas-microsoft-com:office:office" xmlns:r="http://schemas.openxmlformats.org/officeDocument/2006/relationships" xmlns:m="http://schemas.openxmlformats.org/officeDocument/2006/math" xmlns:v="urn:schemas-microsoft-com:vml" xmlns:wp14="http://schemas.microsoft.com/office/word/2010/wordprocessingDrawing" xmlns:wp="http://schemas.openxmlformats.org/drawingml/2006/wordprocessingDrawing" xmlns:w10="urn:schemas-microsoft-com:office:word" xmlns:w="http://schemas.openxmlformats.org/wordprocessingml/2006/main" xmlns:w14="http://schemas.microsoft.com/office/word/2010/wordml" xmlns:w15="http://schemas.microsoft.com/office/word/2012/wordml" xmlns:w16se="http://schemas.microsoft.com/office/word/2015/wordml/symex" xmlns:wpg="http://schemas.microsoft.com/office/word/2010/wordprocessingGroup" xmlns:wpi="http://schemas.microsoft.com/office/word/2010/wordprocessingInk" xmlns:wne="http://schemas.microsoft.com/office/word/2006/wordml" xmlns:wps="http://schemas.microsoft.com/office/word/2010/wordprocessingShape" mc:Ignorable="w14 w15 w16se wp14">
   <w:p/>
 </w:ftr>
 </file>
 
 <file path=word/footnotes.xml><?xml version="1.0" encoding="utf-8"?>
-<w:footnotes xmlns:wpc="http://schemas.microsoft.com/office/word/2010/wordprocessingCanvas" xmlns:mc="http://schemas.openxmlformats.org/markup-compatibility/2006" xmlns:o="urn:schemas-microsoft-com:office:office" xmlns:r="http://schemas.openxmlformats.org/officeDocument/2006/relationships" xmlns:m="http://schemas.openxmlformats.org/officeDocument/2006/math" xmlns:v="urn:schemas-microsoft-com:vml" xmlns:wp14="http://schemas.microsoft.com/office/word/2010/wordprocessingDrawing" xmlns:wp="http://schemas.openxmlformats.org/drawingml/2006/wordprocessingDrawing" xmlns:w10="urn:schemas-microsoft-com:office:word" xmlns:w="http://schemas.openxmlformats.org/wordprocessingml/2006/main" xmlns:w14="http://schemas.microsoft.com/office/word/2010/wordml" xmlns:w15="http://schemas.microsoft.com/office/word/2012/wordml" xmlns:wpg="http://schemas.microsoft.com/office/word/2010/wordprocessingGroup" xmlns:wpi="http://schemas.microsoft.com/office/word/2010/wordprocessingInk" xmlns:wne="http://schemas.microsoft.com/office/word/2006/wordml" xmlns:wps="http://schemas.microsoft.com/office/word/2010/wordprocessingShape" mc:Ignorable="w14 w15 wp14">
+<w:footnotes xmlns:wpc="http://schemas.microsoft.com/office/word/2010/wordprocessingCanvas" xmlns:cx="http://schemas.microsoft.com/office/drawing/2014/chartex" xmlns:mc="http://schemas.openxmlformats.org/markup-compatibility/2006" xmlns:o="urn:schemas-microsoft-com:office:office" xmlns:r="http://schemas.openxmlformats.org/officeDocument/2006/relationships" xmlns:m="http://schemas.openxmlformats.org/officeDocument/2006/math" xmlns:v="urn:schemas-microsoft-com:vml" xmlns:wp14="http://schemas.microsoft.com/office/word/2010/wordprocessingDrawing" xmlns:wp="http://schemas.openxmlformats.org/drawingml/2006/wordprocessingDrawing" xmlns:w10="urn:schemas-microsoft-com:office:word" xmlns:w="http://schemas.openxmlformats.org/wordprocessingml/2006/main" xmlns:w14="http://schemas.microsoft.com/office/word/2010/wordml" xmlns:w15="http://schemas.microsoft.com/office/word/2012/wordml" xmlns:w16se="http://schemas.microsoft.com/office/word/2015/wordml/symex" xmlns:wpg="http://schemas.microsoft.com/office/word/2010/wordprocessingGroup" xmlns:wpi="http://schemas.microsoft.com/office/word/2010/wordprocessingInk" xmlns:wne="http://schemas.microsoft.com/office/word/2006/wordml" xmlns:wps="http://schemas.microsoft.com/office/word/2010/wordprocessingShape" mc:Ignorable="w14 w15 w16se wp14">
   <w:footnote w:type="separator" w:id="-1">
     <w:p>
       <w:pPr>
@@ -18994,7 +18704,7 @@
 </file>
 
 <file path=word/header1.xml><?xml version="1.0" encoding="utf-8"?>
-<w:hdr xmlns:wpc="http://schemas.microsoft.com/office/word/2010/wordprocessingCanvas" xmlns:mc="http://schemas.openxmlformats.org/markup-compatibility/2006" xmlns:o="urn:schemas-microsoft-com:office:office" xmlns:r="http://schemas.openxmlformats.org/officeDocument/2006/relationships" xmlns:m="http://schemas.openxmlformats.org/officeDocument/2006/math" xmlns:v="urn:schemas-microsoft-com:vml" xmlns:wp14="http://schemas.microsoft.com/office/word/2010/wordprocessingDrawing" xmlns:wp="http://schemas.openxmlformats.org/drawingml/2006/wordprocessingDrawing" xmlns:w10="urn:schemas-microsoft-com:office:word" xmlns:w="http://schemas.openxmlformats.org/wordprocessingml/2006/main" xmlns:w14="http://schemas.microsoft.com/office/word/2010/wordml" xmlns:w15="http://schemas.microsoft.com/office/word/2012/wordml" xmlns:wpg="http://schemas.microsoft.com/office/word/2010/wordprocessingGroup" xmlns:wpi="http://schemas.microsoft.com/office/word/2010/wordprocessingInk" xmlns:wne="http://schemas.microsoft.com/office/word/2006/wordml" xmlns:wps="http://schemas.microsoft.com/office/word/2010/wordprocessingShape" mc:Ignorable="w14 w15 wp14">
+<w:hdr xmlns:wpc="http://schemas.microsoft.com/office/word/2010/wordprocessingCanvas" xmlns:cx="http://schemas.microsoft.com/office/drawing/2014/chartex" xmlns:mc="http://schemas.openxmlformats.org/markup-compatibility/2006" xmlns:o="urn:schemas-microsoft-com:office:office" xmlns:r="http://schemas.openxmlformats.org/officeDocument/2006/relationships" xmlns:m="http://schemas.openxmlformats.org/officeDocument/2006/math" xmlns:v="urn:schemas-microsoft-com:vml" xmlns:wp14="http://schemas.microsoft.com/office/word/2010/wordprocessingDrawing" xmlns:wp="http://schemas.openxmlformats.org/drawingml/2006/wordprocessingDrawing" xmlns:w10="urn:schemas-microsoft-com:office:word" xmlns:w="http://schemas.openxmlformats.org/wordprocessingml/2006/main" xmlns:w14="http://schemas.microsoft.com/office/word/2010/wordml" xmlns:w15="http://schemas.microsoft.com/office/word/2012/wordml" xmlns:w16se="http://schemas.microsoft.com/office/word/2015/wordml/symex" xmlns:wpg="http://schemas.microsoft.com/office/word/2010/wordprocessingGroup" xmlns:wpi="http://schemas.microsoft.com/office/word/2010/wordprocessingInk" xmlns:wne="http://schemas.microsoft.com/office/word/2006/wordml" xmlns:wps="http://schemas.microsoft.com/office/word/2010/wordprocessingShape" mc:Ignorable="w14 w15 w16se wp14">
   <w:p>
     <w:pPr>
       <w:pStyle w:val="Header"/>
@@ -19041,19 +18751,19 @@
 </file>
 
 <file path=word/header2.xml><?xml version="1.0" encoding="utf-8"?>
-<w:hdr xmlns:wpc="http://schemas.microsoft.com/office/word/2010/wordprocessingCanvas" xmlns:mc="http://schemas.openxmlformats.org/markup-compatibility/2006" xmlns:o="urn:schemas-microsoft-com:office:office" xmlns:r="http://schemas.openxmlformats.org/officeDocument/2006/relationships" xmlns:m="http://schemas.openxmlformats.org/officeDocument/2006/math" xmlns:v="urn:schemas-microsoft-com:vml" xmlns:wp14="http://schemas.microsoft.com/office/word/2010/wordprocessingDrawing" xmlns:wp="http://schemas.openxmlformats.org/drawingml/2006/wordprocessingDrawing" xmlns:w10="urn:schemas-microsoft-com:office:word" xmlns:w="http://schemas.openxmlformats.org/wordprocessingml/2006/main" xmlns:w14="http://schemas.microsoft.com/office/word/2010/wordml" xmlns:w15="http://schemas.microsoft.com/office/word/2012/wordml" xmlns:wpg="http://schemas.microsoft.com/office/word/2010/wordprocessingGroup" xmlns:wpi="http://schemas.microsoft.com/office/word/2010/wordprocessingInk" xmlns:wne="http://schemas.microsoft.com/office/word/2006/wordml" xmlns:wps="http://schemas.microsoft.com/office/word/2010/wordprocessingShape" mc:Ignorable="w14 w15 wp14">
+<w:hdr xmlns:wpc="http://schemas.microsoft.com/office/word/2010/wordprocessingCanvas" xmlns:cx="http://schemas.microsoft.com/office/drawing/2014/chartex" xmlns:mc="http://schemas.openxmlformats.org/markup-compatibility/2006" xmlns:o="urn:schemas-microsoft-com:office:office" xmlns:r="http://schemas.openxmlformats.org/officeDocument/2006/relationships" xmlns:m="http://schemas.openxmlformats.org/officeDocument/2006/math" xmlns:v="urn:schemas-microsoft-com:vml" xmlns:wp14="http://schemas.microsoft.com/office/word/2010/wordprocessingDrawing" xmlns:wp="http://schemas.openxmlformats.org/drawingml/2006/wordprocessingDrawing" xmlns:w10="urn:schemas-microsoft-com:office:word" xmlns:w="http://schemas.openxmlformats.org/wordprocessingml/2006/main" xmlns:w14="http://schemas.microsoft.com/office/word/2010/wordml" xmlns:w15="http://schemas.microsoft.com/office/word/2012/wordml" xmlns:w16se="http://schemas.microsoft.com/office/word/2015/wordml/symex" xmlns:wpg="http://schemas.microsoft.com/office/word/2010/wordprocessingGroup" xmlns:wpi="http://schemas.microsoft.com/office/word/2010/wordprocessingInk" xmlns:wne="http://schemas.microsoft.com/office/word/2006/wordml" xmlns:wps="http://schemas.microsoft.com/office/word/2010/wordprocessingShape" mc:Ignorable="w14 w15 w16se wp14">
   <w:p/>
 </w:hdr>
 </file>
 
 <file path=word/header3.xml><?xml version="1.0" encoding="utf-8"?>
-<w:hdr xmlns:wpc="http://schemas.microsoft.com/office/word/2010/wordprocessingCanvas" xmlns:mc="http://schemas.openxmlformats.org/markup-compatibility/2006" xmlns:o="urn:schemas-microsoft-com:office:office" xmlns:r="http://schemas.openxmlformats.org/officeDocument/2006/relationships" xmlns:m="http://schemas.openxmlformats.org/officeDocument/2006/math" xmlns:v="urn:schemas-microsoft-com:vml" xmlns:wp14="http://schemas.microsoft.com/office/word/2010/wordprocessingDrawing" xmlns:wp="http://schemas.openxmlformats.org/drawingml/2006/wordprocessingDrawing" xmlns:w10="urn:schemas-microsoft-com:office:word" xmlns:w="http://schemas.openxmlformats.org/wordprocessingml/2006/main" xmlns:w14="http://schemas.microsoft.com/office/word/2010/wordml" xmlns:w15="http://schemas.microsoft.com/office/word/2012/wordml" xmlns:wpg="http://schemas.microsoft.com/office/word/2010/wordprocessingGroup" xmlns:wpi="http://schemas.microsoft.com/office/word/2010/wordprocessingInk" xmlns:wne="http://schemas.microsoft.com/office/word/2006/wordml" xmlns:wps="http://schemas.microsoft.com/office/word/2010/wordprocessingShape" mc:Ignorable="w14 w15 wp14">
+<w:hdr xmlns:wpc="http://schemas.microsoft.com/office/word/2010/wordprocessingCanvas" xmlns:cx="http://schemas.microsoft.com/office/drawing/2014/chartex" xmlns:mc="http://schemas.openxmlformats.org/markup-compatibility/2006" xmlns:o="urn:schemas-microsoft-com:office:office" xmlns:r="http://schemas.openxmlformats.org/officeDocument/2006/relationships" xmlns:m="http://schemas.openxmlformats.org/officeDocument/2006/math" xmlns:v="urn:schemas-microsoft-com:vml" xmlns:wp14="http://schemas.microsoft.com/office/word/2010/wordprocessingDrawing" xmlns:wp="http://schemas.openxmlformats.org/drawingml/2006/wordprocessingDrawing" xmlns:w10="urn:schemas-microsoft-com:office:word" xmlns:w="http://schemas.openxmlformats.org/wordprocessingml/2006/main" xmlns:w14="http://schemas.microsoft.com/office/word/2010/wordml" xmlns:w15="http://schemas.microsoft.com/office/word/2012/wordml" xmlns:w16se="http://schemas.microsoft.com/office/word/2015/wordml/symex" xmlns:wpg="http://schemas.microsoft.com/office/word/2010/wordprocessingGroup" xmlns:wpi="http://schemas.microsoft.com/office/word/2010/wordprocessingInk" xmlns:wne="http://schemas.microsoft.com/office/word/2006/wordml" xmlns:wps="http://schemas.microsoft.com/office/word/2010/wordprocessingShape" mc:Ignorable="w14 w15 w16se wp14">
   <w:p/>
 </w:hdr>
 </file>
 
 <file path=word/header4.xml><?xml version="1.0" encoding="utf-8"?>
-<w:hdr xmlns:wpc="http://schemas.microsoft.com/office/word/2010/wordprocessingCanvas" xmlns:mc="http://schemas.openxmlformats.org/markup-compatibility/2006" xmlns:o="urn:schemas-microsoft-com:office:office" xmlns:r="http://schemas.openxmlformats.org/officeDocument/2006/relationships" xmlns:m="http://schemas.openxmlformats.org/officeDocument/2006/math" xmlns:v="urn:schemas-microsoft-com:vml" xmlns:wp14="http://schemas.microsoft.com/office/word/2010/wordprocessingDrawing" xmlns:wp="http://schemas.openxmlformats.org/drawingml/2006/wordprocessingDrawing" xmlns:w10="urn:schemas-microsoft-com:office:word" xmlns:w="http://schemas.openxmlformats.org/wordprocessingml/2006/main" xmlns:w14="http://schemas.microsoft.com/office/word/2010/wordml" xmlns:w15="http://schemas.microsoft.com/office/word/2012/wordml" xmlns:wpg="http://schemas.microsoft.com/office/word/2010/wordprocessingGroup" xmlns:wpi="http://schemas.microsoft.com/office/word/2010/wordprocessingInk" xmlns:wne="http://schemas.microsoft.com/office/word/2006/wordml" xmlns:wps="http://schemas.microsoft.com/office/word/2010/wordprocessingShape" mc:Ignorable="w14 w15 wp14">
+<w:hdr xmlns:wpc="http://schemas.microsoft.com/office/word/2010/wordprocessingCanvas" xmlns:cx="http://schemas.microsoft.com/office/drawing/2014/chartex" xmlns:mc="http://schemas.openxmlformats.org/markup-compatibility/2006" xmlns:o="urn:schemas-microsoft-com:office:office" xmlns:r="http://schemas.openxmlformats.org/officeDocument/2006/relationships" xmlns:m="http://schemas.openxmlformats.org/officeDocument/2006/math" xmlns:v="urn:schemas-microsoft-com:vml" xmlns:wp14="http://schemas.microsoft.com/office/word/2010/wordprocessingDrawing" xmlns:wp="http://schemas.openxmlformats.org/drawingml/2006/wordprocessingDrawing" xmlns:w10="urn:schemas-microsoft-com:office:word" xmlns:w="http://schemas.openxmlformats.org/wordprocessingml/2006/main" xmlns:w14="http://schemas.microsoft.com/office/word/2010/wordml" xmlns:w15="http://schemas.microsoft.com/office/word/2012/wordml" xmlns:w16se="http://schemas.microsoft.com/office/word/2015/wordml/symex" xmlns:wpg="http://schemas.microsoft.com/office/word/2010/wordprocessingGroup" xmlns:wpi="http://schemas.microsoft.com/office/word/2010/wordprocessingInk" xmlns:wne="http://schemas.microsoft.com/office/word/2006/wordml" xmlns:wps="http://schemas.microsoft.com/office/word/2010/wordprocessingShape" mc:Ignorable="w14 w15 w16se wp14">
   <w:p>
     <w:pPr>
       <w:pStyle w:val="Header"/>
@@ -19091,7 +18801,7 @@
       <w:rPr>
         <w:noProof/>
       </w:rPr>
-      <w:t>17</w:t>
+      <w:t>16</w:t>
     </w:r>
     <w:r>
       <w:fldChar w:fldCharType="end"/>
@@ -19101,14 +18811,14 @@
 </file>
 
 <file path=word/header5.xml><?xml version="1.0" encoding="utf-8"?>
-<w:hdr xmlns:wpc="http://schemas.microsoft.com/office/word/2010/wordprocessingCanvas" xmlns:mc="http://schemas.openxmlformats.org/markup-compatibility/2006" xmlns:o="urn:schemas-microsoft-com:office:office" xmlns:r="http://schemas.openxmlformats.org/officeDocument/2006/relationships" xmlns:m="http://schemas.openxmlformats.org/officeDocument/2006/math" xmlns:v="urn:schemas-microsoft-com:vml" xmlns:wp14="http://schemas.microsoft.com/office/word/2010/wordprocessingDrawing" xmlns:wp="http://schemas.openxmlformats.org/drawingml/2006/wordprocessingDrawing" xmlns:w10="urn:schemas-microsoft-com:office:word" xmlns:w="http://schemas.openxmlformats.org/wordprocessingml/2006/main" xmlns:w14="http://schemas.microsoft.com/office/word/2010/wordml" xmlns:w15="http://schemas.microsoft.com/office/word/2012/wordml" xmlns:wpg="http://schemas.microsoft.com/office/word/2010/wordprocessingGroup" xmlns:wpi="http://schemas.microsoft.com/office/word/2010/wordprocessingInk" xmlns:wne="http://schemas.microsoft.com/office/word/2006/wordml" xmlns:wps="http://schemas.microsoft.com/office/word/2010/wordprocessingShape" mc:Ignorable="w14 w15 wp14">
+<w:hdr xmlns:wpc="http://schemas.microsoft.com/office/word/2010/wordprocessingCanvas" xmlns:cx="http://schemas.microsoft.com/office/drawing/2014/chartex" xmlns:mc="http://schemas.openxmlformats.org/markup-compatibility/2006" xmlns:o="urn:schemas-microsoft-com:office:office" xmlns:r="http://schemas.openxmlformats.org/officeDocument/2006/relationships" xmlns:m="http://schemas.openxmlformats.org/officeDocument/2006/math" xmlns:v="urn:schemas-microsoft-com:vml" xmlns:wp14="http://schemas.microsoft.com/office/word/2010/wordprocessingDrawing" xmlns:wp="http://schemas.openxmlformats.org/drawingml/2006/wordprocessingDrawing" xmlns:w10="urn:schemas-microsoft-com:office:word" xmlns:w="http://schemas.openxmlformats.org/wordprocessingml/2006/main" xmlns:w14="http://schemas.microsoft.com/office/word/2010/wordml" xmlns:w15="http://schemas.microsoft.com/office/word/2012/wordml" xmlns:w16se="http://schemas.microsoft.com/office/word/2015/wordml/symex" xmlns:wpg="http://schemas.microsoft.com/office/word/2010/wordprocessingGroup" xmlns:wpi="http://schemas.microsoft.com/office/word/2010/wordprocessingInk" xmlns:wne="http://schemas.microsoft.com/office/word/2006/wordml" xmlns:wps="http://schemas.microsoft.com/office/word/2010/wordprocessingShape" mc:Ignorable="w14 w15 w16se wp14">
   <w:p/>
 </w:hdr>
 </file>
 
 <file path=word/numbering.xml><?xml version="1.0" encoding="utf-8"?>
-<w:numbering xmlns:wpc="http://schemas.microsoft.com/office/word/2010/wordprocessingCanvas" xmlns:mc="http://schemas.openxmlformats.org/markup-compatibility/2006" xmlns:o="urn:schemas-microsoft-com:office:office" xmlns:r="http://schemas.openxmlformats.org/officeDocument/2006/relationships" xmlns:m="http://schemas.openxmlformats.org/officeDocument/2006/math" xmlns:v="urn:schemas-microsoft-com:vml" xmlns:wp14="http://schemas.microsoft.com/office/word/2010/wordprocessingDrawing" xmlns:wp="http://schemas.openxmlformats.org/drawingml/2006/wordprocessingDrawing" xmlns:w10="urn:schemas-microsoft-com:office:word" xmlns:w="http://schemas.openxmlformats.org/wordprocessingml/2006/main" xmlns:w14="http://schemas.microsoft.com/office/word/2010/wordml" xmlns:w15="http://schemas.microsoft.com/office/word/2012/wordml" xmlns:wpg="http://schemas.microsoft.com/office/word/2010/wordprocessingGroup" xmlns:wpi="http://schemas.microsoft.com/office/word/2010/wordprocessingInk" xmlns:wne="http://schemas.microsoft.com/office/word/2006/wordml" xmlns:wps="http://schemas.microsoft.com/office/word/2010/wordprocessingShape" mc:Ignorable="w14 w15 wp14">
-  <w:abstractNum w:abstractNumId="0">
+<w:numbering xmlns:wpc="http://schemas.microsoft.com/office/word/2010/wordprocessingCanvas" xmlns:cx="http://schemas.microsoft.com/office/drawing/2014/chartex" xmlns:mc="http://schemas.openxmlformats.org/markup-compatibility/2006" xmlns:o="urn:schemas-microsoft-com:office:office" xmlns:r="http://schemas.openxmlformats.org/officeDocument/2006/relationships" xmlns:m="http://schemas.openxmlformats.org/officeDocument/2006/math" xmlns:v="urn:schemas-microsoft-com:vml" xmlns:wp14="http://schemas.microsoft.com/office/word/2010/wordprocessingDrawing" xmlns:wp="http://schemas.openxmlformats.org/drawingml/2006/wordprocessingDrawing" xmlns:w10="urn:schemas-microsoft-com:office:word" xmlns:w="http://schemas.openxmlformats.org/wordprocessingml/2006/main" xmlns:w14="http://schemas.microsoft.com/office/word/2010/wordml" xmlns:w15="http://schemas.microsoft.com/office/word/2012/wordml" xmlns:w16se="http://schemas.microsoft.com/office/word/2015/wordml/symex" xmlns:wpg="http://schemas.microsoft.com/office/word/2010/wordprocessingGroup" xmlns:wpi="http://schemas.microsoft.com/office/word/2010/wordprocessingInk" xmlns:wne="http://schemas.microsoft.com/office/word/2006/wordml" xmlns:wps="http://schemas.microsoft.com/office/word/2010/wordprocessingShape" mc:Ignorable="w14 w15 w16se wp14">
+  <w:abstractNum w:abstractNumId="0" w15:restartNumberingAfterBreak="0">
     <w:nsid w:val="FFFFFFFB"/>
     <w:multiLevelType w:val="multilevel"/>
     <w:tmpl w:val="3AD68B2E"/>
@@ -19304,7 +19014,7 @@
       </w:rPr>
     </w:lvl>
   </w:abstractNum>
-  <w:abstractNum w:abstractNumId="1">
+  <w:abstractNum w:abstractNumId="1" w15:restartNumberingAfterBreak="0">
     <w:nsid w:val="00000001"/>
     <w:multiLevelType w:val="multilevel"/>
     <w:tmpl w:val="0D26C6F0"/>
@@ -19422,7 +19132,7 @@
       </w:pPr>
     </w:lvl>
   </w:abstractNum>
-  <w:abstractNum w:abstractNumId="2">
+  <w:abstractNum w:abstractNumId="2" w15:restartNumberingAfterBreak="0">
     <w:nsid w:val="05385284"/>
     <w:multiLevelType w:val="hybridMultilevel"/>
     <w:tmpl w:val="A322EF06"/>
@@ -19511,7 +19221,7 @@
       </w:pPr>
     </w:lvl>
   </w:abstractNum>
-  <w:abstractNum w:abstractNumId="3">
+  <w:abstractNum w:abstractNumId="3" w15:restartNumberingAfterBreak="0">
     <w:nsid w:val="084F79EA"/>
     <w:multiLevelType w:val="hybridMultilevel"/>
     <w:tmpl w:val="D7F0A9F2"/>
@@ -19623,7 +19333,7 @@
       </w:rPr>
     </w:lvl>
   </w:abstractNum>
-  <w:abstractNum w:abstractNumId="4">
+  <w:abstractNum w:abstractNumId="4" w15:restartNumberingAfterBreak="0">
     <w:nsid w:val="40082393"/>
     <w:multiLevelType w:val="hybridMultilevel"/>
     <w:tmpl w:val="14FA0DC6"/>
@@ -19735,7 +19445,7 @@
       </w:rPr>
     </w:lvl>
   </w:abstractNum>
-  <w:abstractNum w:abstractNumId="5">
+  <w:abstractNum w:abstractNumId="5" w15:restartNumberingAfterBreak="0">
     <w:nsid w:val="5F9C1F35"/>
     <w:multiLevelType w:val="hybridMultilevel"/>
     <w:tmpl w:val="E0E659F4"/>
@@ -19847,7 +19557,7 @@
       </w:rPr>
     </w:lvl>
   </w:abstractNum>
-  <w:abstractNum w:abstractNumId="6">
+  <w:abstractNum w:abstractNumId="6" w15:restartNumberingAfterBreak="0">
     <w:nsid w:val="68A67281"/>
     <w:multiLevelType w:val="hybridMultilevel"/>
     <w:tmpl w:val="19E02D50"/>
@@ -19958,7 +19668,7 @@
       </w:rPr>
     </w:lvl>
   </w:abstractNum>
-  <w:abstractNum w:abstractNumId="7">
+  <w:abstractNum w:abstractNumId="7" w15:restartNumberingAfterBreak="0">
     <w:nsid w:val="775D6A11"/>
     <w:multiLevelType w:val="multilevel"/>
     <w:tmpl w:val="A238E49C"/>
@@ -20071,7 +19781,7 @@
       </w:rPr>
     </w:lvl>
   </w:abstractNum>
-  <w:abstractNum w:abstractNumId="8">
+  <w:abstractNum w:abstractNumId="8" w15:restartNumberingAfterBreak="0">
     <w:nsid w:val="799401BF"/>
     <w:multiLevelType w:val="hybridMultilevel"/>
     <w:tmpl w:val="549C6416"/>
@@ -20217,7 +19927,7 @@
 </file>
 
 <file path=word/styles.xml><?xml version="1.0" encoding="utf-8"?>
-<w:styles xmlns:mc="http://schemas.openxmlformats.org/markup-compatibility/2006" xmlns:r="http://schemas.openxmlformats.org/officeDocument/2006/relationships" xmlns:w="http://schemas.openxmlformats.org/wordprocessingml/2006/main" xmlns:w14="http://schemas.microsoft.com/office/word/2010/wordml" xmlns:w15="http://schemas.microsoft.com/office/word/2012/wordml" mc:Ignorable="w14 w15">
+<w:styles xmlns:mc="http://schemas.openxmlformats.org/markup-compatibility/2006" xmlns:r="http://schemas.openxmlformats.org/officeDocument/2006/relationships" xmlns:w="http://schemas.openxmlformats.org/wordprocessingml/2006/main" xmlns:w14="http://schemas.microsoft.com/office/word/2010/wordml" xmlns:w15="http://schemas.microsoft.com/office/word/2012/wordml" xmlns:w16se="http://schemas.microsoft.com/office/word/2015/wordml/symex" mc:Ignorable="w14 w15 w16se">
   <w:docDefaults>
     <w:rPrDefault>
       <w:rPr>
@@ -21575,7 +21285,6 @@
       <w:lang w:eastAsia="vi-VN"/>
     </w:rPr>
     <w:tblPr>
-      <w:tblInd w:w="0" w:type="dxa"/>
       <w:tblBorders>
         <w:top w:val="single" w:sz="4" w:space="0" w:color="BFBFBF"/>
         <w:left w:val="single" w:sz="4" w:space="0" w:color="BFBFBF"/>
@@ -21584,12 +21293,6 @@
         <w:insideH w:val="single" w:sz="4" w:space="0" w:color="BFBFBF"/>
         <w:insideV w:val="single" w:sz="4" w:space="0" w:color="BFBFBF"/>
       </w:tblBorders>
-      <w:tblCellMar>
-        <w:top w:w="0" w:type="dxa"/>
-        <w:left w:w="108" w:type="dxa"/>
-        <w:bottom w:w="0" w:type="dxa"/>
-        <w:right w:w="108" w:type="dxa"/>
-      </w:tblCellMar>
     </w:tblPr>
   </w:style>
   <w:style w:type="table" w:styleId="PlainTable1">
@@ -21609,7 +21312,6 @@
     <w:tblPr>
       <w:tblStyleRowBandSize w:val="1"/>
       <w:tblStyleColBandSize w:val="1"/>
-      <w:tblInd w:w="0" w:type="dxa"/>
       <w:tblBorders>
         <w:top w:val="single" w:sz="4" w:space="0" w:color="BFBFBF"/>
         <w:left w:val="single" w:sz="4" w:space="0" w:color="BFBFBF"/>
@@ -21618,12 +21320,6 @@
         <w:insideH w:val="single" w:sz="4" w:space="0" w:color="BFBFBF"/>
         <w:insideV w:val="single" w:sz="4" w:space="0" w:color="BFBFBF"/>
       </w:tblBorders>
-      <w:tblCellMar>
-        <w:top w:w="0" w:type="dxa"/>
-        <w:left w:w="108" w:type="dxa"/>
-        <w:bottom w:w="0" w:type="dxa"/>
-        <w:right w:w="108" w:type="dxa"/>
-      </w:tblCellMar>
     </w:tblPr>
     <w:tblStylePr w:type="firstRow">
       <w:rPr>
@@ -21685,13 +21381,6 @@
     <w:tblPr>
       <w:tblStyleRowBandSize w:val="1"/>
       <w:tblStyleColBandSize w:val="1"/>
-      <w:tblInd w:w="0" w:type="dxa"/>
-      <w:tblCellMar>
-        <w:top w:w="0" w:type="dxa"/>
-        <w:left w:w="108" w:type="dxa"/>
-        <w:bottom w:w="0" w:type="dxa"/>
-        <w:right w:w="108" w:type="dxa"/>
-      </w:tblCellMar>
     </w:tblPr>
     <w:tblStylePr w:type="firstRow">
       <w:rPr>
@@ -21789,7 +21478,6 @@
       <w:lang w:eastAsia="vi-VN"/>
     </w:rPr>
     <w:tblPr>
-      <w:tblInd w:w="0" w:type="dxa"/>
       <w:tblBorders>
         <w:top w:val="single" w:sz="4" w:space="0" w:color="auto"/>
         <w:left w:val="single" w:sz="4" w:space="0" w:color="auto"/>
@@ -21798,12 +21486,6 @@
         <w:insideH w:val="single" w:sz="4" w:space="0" w:color="auto"/>
         <w:insideV w:val="single" w:sz="4" w:space="0" w:color="auto"/>
       </w:tblBorders>
-      <w:tblCellMar>
-        <w:top w:w="0" w:type="dxa"/>
-        <w:left w:w="108" w:type="dxa"/>
-        <w:bottom w:w="0" w:type="dxa"/>
-        <w:right w:w="108" w:type="dxa"/>
-      </w:tblCellMar>
     </w:tblPr>
   </w:style>
 </w:styles>

</xml_diff>

<commit_message>
Fix a little bit ver 2.6
</commit_message>
<xml_diff>
--- a/doc/requirement/EnglishSound_SRS.docx
+++ b/doc/requirement/EnglishSound_SRS.docx
@@ -1,6 +1,6 @@
 
 <file path=word/document.xml><?xml version="1.0" encoding="utf-8"?>
-<w:document xmlns:wpc="http://schemas.microsoft.com/office/word/2010/wordprocessingCanvas" xmlns:mc="http://schemas.openxmlformats.org/markup-compatibility/2006" xmlns:o="urn:schemas-microsoft-com:office:office" xmlns:r="http://schemas.openxmlformats.org/officeDocument/2006/relationships" xmlns:m="http://schemas.openxmlformats.org/officeDocument/2006/math" xmlns:v="urn:schemas-microsoft-com:vml" xmlns:wp14="http://schemas.microsoft.com/office/word/2010/wordprocessingDrawing" xmlns:wp="http://schemas.openxmlformats.org/drawingml/2006/wordprocessingDrawing" xmlns:w10="urn:schemas-microsoft-com:office:word" xmlns:w="http://schemas.openxmlformats.org/wordprocessingml/2006/main" xmlns:w14="http://schemas.microsoft.com/office/word/2010/wordml" xmlns:w15="http://schemas.microsoft.com/office/word/2012/wordml" xmlns:wpg="http://schemas.microsoft.com/office/word/2010/wordprocessingGroup" xmlns:wpi="http://schemas.microsoft.com/office/word/2010/wordprocessingInk" xmlns:wne="http://schemas.microsoft.com/office/word/2006/wordml" xmlns:wps="http://schemas.microsoft.com/office/word/2010/wordprocessingShape" mc:Ignorable="w14 w15 wp14">
+<w:document xmlns:wpc="http://schemas.microsoft.com/office/word/2010/wordprocessingCanvas" xmlns:cx="http://schemas.microsoft.com/office/drawing/2014/chartex" xmlns:cx1="http://schemas.microsoft.com/office/drawing/2015/9/8/chartex" xmlns:mc="http://schemas.openxmlformats.org/markup-compatibility/2006" xmlns:o="urn:schemas-microsoft-com:office:office" xmlns:r="http://schemas.openxmlformats.org/officeDocument/2006/relationships" xmlns:m="http://schemas.openxmlformats.org/officeDocument/2006/math" xmlns:v="urn:schemas-microsoft-com:vml" xmlns:wp14="http://schemas.microsoft.com/office/word/2010/wordprocessingDrawing" xmlns:wp="http://schemas.openxmlformats.org/drawingml/2006/wordprocessingDrawing" xmlns:w10="urn:schemas-microsoft-com:office:word" xmlns:w="http://schemas.openxmlformats.org/wordprocessingml/2006/main" xmlns:w14="http://schemas.microsoft.com/office/word/2010/wordml" xmlns:w15="http://schemas.microsoft.com/office/word/2012/wordml" xmlns:w16se="http://schemas.microsoft.com/office/word/2015/wordml/symex" xmlns:wpg="http://schemas.microsoft.com/office/word/2010/wordprocessingGroup" xmlns:wpi="http://schemas.microsoft.com/office/word/2010/wordprocessingInk" xmlns:wne="http://schemas.microsoft.com/office/word/2006/wordml" xmlns:wps="http://schemas.microsoft.com/office/word/2010/wordprocessingShape" mc:Ignorable="w14 w15 w16se wp14">
   <w:body>
     <w:p>
       <w:pPr>
@@ -207,8 +207,17 @@
           <w:sz w:val="40"/>
           <w:szCs w:val="40"/>
         </w:rPr>
-        <w:t>Prepare by :</w:t>
-      </w:r>
+        <w:t xml:space="preserve">Prepare </w:t>
+      </w:r>
+      <w:proofErr w:type="gramStart"/>
+      <w:r>
+        <w:rPr>
+          <w:sz w:val="40"/>
+          <w:szCs w:val="40"/>
+        </w:rPr>
+        <w:t>by :</w:t>
+      </w:r>
+      <w:proofErr w:type="gramEnd"/>
     </w:p>
     <w:p>
       <w:pPr>
@@ -3425,7 +3434,21 @@
         <w:rPr>
           <w:szCs w:val="24"/>
         </w:rPr>
-        <w:t>Phần mềm được sử dụng để hỗ trợ người học tiếng Anh, giúp người dùng cải thiện trình độ tiếng Anh sau một thời gian sử dụng. Phần mềm tập trung vào việc thu thập từ vựng và phát âm của nó, với các tệp âm thanh được đính kèm. Thích hợp cho người dùng mới, người mới biết tiếng Anh.</w:t>
+        <w:t xml:space="preserve">Phần mềm được sử dụng để hỗ trợ người học tiếng Anh, giúp người dùng cải thiện trình độ tiếng Anh sau một thời gian sử dụng. Phần mềm tập trung vào việc </w:t>
+      </w:r>
+      <w:proofErr w:type="gramStart"/>
+      <w:r>
+        <w:rPr>
+          <w:szCs w:val="24"/>
+        </w:rPr>
+        <w:t>thu</w:t>
+      </w:r>
+      <w:proofErr w:type="gramEnd"/>
+      <w:r>
+        <w:rPr>
+          <w:szCs w:val="24"/>
+        </w:rPr>
+        <w:t xml:space="preserve"> thập từ vựng và phát âm của nó, với các tệp âm thanh được đính kèm. Thích hợp cho người dùng mới, người mới biết tiếng Anh.</w:t>
       </w:r>
     </w:p>
     <w:p>
@@ -3535,7 +3558,7 @@
     </w:p>
     <w:tbl>
       <w:tblPr>
-        <w:tblW w:w="0" w:type="auto"/>
+        <w:tblW w:w="9852" w:type="dxa"/>
         <w:tblInd w:w="208" w:type="dxa"/>
         <w:tblBorders>
           <w:top w:val="single" w:sz="4" w:space="0" w:color="000000"/>
@@ -3555,7 +3578,7 @@
       <w:tblGrid>
         <w:gridCol w:w="543"/>
         <w:gridCol w:w="2160"/>
-        <w:gridCol w:w="7742"/>
+        <w:gridCol w:w="7149"/>
       </w:tblGrid>
       <w:tr>
         <w:trPr>
@@ -3671,7 +3694,7 @@
         </w:tc>
         <w:tc>
           <w:tcPr>
-            <w:tcW w:w="7742" w:type="dxa"/>
+            <w:tcW w:w="7149" w:type="dxa"/>
             <w:tcBorders>
               <w:top w:val="single" w:sz="4" w:space="0" w:color="000000"/>
               <w:left w:val="single" w:sz="4" w:space="0" w:color="000000"/>
@@ -3791,7 +3814,7 @@
         </w:tc>
         <w:tc>
           <w:tcPr>
-            <w:tcW w:w="7742" w:type="dxa"/>
+            <w:tcW w:w="7149" w:type="dxa"/>
             <w:tcBorders>
               <w:top w:val="single" w:sz="4" w:space="0" w:color="000000"/>
               <w:left w:val="single" w:sz="4" w:space="0" w:color="000000"/>
@@ -3908,7 +3931,7 @@
         </w:tc>
         <w:tc>
           <w:tcPr>
-            <w:tcW w:w="7742" w:type="dxa"/>
+            <w:tcW w:w="7149" w:type="dxa"/>
             <w:tcBorders>
               <w:top w:val="single" w:sz="4" w:space="0" w:color="000000"/>
               <w:left w:val="single" w:sz="4" w:space="0" w:color="000000"/>
@@ -4025,7 +4048,7 @@
         </w:tc>
         <w:tc>
           <w:tcPr>
-            <w:tcW w:w="7742" w:type="dxa"/>
+            <w:tcW w:w="7149" w:type="dxa"/>
             <w:tcBorders>
               <w:top w:val="single" w:sz="4" w:space="0" w:color="000000"/>
               <w:left w:val="single" w:sz="4" w:space="0" w:color="000000"/>
@@ -4142,7 +4165,7 @@
         </w:tc>
         <w:tc>
           <w:tcPr>
-            <w:tcW w:w="7742" w:type="dxa"/>
+            <w:tcW w:w="7149" w:type="dxa"/>
             <w:tcBorders>
               <w:top w:val="single" w:sz="4" w:space="0" w:color="000000"/>
               <w:left w:val="single" w:sz="4" w:space="0" w:color="000000"/>
@@ -4259,7 +4282,7 @@
         </w:tc>
         <w:tc>
           <w:tcPr>
-            <w:tcW w:w="7742" w:type="dxa"/>
+            <w:tcW w:w="7149" w:type="dxa"/>
             <w:tcBorders>
               <w:top w:val="single" w:sz="4" w:space="0" w:color="000000"/>
               <w:left w:val="single" w:sz="4" w:space="0" w:color="000000"/>
@@ -4377,7 +4400,7 @@
         </w:tc>
         <w:tc>
           <w:tcPr>
-            <w:tcW w:w="7742" w:type="dxa"/>
+            <w:tcW w:w="7149" w:type="dxa"/>
             <w:tcBorders>
               <w:top w:val="single" w:sz="4" w:space="0" w:color="000000"/>
               <w:left w:val="single" w:sz="4" w:space="0" w:color="000000"/>
@@ -4495,7 +4518,7 @@
         </w:tc>
         <w:tc>
           <w:tcPr>
-            <w:tcW w:w="7742" w:type="dxa"/>
+            <w:tcW w:w="7149" w:type="dxa"/>
             <w:tcBorders>
               <w:top w:val="single" w:sz="4" w:space="0" w:color="000000"/>
               <w:left w:val="single" w:sz="4" w:space="0" w:color="000000"/>
@@ -5003,8 +5026,9 @@
           <w:sz w:val="24"/>
           <w:szCs w:val="24"/>
         </w:rPr>
-        <w:t>Phần mềm được build trên nền tảng android. Giao diện có chức năng giúp người dùng tìm kiếm từ ngữ và các nút để chuyển vào những trang được phân loại giúp người học tiếng anh theo chủ đề như: trong giao tiếp ăn uống, trò chuyện kết bạn,… và kèm theo đó là audio để người dùng luyện nghe cho mỗi câu</w:t>
-      </w:r>
+        <w:t>Phần mềm được build trên nền tảng android. Giao diện có chức năng giúp người dùng tìm kiếm từ ngữ và các nút để chuyển vào những trang được phân loại giúp người học tiếng anh theo chủ đề như: trong giao tiếp ăn uống, trò chuyện kết bạn</w:t>
+      </w:r>
+      <w:proofErr w:type="gramStart"/>
       <w:r>
         <w:rPr>
           <w:rFonts w:ascii="Times New Roman" w:hAnsi="Times New Roman"/>
@@ -5012,6 +5036,25 @@
           <w:sz w:val="24"/>
           <w:szCs w:val="24"/>
         </w:rPr>
+        <w:t>,…</w:t>
+      </w:r>
+      <w:proofErr w:type="gramEnd"/>
+      <w:r>
+        <w:rPr>
+          <w:rFonts w:ascii="Times New Roman" w:hAnsi="Times New Roman"/>
+          <w:b w:val="0"/>
+          <w:sz w:val="24"/>
+          <w:szCs w:val="24"/>
+        </w:rPr>
+        <w:t xml:space="preserve"> và kèm theo đó là audio để người dùng luyện nghe cho mỗi câu</w:t>
+      </w:r>
+      <w:r>
+        <w:rPr>
+          <w:rFonts w:ascii="Times New Roman" w:hAnsi="Times New Roman"/>
+          <w:b w:val="0"/>
+          <w:sz w:val="24"/>
+          <w:szCs w:val="24"/>
+        </w:rPr>
         <w:t>.</w:t>
       </w:r>
     </w:p>
@@ -5025,7 +5068,21 @@
         <w:rPr>
           <w:lang w:eastAsia="en-US"/>
         </w:rPr>
-        <w:t>Phần mềm được thử nghiệm tại Đại học Tôn Đức Thắng, sau khi có kết quả kiểm tra, sẽ mở rộng khu vực phát triển sang các trường trung cấp và tiểu học. Dự án sẽ được gửi đến văn phòng khoa để tài trợ cho sự phát triển của phần mềm.</w:t>
+        <w:t xml:space="preserve">Phần mềm được thử nghiệm tại Đại học Tôn Đức Thắng, sau khi có kết quả kiểm tra, sẽ mở rộng khu vực phát triển sang các trường trung cấp và tiểu học. Dự </w:t>
+      </w:r>
+      <w:proofErr w:type="gramStart"/>
+      <w:r>
+        <w:rPr>
+          <w:lang w:eastAsia="en-US"/>
+        </w:rPr>
+        <w:t>án</w:t>
+      </w:r>
+      <w:proofErr w:type="gramEnd"/>
+      <w:r>
+        <w:rPr>
+          <w:lang w:eastAsia="en-US"/>
+        </w:rPr>
+        <w:t xml:space="preserve"> sẽ được gửi đến văn phòng khoa để tài trợ cho sự phát triển của phần mềm.</w:t>
       </w:r>
     </w:p>
     <w:p>
@@ -5205,9 +5262,11 @@
         <w:pStyle w:val="Caption"/>
         <w:jc w:val="center"/>
       </w:pPr>
+      <w:proofErr w:type="gramStart"/>
       <w:r>
         <w:t xml:space="preserve">Diagram  </w:t>
       </w:r>
+      <w:proofErr w:type="gramEnd"/>
       <w:r>
         <w:fldChar w:fldCharType="begin"/>
       </w:r>
@@ -5317,8 +5376,13 @@
         <w:pStyle w:val="Caption"/>
         <w:jc w:val="center"/>
       </w:pPr>
-      <w:r>
-        <w:t>Diagram  2: Member đăng nhập và sử dụng phần mềm</w:t>
+      <w:proofErr w:type="gramStart"/>
+      <w:r>
+        <w:t>Diagram  2</w:t>
+      </w:r>
+      <w:proofErr w:type="gramEnd"/>
+      <w:r>
+        <w:t>: Member đăng nhập và sử dụng phần mềm</w:t>
       </w:r>
     </w:p>
     <w:p>
@@ -5332,7 +5396,21 @@
         <w:rPr>
           <w:lang w:eastAsia="en-US"/>
         </w:rPr>
-        <w:t>Lưu ý: Phần mềm này nếu không đăng nhập tạo user vẫn có thể sử dụng nhưng sẽ không đầy đủ các chức năng theo diagram</w:t>
+        <w:t xml:space="preserve">Lưu ý: Phần mềm này nếu không đăng nhập tạo user vẫn có thể sử dụng nhưng sẽ không đầy đủ các chức năng </w:t>
+      </w:r>
+      <w:proofErr w:type="gramStart"/>
+      <w:r>
+        <w:rPr>
+          <w:lang w:eastAsia="en-US"/>
+        </w:rPr>
+        <w:t>theo</w:t>
+      </w:r>
+      <w:proofErr w:type="gramEnd"/>
+      <w:r>
+        <w:rPr>
+          <w:lang w:eastAsia="en-US"/>
+        </w:rPr>
+        <w:t xml:space="preserve"> diagram</w:t>
       </w:r>
     </w:p>
     <w:p>
@@ -5391,6 +5469,7 @@
           <w:szCs w:val="28"/>
         </w:rPr>
       </w:pPr>
+      <w:proofErr w:type="gramStart"/>
       <w:r>
         <w:rPr>
           <w:b/>
@@ -5405,7 +5484,16 @@
           <w:sz w:val="28"/>
           <w:szCs w:val="28"/>
         </w:rPr>
-        <w:t xml:space="preserve"> User Decription</w:t>
+        <w:t xml:space="preserve"> User</w:t>
+      </w:r>
+      <w:proofErr w:type="gramEnd"/>
+      <w:r>
+        <w:rPr>
+          <w:b/>
+          <w:sz w:val="28"/>
+          <w:szCs w:val="28"/>
+        </w:rPr>
+        <w:t xml:space="preserve"> Decription</w:t>
       </w:r>
     </w:p>
     <w:p>
@@ -5431,7 +5519,7 @@
     </w:p>
     <w:tbl>
       <w:tblPr>
-        <w:tblW w:w="10426" w:type="dxa"/>
+        <w:tblW w:w="10081" w:type="dxa"/>
         <w:tblInd w:w="120" w:type="dxa"/>
         <w:tblBorders>
           <w:top w:val="single" w:sz="4" w:space="0" w:color="000000"/>
@@ -5451,7 +5539,7 @@
       <w:tblGrid>
         <w:gridCol w:w="311"/>
         <w:gridCol w:w="1984"/>
-        <w:gridCol w:w="8131"/>
+        <w:gridCol w:w="7786"/>
       </w:tblGrid>
       <w:tr>
         <w:trPr>
@@ -5517,7 +5605,7 @@
         </w:tc>
         <w:tc>
           <w:tcPr>
-            <w:tcW w:w="8131" w:type="dxa"/>
+            <w:tcW w:w="7786" w:type="dxa"/>
             <w:shd w:val="clear" w:color="auto" w:fill="F1F1F1"/>
           </w:tcPr>
           <w:p>
@@ -5615,7 +5703,7 @@
         </w:tc>
         <w:tc>
           <w:tcPr>
-            <w:tcW w:w="8131" w:type="dxa"/>
+            <w:tcW w:w="7786" w:type="dxa"/>
           </w:tcPr>
           <w:p>
             <w:pPr>
@@ -5755,7 +5843,7 @@
         </w:tc>
         <w:tc>
           <w:tcPr>
-            <w:tcW w:w="8131" w:type="dxa"/>
+            <w:tcW w:w="7786" w:type="dxa"/>
           </w:tcPr>
           <w:p>
             <w:pPr>
@@ -5879,7 +5967,7 @@
         </w:tc>
         <w:tc>
           <w:tcPr>
-            <w:tcW w:w="8131" w:type="dxa"/>
+            <w:tcW w:w="7786" w:type="dxa"/>
           </w:tcPr>
           <w:p>
             <w:pPr>
@@ -5912,8 +6000,28 @@
                 <w:sz w:val="24"/>
                 <w:szCs w:val="24"/>
               </w:rPr>
-              <w:t xml:space="preserve"> phận sẽ đi khảo sát, hỏi thăm, tiếp xúc user về để fix phần mềm tiếng anh để phù hợp với trend. Bộ phận sẽ thêm vào các bản nội dung, dữ liệu của program,  xóa cập nhật các dữ liệu.</w:t>
-            </w:r>
+              <w:t xml:space="preserve"> phận sẽ đi khảo sát, hỏi thăm, tiếp xúc user về để fix phần mềm tiếng anh để phù hợp với trend. Bộ phận sẽ thêm vào các bản nội dung, dữ liệu của program</w:t>
+            </w:r>
+            <w:proofErr w:type="gramStart"/>
+            <w:r>
+              <w:rPr>
+                <w:rFonts w:ascii="Times New Roman" w:hAnsi="Times New Roman" w:cs="Times New Roman"/>
+                <w:sz w:val="24"/>
+                <w:szCs w:val="24"/>
+              </w:rPr>
+              <w:t>,  xóa</w:t>
+            </w:r>
+            <w:proofErr w:type="gramEnd"/>
+            <w:r>
+              <w:rPr>
+                <w:rFonts w:ascii="Times New Roman" w:hAnsi="Times New Roman" w:cs="Times New Roman"/>
+                <w:sz w:val="24"/>
+                <w:szCs w:val="24"/>
+              </w:rPr>
+              <w:t xml:space="preserve"> cập nhật các dữ liệu.</w:t>
+            </w:r>
+            <w:bookmarkStart w:id="77" w:name="_GoBack"/>
+            <w:bookmarkEnd w:id="77"/>
           </w:p>
           <w:p>
             <w:pPr>
@@ -6026,7 +6134,7 @@
         </w:tc>
         <w:tc>
           <w:tcPr>
-            <w:tcW w:w="8131" w:type="dxa"/>
+            <w:tcW w:w="7786" w:type="dxa"/>
           </w:tcPr>
           <w:p>
             <w:pPr>
@@ -6113,7 +6221,7 @@
         </w:tc>
         <w:tc>
           <w:tcPr>
-            <w:tcW w:w="8131" w:type="dxa"/>
+            <w:tcW w:w="7786" w:type="dxa"/>
           </w:tcPr>
           <w:p>
             <w:pPr>
@@ -6170,6 +6278,7 @@
           <w:szCs w:val="28"/>
         </w:rPr>
       </w:pPr>
+      <w:proofErr w:type="gramStart"/>
       <w:r>
         <w:rPr>
           <w:rFonts w:ascii="Times New Roman" w:hAnsi="Times New Roman" w:cs="Times New Roman"/>
@@ -6178,7 +6287,18 @@
           <w:sz w:val="28"/>
           <w:szCs w:val="28"/>
         </w:rPr>
-        <w:t>2.2.3  Use Case Decriptionagram</w:t>
+        <w:t>2.2.3  Use</w:t>
+      </w:r>
+      <w:proofErr w:type="gramEnd"/>
+      <w:r>
+        <w:rPr>
+          <w:rFonts w:ascii="Times New Roman" w:hAnsi="Times New Roman" w:cs="Times New Roman"/>
+          <w:b/>
+          <w:i w:val="0"/>
+          <w:sz w:val="28"/>
+          <w:szCs w:val="28"/>
+        </w:rPr>
+        <w:t xml:space="preserve"> Case Decriptionagram</w:t>
       </w:r>
     </w:p>
     <w:p>
@@ -7214,13 +7334,23 @@
           <w:szCs w:val="28"/>
         </w:rPr>
       </w:pPr>
+      <w:proofErr w:type="gramStart"/>
       <w:r>
         <w:rPr>
           <w:rFonts w:ascii="Times New Roman" w:hAnsi="Times New Roman" w:cs="Times New Roman"/>
           <w:sz w:val="28"/>
           <w:szCs w:val="28"/>
         </w:rPr>
-        <w:t>2.2.4  Use Case &amp; User Permission Mapping</w:t>
+        <w:t>2.2.4  Use</w:t>
+      </w:r>
+      <w:proofErr w:type="gramEnd"/>
+      <w:r>
+        <w:rPr>
+          <w:rFonts w:ascii="Times New Roman" w:hAnsi="Times New Roman" w:cs="Times New Roman"/>
+          <w:sz w:val="28"/>
+          <w:szCs w:val="28"/>
+        </w:rPr>
+        <w:t xml:space="preserve"> Case &amp; User Permission Mapping</w:t>
       </w:r>
     </w:p>
     <w:p>
@@ -8688,7 +8818,7 @@
           <w:szCs w:val="36"/>
         </w:rPr>
       </w:pPr>
-      <w:bookmarkStart w:id="77" w:name="_Toc533360879"/>
+      <w:bookmarkStart w:id="78" w:name="_Toc533360879"/>
       <w:r>
         <w:rPr>
           <w:rFonts w:ascii="Times New Roman" w:hAnsi="Times New Roman" w:cs="Times New Roman"/>
@@ -8697,7 +8827,7 @@
         </w:rPr>
         <w:t>Operating Environment</w:t>
       </w:r>
-      <w:bookmarkEnd w:id="77"/>
+      <w:bookmarkEnd w:id="78"/>
     </w:p>
     <w:p>
       <w:pPr>
@@ -8810,7 +8940,7 @@
           <w:szCs w:val="36"/>
         </w:rPr>
       </w:pPr>
-      <w:bookmarkStart w:id="78" w:name="_Toc533360880"/>
+      <w:bookmarkStart w:id="79" w:name="_Toc533360880"/>
       <w:r>
         <w:rPr>
           <w:rFonts w:ascii="Times New Roman" w:hAnsi="Times New Roman" w:cs="Times New Roman"/>
@@ -8819,7 +8949,7 @@
         </w:rPr>
         <w:t>User Classes and Characteristics</w:t>
       </w:r>
-      <w:bookmarkEnd w:id="78"/>
+      <w:bookmarkEnd w:id="79"/>
     </w:p>
     <w:p>
       <w:pPr>
@@ -8884,8 +9014,16 @@
         <w:rPr>
           <w:szCs w:val="24"/>
         </w:rPr>
-        <w:t>+ Trình độ học vấn: học tiểu học, mẫu giáo, cấp 1-3, sinh viên đại học, cao đẳng,........</w:t>
-      </w:r>
+        <w:t xml:space="preserve">+ Trình độ học vấn: học tiểu học, mẫu giáo, cấp 1-3, sinh viên đại học, cao </w:t>
+      </w:r>
+      <w:proofErr w:type="gramStart"/>
+      <w:r>
+        <w:rPr>
+          <w:szCs w:val="24"/>
+        </w:rPr>
+        <w:t>đẳng,........</w:t>
+      </w:r>
+      <w:proofErr w:type="gramEnd"/>
     </w:p>
     <w:p>
       <w:pPr>
@@ -8912,7 +9050,21 @@
           <w:szCs w:val="24"/>
         </w:rPr>
         <w:tab/>
-        <w:t>+ Tần xuất : có thể sử dụng mọi lúc mọi nơi 24/7</w:t>
+        <w:t xml:space="preserve">+ Tần </w:t>
+      </w:r>
+      <w:proofErr w:type="gramStart"/>
+      <w:r>
+        <w:rPr>
+          <w:szCs w:val="24"/>
+        </w:rPr>
+        <w:t>xuất :</w:t>
+      </w:r>
+      <w:proofErr w:type="gramEnd"/>
+      <w:r>
+        <w:rPr>
+          <w:szCs w:val="24"/>
+        </w:rPr>
+        <w:t xml:space="preserve"> có thể sử dụng mọi lúc mọi nơi 24/7</w:t>
       </w:r>
     </w:p>
     <w:p>
@@ -9014,7 +9166,21 @@
           <w:szCs w:val="24"/>
         </w:rPr>
         <w:tab/>
-        <w:t>+ Tần xuất : có thể sử dụng mọi lúc mọi nơi</w:t>
+        <w:t xml:space="preserve">+ Tần </w:t>
+      </w:r>
+      <w:proofErr w:type="gramStart"/>
+      <w:r>
+        <w:rPr>
+          <w:szCs w:val="24"/>
+        </w:rPr>
+        <w:t>xuất :</w:t>
+      </w:r>
+      <w:proofErr w:type="gramEnd"/>
+      <w:r>
+        <w:rPr>
+          <w:szCs w:val="24"/>
+        </w:rPr>
+        <w:t xml:space="preserve"> có thể sử dụng mọi lúc mọi nơi</w:t>
       </w:r>
     </w:p>
     <w:p>
@@ -9089,7 +9255,21 @@
         <w:rPr>
           <w:szCs w:val="24"/>
         </w:rPr>
-        <w:t>+ Tần xuất : có thể sử dụng mọi lúc mọi nơi</w:t>
+        <w:t xml:space="preserve">+ Tần </w:t>
+      </w:r>
+      <w:proofErr w:type="gramStart"/>
+      <w:r>
+        <w:rPr>
+          <w:szCs w:val="24"/>
+        </w:rPr>
+        <w:t>xuất :</w:t>
+      </w:r>
+      <w:proofErr w:type="gramEnd"/>
+      <w:r>
+        <w:rPr>
+          <w:szCs w:val="24"/>
+        </w:rPr>
+        <w:t xml:space="preserve"> có thể sử dụng mọi lúc mọi nơi</w:t>
       </w:r>
     </w:p>
     <w:p>
@@ -9140,7 +9320,7 @@
           <w:szCs w:val="36"/>
         </w:rPr>
       </w:pPr>
-      <w:bookmarkStart w:id="79" w:name="_Toc533360881"/>
+      <w:bookmarkStart w:id="80" w:name="_Toc533360881"/>
       <w:r>
         <w:rPr>
           <w:rFonts w:ascii="Times New Roman" w:hAnsi="Times New Roman" w:cs="Times New Roman"/>
@@ -9149,7 +9329,7 @@
         </w:rPr>
         <w:t>Design and Implementation Constraints</w:t>
       </w:r>
-      <w:bookmarkEnd w:id="79"/>
+      <w:bookmarkEnd w:id="80"/>
     </w:p>
     <w:p>
       <w:pPr>
@@ -9191,7 +9371,23 @@
           <w:szCs w:val="24"/>
         </w:rPr>
         <w:tab/>
-        <w:t>Program Được viết bằng ngôn ngữ java and(or) something có thể chạy được trên nền tảng web và thiết bị di động.</w:t>
+        <w:t xml:space="preserve">Program Được viết bằng ngôn ngữ java </w:t>
+      </w:r>
+      <w:proofErr w:type="gramStart"/>
+      <w:r>
+        <w:rPr>
+          <w:rFonts w:ascii="Times New Roman" w:hAnsi="Times New Roman" w:cs="Times New Roman"/>
+          <w:szCs w:val="24"/>
+        </w:rPr>
+        <w:t>and(</w:t>
+      </w:r>
+      <w:proofErr w:type="gramEnd"/>
+      <w:r>
+        <w:rPr>
+          <w:rFonts w:ascii="Times New Roman" w:hAnsi="Times New Roman" w:cs="Times New Roman"/>
+          <w:szCs w:val="24"/>
+        </w:rPr>
+        <w:t>or) something có thể chạy được trên nền tảng web và thiết bị di động.</w:t>
       </w:r>
     </w:p>
     <w:p>
@@ -9225,7 +9421,7 @@
           <w:szCs w:val="36"/>
         </w:rPr>
       </w:pPr>
-      <w:bookmarkStart w:id="80" w:name="_Toc533360882"/>
+      <w:bookmarkStart w:id="81" w:name="_Toc533360882"/>
       <w:r>
         <w:rPr>
           <w:rFonts w:ascii="Times New Roman" w:hAnsi="Times New Roman" w:cs="Times New Roman"/>
@@ -9234,7 +9430,7 @@
         </w:rPr>
         <w:t>User Documentation</w:t>
       </w:r>
-      <w:bookmarkEnd w:id="80"/>
+      <w:bookmarkEnd w:id="81"/>
     </w:p>
     <w:p>
       <w:pPr>
@@ -9263,7 +9459,27 @@
           <w:sz w:val="24"/>
           <w:szCs w:val="24"/>
         </w:rPr>
-        <w:t>Tài liệu bao gồm file hướng dẫn sử dụng có thể download trực tuyến hoặc đính kèm cùng phần mềm. Có thể contact qua địa chỉ email của  team or sđt,....</w:t>
+        <w:t xml:space="preserve">Tài liệu bao gồm file hướng dẫn sử dụng có thể download trực tuyến hoặc đính kèm cùng phần mềm. Có thể contact qua địa chỉ email </w:t>
+      </w:r>
+      <w:proofErr w:type="gramStart"/>
+      <w:r>
+        <w:rPr>
+          <w:rFonts w:ascii="Times New Roman" w:hAnsi="Times New Roman" w:cs="Times New Roman"/>
+          <w:i w:val="0"/>
+          <w:sz w:val="24"/>
+          <w:szCs w:val="24"/>
+        </w:rPr>
+        <w:t>của  team</w:t>
+      </w:r>
+      <w:proofErr w:type="gramEnd"/>
+      <w:r>
+        <w:rPr>
+          <w:rFonts w:ascii="Times New Roman" w:hAnsi="Times New Roman" w:cs="Times New Roman"/>
+          <w:i w:val="0"/>
+          <w:sz w:val="24"/>
+          <w:szCs w:val="24"/>
+        </w:rPr>
+        <w:t xml:space="preserve"> or sđt,....</w:t>
       </w:r>
     </w:p>
     <w:p>
@@ -9321,7 +9537,7 @@
           <w:szCs w:val="36"/>
         </w:rPr>
       </w:pPr>
-      <w:bookmarkStart w:id="81" w:name="_Toc533360883"/>
+      <w:bookmarkStart w:id="82" w:name="_Toc533360883"/>
       <w:r>
         <w:rPr>
           <w:rFonts w:ascii="Times New Roman" w:hAnsi="Times New Roman" w:cs="Times New Roman"/>
@@ -9330,7 +9546,7 @@
         </w:rPr>
         <w:t>Assumptions and Dependencies</w:t>
       </w:r>
-      <w:bookmarkEnd w:id="81"/>
+      <w:bookmarkEnd w:id="82"/>
     </w:p>
     <w:p/>
     <w:p/>
@@ -9361,11 +9577,11 @@
           <w:u w:val="single"/>
         </w:rPr>
       </w:pPr>
-      <w:bookmarkStart w:id="82" w:name="_Toc532141469"/>
-      <w:bookmarkStart w:id="83" w:name="_Toc532150995"/>
-      <w:bookmarkStart w:id="84" w:name="_Toc532151158"/>
-      <w:bookmarkStart w:id="85" w:name="_Toc532323985"/>
-      <w:bookmarkStart w:id="86" w:name="_Toc533360884"/>
+      <w:bookmarkStart w:id="83" w:name="_Toc532141469"/>
+      <w:bookmarkStart w:id="84" w:name="_Toc532150995"/>
+      <w:bookmarkStart w:id="85" w:name="_Toc532151158"/>
+      <w:bookmarkStart w:id="86" w:name="_Toc532323985"/>
+      <w:bookmarkStart w:id="87" w:name="_Toc533360884"/>
       <w:r>
         <w:rPr>
           <w:u w:val="single"/>
@@ -9373,11 +9589,11 @@
         <w:lastRenderedPageBreak/>
         <w:t>FUNCTIONAL REQUIREMENT</w:t>
       </w:r>
-      <w:bookmarkEnd w:id="82"/>
       <w:bookmarkEnd w:id="83"/>
       <w:bookmarkEnd w:id="84"/>
       <w:bookmarkEnd w:id="85"/>
       <w:bookmarkEnd w:id="86"/>
+      <w:bookmarkEnd w:id="87"/>
     </w:p>
     <w:p>
       <w:pPr>
@@ -9388,22 +9604,22 @@
         </w:numPr>
         <w:suppressAutoHyphens w:val="0"/>
       </w:pPr>
-      <w:bookmarkStart w:id="87" w:name="_Toc532141470"/>
-      <w:bookmarkStart w:id="88" w:name="_Toc532150996"/>
-      <w:bookmarkStart w:id="89" w:name="_Toc532151159"/>
-      <w:bookmarkStart w:id="90" w:name="_Toc532323986"/>
+      <w:bookmarkStart w:id="88" w:name="_Toc532141470"/>
+      <w:bookmarkStart w:id="89" w:name="_Toc532150996"/>
+      <w:bookmarkStart w:id="90" w:name="_Toc532151159"/>
+      <w:bookmarkStart w:id="91" w:name="_Toc532323986"/>
       <w:r>
         <w:t xml:space="preserve"> </w:t>
       </w:r>
-      <w:bookmarkStart w:id="91" w:name="_Toc533360885"/>
+      <w:bookmarkStart w:id="92" w:name="_Toc533360885"/>
       <w:r>
         <w:t>Module 01</w:t>
       </w:r>
-      <w:bookmarkEnd w:id="87"/>
       <w:bookmarkEnd w:id="88"/>
       <w:bookmarkEnd w:id="89"/>
       <w:bookmarkEnd w:id="90"/>
       <w:bookmarkEnd w:id="91"/>
+      <w:bookmarkEnd w:id="92"/>
     </w:p>
     <w:p>
       <w:pPr>
@@ -9417,15 +9633,15 @@
           <w:i/>
         </w:rPr>
       </w:pPr>
-      <w:bookmarkStart w:id="92" w:name="_Toc532150997"/>
-      <w:bookmarkStart w:id="93" w:name="_Toc532151160"/>
-      <w:bookmarkStart w:id="94" w:name="_Toc532323987"/>
+      <w:bookmarkStart w:id="93" w:name="_Toc532150997"/>
+      <w:bookmarkStart w:id="94" w:name="_Toc532151160"/>
+      <w:bookmarkStart w:id="95" w:name="_Toc532323987"/>
       <w:r>
         <w:t>UC01: Sign Up</w:t>
       </w:r>
-      <w:bookmarkEnd w:id="92"/>
       <w:bookmarkEnd w:id="93"/>
       <w:bookmarkEnd w:id="94"/>
+      <w:bookmarkEnd w:id="95"/>
     </w:p>
     <w:p>
       <w:pPr>
@@ -10182,7 +10398,14 @@
               <w:rPr>
                 <w:i w:val="0"/>
               </w:rPr>
-              <w:t>, p</w:t>
+              <w:t xml:space="preserve">, </w:t>
+            </w:r>
+            <w:proofErr w:type="gramStart"/>
+            <w:r>
+              <w:rPr>
+                <w:i w:val="0"/>
+              </w:rPr>
+              <w:t>p</w:t>
             </w:r>
             <w:r>
               <w:rPr>
@@ -10190,6 +10413,7 @@
               </w:rPr>
               <w:t>assword</w:t>
             </w:r>
+            <w:proofErr w:type="gramEnd"/>
             <w:r>
               <w:rPr>
                 <w:i w:val="0"/>
@@ -10520,8 +10744,16 @@
               <w:rPr>
                 <w:i w:val="0"/>
               </w:rPr>
-              <w:t>Sign up successfully !</w:t>
-            </w:r>
+              <w:t xml:space="preserve">Sign up </w:t>
+            </w:r>
+            <w:proofErr w:type="gramStart"/>
+            <w:r>
+              <w:rPr>
+                <w:i w:val="0"/>
+              </w:rPr>
+              <w:t>successfully !</w:t>
+            </w:r>
+            <w:proofErr w:type="gramEnd"/>
             <w:r>
               <w:rPr>
                 <w:i w:val="0"/>
@@ -10669,15 +10901,15 @@
         </w:numPr>
         <w:suppressAutoHyphens w:val="0"/>
       </w:pPr>
-      <w:bookmarkStart w:id="95" w:name="_Toc532150998"/>
-      <w:bookmarkStart w:id="96" w:name="_Toc532151161"/>
-      <w:bookmarkStart w:id="97" w:name="_Toc532323988"/>
+      <w:bookmarkStart w:id="96" w:name="_Toc532150998"/>
+      <w:bookmarkStart w:id="97" w:name="_Toc532151161"/>
+      <w:bookmarkStart w:id="98" w:name="_Toc532323988"/>
       <w:r>
         <w:t>UC02: Sign In</w:t>
       </w:r>
-      <w:bookmarkEnd w:id="95"/>
       <w:bookmarkEnd w:id="96"/>
       <w:bookmarkEnd w:id="97"/>
+      <w:bookmarkEnd w:id="98"/>
     </w:p>
     <w:tbl>
       <w:tblPr>
@@ -11698,8 +11930,16 @@
               <w:rPr>
                 <w:i w:val="0"/>
               </w:rPr>
-              <w:t>Wrong password !</w:t>
-            </w:r>
+              <w:t xml:space="preserve">Wrong </w:t>
+            </w:r>
+            <w:proofErr w:type="gramStart"/>
+            <w:r>
+              <w:rPr>
+                <w:i w:val="0"/>
+              </w:rPr>
+              <w:t>password !</w:t>
+            </w:r>
+            <w:proofErr w:type="gramEnd"/>
           </w:p>
         </w:tc>
       </w:tr>
@@ -11799,9 +12039,9 @@
           <w:lang w:val="vi-VN"/>
         </w:rPr>
       </w:pPr>
-      <w:bookmarkStart w:id="98" w:name="_Toc532150999"/>
-      <w:bookmarkStart w:id="99" w:name="_Toc532151162"/>
-      <w:bookmarkStart w:id="100" w:name="_Toc532323989"/>
+      <w:bookmarkStart w:id="99" w:name="_Toc532150999"/>
+      <w:bookmarkStart w:id="100" w:name="_Toc532151162"/>
+      <w:bookmarkStart w:id="101" w:name="_Toc532323989"/>
       <w:r>
         <w:t xml:space="preserve">3.2.1 </w:t>
       </w:r>
@@ -11811,9 +12051,9 @@
         </w:rPr>
         <w:t xml:space="preserve">UC03: </w:t>
       </w:r>
-      <w:bookmarkEnd w:id="98"/>
       <w:bookmarkEnd w:id="99"/>
       <w:bookmarkEnd w:id="100"/>
+      <w:bookmarkEnd w:id="101"/>
       <w:r>
         <w:rPr>
           <w:lang w:val="en-GB"/>
@@ -12742,9 +12982,9 @@
         </w:numPr>
         <w:suppressAutoHyphens w:val="0"/>
       </w:pPr>
-      <w:bookmarkStart w:id="101" w:name="_Toc532151001"/>
-      <w:bookmarkStart w:id="102" w:name="_Toc532151164"/>
-      <w:bookmarkStart w:id="103" w:name="_Toc532323991"/>
+      <w:bookmarkStart w:id="102" w:name="_Toc532151001"/>
+      <w:bookmarkStart w:id="103" w:name="_Toc532151164"/>
+      <w:bookmarkStart w:id="104" w:name="_Toc532323991"/>
     </w:p>
     <w:p>
       <w:pPr>
@@ -12770,9 +13010,9 @@
         </w:rPr>
         <w:t>UC05: Search field</w:t>
       </w:r>
-      <w:bookmarkEnd w:id="101"/>
       <w:bookmarkEnd w:id="102"/>
       <w:bookmarkEnd w:id="103"/>
+      <w:bookmarkEnd w:id="104"/>
     </w:p>
     <w:p>
       <w:pPr>
@@ -13765,18 +14005,18 @@
           <w:lang w:val="vi-VN"/>
         </w:rPr>
       </w:pPr>
-      <w:bookmarkStart w:id="104" w:name="_Toc532151002"/>
-      <w:bookmarkStart w:id="105" w:name="_Toc532151165"/>
-      <w:bookmarkStart w:id="106" w:name="_Toc532323992"/>
+      <w:bookmarkStart w:id="105" w:name="_Toc532151002"/>
+      <w:bookmarkStart w:id="106" w:name="_Toc532151165"/>
+      <w:bookmarkStart w:id="107" w:name="_Toc532323992"/>
       <w:r>
         <w:rPr>
           <w:lang w:val="vi-VN"/>
         </w:rPr>
         <w:t>UC06: Language field</w:t>
       </w:r>
-      <w:bookmarkEnd w:id="104"/>
       <w:bookmarkEnd w:id="105"/>
       <w:bookmarkEnd w:id="106"/>
+      <w:bookmarkEnd w:id="107"/>
     </w:p>
     <w:p>
       <w:pPr>
@@ -15469,10 +15709,8 @@
           <w:u w:val="single"/>
         </w:rPr>
       </w:pPr>
-      <w:bookmarkStart w:id="107" w:name="_Toc532323994"/>
-      <w:bookmarkStart w:id="108" w:name="_Toc533360886"/>
-      <w:bookmarkStart w:id="109" w:name="_GoBack"/>
-      <w:bookmarkEnd w:id="109"/>
+      <w:bookmarkStart w:id="108" w:name="_Toc532323994"/>
+      <w:bookmarkStart w:id="109" w:name="_Toc533360886"/>
       <w:r>
         <w:rPr>
           <w:u w:val="single"/>
@@ -15480,8 +15718,8 @@
         <w:lastRenderedPageBreak/>
         <w:t>Mockup Screen</w:t>
       </w:r>
-      <w:bookmarkEnd w:id="107"/>
       <w:bookmarkEnd w:id="108"/>
+      <w:bookmarkEnd w:id="109"/>
     </w:p>
     <w:p/>
     <w:p>
@@ -16335,11 +16573,16 @@
       </w:pPr>
       <w:r>
         <w:lastRenderedPageBreak/>
-        <w:t xml:space="preserve">Giao diện hiển thị nội dung </w:t>
+        <w:t xml:space="preserve">Giao diện hiển thị nội </w:t>
+      </w:r>
+      <w:proofErr w:type="gramStart"/>
+      <w:r>
+        <w:t xml:space="preserve">dung </w:t>
       </w:r>
       <w:r>
         <w:t>.</w:t>
       </w:r>
+      <w:proofErr w:type="gramEnd"/>
     </w:p>
     <w:p>
       <w:pPr>
@@ -16987,7 +17230,15 @@
       </w:pPr>
       <w:r>
         <w:lastRenderedPageBreak/>
-        <w:t>Giao diện About us.</w:t>
+        <w:t xml:space="preserve">Giao diện </w:t>
+      </w:r>
+      <w:proofErr w:type="gramStart"/>
+      <w:r>
+        <w:t>About</w:t>
+      </w:r>
+      <w:proofErr w:type="gramEnd"/>
+      <w:r>
+        <w:t xml:space="preserve"> us.</w:t>
       </w:r>
     </w:p>
     <w:p>
@@ -17089,7 +17340,25 @@
           <w:sz w:val="28"/>
           <w:szCs w:val="28"/>
         </w:rPr>
-        <w:t>Đây là giao diện nói về những điều người dùng muốn tìm hiểu về nguồn gốc và cách liên lạc với đội ngũ điều hành App.</w:t>
+        <w:t xml:space="preserve">Đây là giao diện nói về những điều người dùng muốn tìm hiểu về nguồn gốc và cách liên lạc với đội </w:t>
+      </w:r>
+      <w:proofErr w:type="gramStart"/>
+      <w:r>
+        <w:rPr>
+          <w:b/>
+          <w:sz w:val="28"/>
+          <w:szCs w:val="28"/>
+        </w:rPr>
+        <w:t>ngũ</w:t>
+      </w:r>
+      <w:proofErr w:type="gramEnd"/>
+      <w:r>
+        <w:rPr>
+          <w:b/>
+          <w:sz w:val="28"/>
+          <w:szCs w:val="28"/>
+        </w:rPr>
+        <w:t xml:space="preserve"> điều hành App.</w:t>
       </w:r>
     </w:p>
     <w:p>
@@ -17202,6 +17471,7 @@
           <w:szCs w:val="24"/>
         </w:rPr>
       </w:pPr>
+      <w:proofErr w:type="gramStart"/>
       <w:r>
         <w:rPr>
           <w:rFonts w:ascii="Times New Roman" w:hAnsi="Times New Roman" w:cs="Times New Roman"/>
@@ -17209,7 +17479,17 @@
           <w:sz w:val="24"/>
           <w:szCs w:val="24"/>
         </w:rPr>
-        <w:t>Priority : High</w:t>
+        <w:t>Priority :</w:t>
+      </w:r>
+      <w:proofErr w:type="gramEnd"/>
+      <w:r>
+        <w:rPr>
+          <w:rFonts w:ascii="Times New Roman" w:hAnsi="Times New Roman" w:cs="Times New Roman"/>
+          <w:i w:val="0"/>
+          <w:sz w:val="24"/>
+          <w:szCs w:val="24"/>
+        </w:rPr>
+        <w:t xml:space="preserve"> High</w:t>
       </w:r>
     </w:p>
     <w:p>
@@ -17230,7 +17510,15 @@
       </w:pPr>
       <w:r>
         <w:tab/>
-        <w:t>Người dùng gõ từ cần tìm kiếm vào ô , danh sách các từ khóa liên quan sẽ sổ xuống bên dưới</w:t>
+        <w:t xml:space="preserve">Người dùng gõ từ cần tìm kiếm vào </w:t>
+      </w:r>
+      <w:proofErr w:type="gramStart"/>
+      <w:r>
+        <w:t>ô ,</w:t>
+      </w:r>
+      <w:proofErr w:type="gramEnd"/>
+      <w:r>
+        <w:t xml:space="preserve"> danh sách các từ khóa liên quan sẽ sổ xuống bên dưới</w:t>
       </w:r>
     </w:p>
     <w:p>
@@ -17239,7 +17527,15 @@
       </w:pPr>
       <w:r>
         <w:tab/>
-        <w:t>Người dùng chọn từ cần tra cứu ,  sau đó chọn vào dòng</w:t>
+        <w:t xml:space="preserve">Người dùng chọn từ cần tra </w:t>
+      </w:r>
+      <w:proofErr w:type="gramStart"/>
+      <w:r>
+        <w:t>cứu ,</w:t>
+      </w:r>
+      <w:proofErr w:type="gramEnd"/>
+      <w:r>
+        <w:t xml:space="preserve">  sau đó chọn vào dòng</w:t>
       </w:r>
     </w:p>
     <w:p>
@@ -17303,7 +17599,15 @@
       </w:r>
       <w:r>
         <w:tab/>
-        <w:t>Nếu không tìm được từ vựng , cho phép người dùng đóng góp</w:t>
+        <w:t xml:space="preserve">Nếu không tìm được từ </w:t>
+      </w:r>
+      <w:proofErr w:type="gramStart"/>
+      <w:r>
+        <w:t>vựng ,</w:t>
+      </w:r>
+      <w:proofErr w:type="gramEnd"/>
+      <w:r>
+        <w:t xml:space="preserve"> cho phép người dùng đóng góp</w:t>
       </w:r>
     </w:p>
     <w:p>
@@ -17342,8 +17646,13 @@
       <w:pPr>
         <w:ind w:left="720"/>
       </w:pPr>
-      <w:r>
-        <w:t>Priority : High</w:t>
+      <w:proofErr w:type="gramStart"/>
+      <w:r>
+        <w:t>Priority :</w:t>
+      </w:r>
+      <w:proofErr w:type="gramEnd"/>
+      <w:r>
+        <w:t xml:space="preserve"> High</w:t>
       </w:r>
     </w:p>
     <w:p>
@@ -17444,8 +17753,13 @@
       <w:pPr>
         <w:ind w:left="720"/>
       </w:pPr>
-      <w:r>
-        <w:t>Priority : Low</w:t>
+      <w:proofErr w:type="gramStart"/>
+      <w:r>
+        <w:t>Priority :</w:t>
+      </w:r>
+      <w:proofErr w:type="gramEnd"/>
+      <w:r>
+        <w:t xml:space="preserve"> Low</w:t>
       </w:r>
     </w:p>
     <w:p>
@@ -17471,7 +17785,15 @@
         <w:ind w:left="720"/>
       </w:pPr>
       <w:r>
-        <w:t>Người dùng bấm vào icon , khung đăng nhập sẽ hiện ra</w:t>
+        <w:t xml:space="preserve">Người dùng bấm vào </w:t>
+      </w:r>
+      <w:proofErr w:type="gramStart"/>
+      <w:r>
+        <w:t>icon ,</w:t>
+      </w:r>
+      <w:proofErr w:type="gramEnd"/>
+      <w:r>
+        <w:t xml:space="preserve"> khung đăng nhập sẽ hiện ra</w:t>
       </w:r>
     </w:p>
     <w:p>
@@ -17480,7 +17802,15 @@
       </w:pPr>
       <w:r>
         <w:lastRenderedPageBreak/>
-        <w:t>Người dùng điền tài khoản + mật khẩu , sau đó bấm nút Đăng nhập</w:t>
+        <w:t xml:space="preserve">Người dùng điền tài khoản + mật </w:t>
+      </w:r>
+      <w:proofErr w:type="gramStart"/>
+      <w:r>
+        <w:t>khẩu ,</w:t>
+      </w:r>
+      <w:proofErr w:type="gramEnd"/>
+      <w:r>
+        <w:t xml:space="preserve"> sau đó bấm nút Đăng nhập</w:t>
       </w:r>
     </w:p>
     <w:p>
@@ -17531,8 +17861,13 @@
       <w:pPr>
         <w:ind w:left="720"/>
       </w:pPr>
-      <w:r>
-        <w:t>Priority : Low</w:t>
+      <w:proofErr w:type="gramStart"/>
+      <w:r>
+        <w:t>Priority :</w:t>
+      </w:r>
+      <w:proofErr w:type="gramEnd"/>
+      <w:r>
+        <w:t xml:space="preserve"> Low</w:t>
       </w:r>
     </w:p>
     <w:p>
@@ -17552,7 +17887,15 @@
         <w:ind w:left="720"/>
       </w:pPr>
       <w:r>
-        <w:t>Người dùng bấm vào icon , khung đăng ký sẽ hiện ra</w:t>
+        <w:t xml:space="preserve">Người dùng bấm vào </w:t>
+      </w:r>
+      <w:proofErr w:type="gramStart"/>
+      <w:r>
+        <w:t>icon ,</w:t>
+      </w:r>
+      <w:proofErr w:type="gramEnd"/>
+      <w:r>
+        <w:t xml:space="preserve"> khung đăng ký sẽ hiện ra</w:t>
       </w:r>
     </w:p>
     <w:p>
@@ -17560,7 +17903,15 @@
         <w:ind w:left="720"/>
       </w:pPr>
       <w:r>
-        <w:t>Người dùng điền tài khoản + mật khẩu , sau đó bấm nút Đăng ký</w:t>
+        <w:t xml:space="preserve">Người dùng điền tài khoản + mật </w:t>
+      </w:r>
+      <w:proofErr w:type="gramStart"/>
+      <w:r>
+        <w:t>khẩu ,</w:t>
+      </w:r>
+      <w:proofErr w:type="gramEnd"/>
+      <w:r>
+        <w:t xml:space="preserve"> sau đó bấm nút Đăng ký</w:t>
       </w:r>
     </w:p>
     <w:p>
@@ -17592,7 +17943,15 @@
         <w:ind w:left="720"/>
       </w:pPr>
       <w:r>
-        <w:t>Dịch một từ vựng ( hoặc một câu ) từ tiếng Anh sang  tiếng Việt ( hoặc ngược lại )</w:t>
+        <w:t xml:space="preserve">Dịch một từ vựng </w:t>
+      </w:r>
+      <w:proofErr w:type="gramStart"/>
+      <w:r>
+        <w:t>( hoặc</w:t>
+      </w:r>
+      <w:proofErr w:type="gramEnd"/>
+      <w:r>
+        <w:t xml:space="preserve"> một câu ) từ tiếng Anh sang  tiếng Việt ( hoặc ngược lại )</w:t>
       </w:r>
     </w:p>
     <w:p>
@@ -17618,15 +17977,28 @@
         <w:ind w:left="720"/>
       </w:pPr>
       <w:r>
-        <w:t>Người dùng nhập từ vựng ( hoặc câu ) không chứa các kí  tự đặc biệt ,  sau đó bấm nút</w:t>
+        <w:t xml:space="preserve">Người dùng nhập từ vựng </w:t>
+      </w:r>
+      <w:proofErr w:type="gramStart"/>
+      <w:r>
+        <w:t>( hoặc</w:t>
+      </w:r>
+      <w:proofErr w:type="gramEnd"/>
+      <w:r>
+        <w:t xml:space="preserve"> câu ) không chứa các kí  tự đặc biệt ,  sau đó bấm nút</w:t>
       </w:r>
     </w:p>
     <w:p>
       <w:pPr>
         <w:ind w:left="720"/>
       </w:pPr>
-      <w:r>
-        <w:t>Chương  trình sẽ hiện ra câu đã được dịch</w:t>
+      <w:proofErr w:type="gramStart"/>
+      <w:r>
+        <w:t>Chương  trình</w:t>
+      </w:r>
+      <w:proofErr w:type="gramEnd"/>
+      <w:r>
+        <w:t xml:space="preserve"> sẽ hiện ra câu đã được dịch</w:t>
       </w:r>
     </w:p>
     <w:p>
@@ -17665,7 +18037,25 @@
           <w:sz w:val="24"/>
           <w:szCs w:val="24"/>
         </w:rPr>
-        <w:t>Từ vựng phải  được dịch chính xác</w:t>
+        <w:t xml:space="preserve">Từ vựng </w:t>
+      </w:r>
+      <w:proofErr w:type="gramStart"/>
+      <w:r>
+        <w:rPr>
+          <w:rFonts w:asciiTheme="majorHAnsi" w:hAnsiTheme="majorHAnsi" w:cstheme="majorHAnsi"/>
+          <w:sz w:val="24"/>
+          <w:szCs w:val="24"/>
+        </w:rPr>
+        <w:t>phải  được</w:t>
+      </w:r>
+      <w:proofErr w:type="gramEnd"/>
+      <w:r>
+        <w:rPr>
+          <w:rFonts w:asciiTheme="majorHAnsi" w:hAnsiTheme="majorHAnsi" w:cstheme="majorHAnsi"/>
+          <w:sz w:val="24"/>
+          <w:szCs w:val="24"/>
+        </w:rPr>
+        <w:t xml:space="preserve"> dịch chính xác</w:t>
       </w:r>
     </w:p>
     <w:p>
@@ -17705,7 +18095,15 @@
         <w:ind w:left="720"/>
       </w:pPr>
       <w:r>
-        <w:t>Người dùng chọn một số tính năng  được cài đặt sẵn ở màn  hình  chính</w:t>
+        <w:t xml:space="preserve">Người dùng chọn một số tính </w:t>
+      </w:r>
+      <w:proofErr w:type="gramStart"/>
+      <w:r>
+        <w:t>năng  được</w:t>
+      </w:r>
+      <w:proofErr w:type="gramEnd"/>
+      <w:r>
+        <w:t xml:space="preserve"> cài đặt sẵn ở màn  hình  chính</w:t>
       </w:r>
     </w:p>
     <w:p>
@@ -17725,7 +18123,15 @@
         <w:ind w:left="720"/>
       </w:pPr>
       <w:r>
-        <w:t>Người dùng chọn 1 tính năng  trong  màn hình chính , tính năng đó sẽ  được load lên</w:t>
+        <w:t xml:space="preserve">Người dùng chọn 1 tính </w:t>
+      </w:r>
+      <w:proofErr w:type="gramStart"/>
+      <w:r>
+        <w:t>năng  trong</w:t>
+      </w:r>
+      <w:proofErr w:type="gramEnd"/>
+      <w:r>
+        <w:t xml:space="preserve">  màn hình chính , tính năng đó sẽ  được load lên</w:t>
       </w:r>
     </w:p>
     <w:p>
@@ -17764,7 +18170,25 @@
           <w:sz w:val="24"/>
           <w:szCs w:val="24"/>
         </w:rPr>
-        <w:t>Phải mở được đúng tính  năng hiện</w:t>
+        <w:t xml:space="preserve">Phải mở được đúng </w:t>
+      </w:r>
+      <w:proofErr w:type="gramStart"/>
+      <w:r>
+        <w:rPr>
+          <w:rFonts w:asciiTheme="majorHAnsi" w:hAnsiTheme="majorHAnsi" w:cstheme="majorHAnsi"/>
+          <w:sz w:val="24"/>
+          <w:szCs w:val="24"/>
+        </w:rPr>
+        <w:t>tính  năng</w:t>
+      </w:r>
+      <w:proofErr w:type="gramEnd"/>
+      <w:r>
+        <w:rPr>
+          <w:rFonts w:asciiTheme="majorHAnsi" w:hAnsiTheme="majorHAnsi" w:cstheme="majorHAnsi"/>
+          <w:sz w:val="24"/>
+          <w:szCs w:val="24"/>
+        </w:rPr>
+        <w:t xml:space="preserve"> hiện</w:t>
       </w:r>
     </w:p>
     <w:p>
@@ -17830,7 +18254,15 @@
         </w:numPr>
       </w:pPr>
       <w:r>
-        <w:t>Thời gian kể từ khi người dùng chọn một chức năng bất kì , đến khi chức năng đó được load lên , không quá 2 giây.</w:t>
+        <w:t xml:space="preserve">Thời gian kể từ khi người dùng chọn một chức năng bất </w:t>
+      </w:r>
+      <w:proofErr w:type="gramStart"/>
+      <w:r>
+        <w:t>kì ,</w:t>
+      </w:r>
+      <w:proofErr w:type="gramEnd"/>
+      <w:r>
+        <w:t xml:space="preserve"> đến khi chức năng đó được load lên , không quá 2 giây.</w:t>
       </w:r>
     </w:p>
     <w:p>
@@ -17991,7 +18423,27 @@
           <w:sz w:val="24"/>
           <w:szCs w:val="24"/>
         </w:rPr>
-        <w:t>Tránh xa tầm tay trẻ em</w:t>
+        <w:t xml:space="preserve">Tránh xa tầm </w:t>
+      </w:r>
+      <w:proofErr w:type="gramStart"/>
+      <w:r>
+        <w:rPr>
+          <w:rFonts w:ascii="Times New Roman" w:hAnsi="Times New Roman" w:cs="Times New Roman"/>
+          <w:i w:val="0"/>
+          <w:sz w:val="24"/>
+          <w:szCs w:val="24"/>
+        </w:rPr>
+        <w:t>tay</w:t>
+      </w:r>
+      <w:proofErr w:type="gramEnd"/>
+      <w:r>
+        <w:rPr>
+          <w:rFonts w:ascii="Times New Roman" w:hAnsi="Times New Roman" w:cs="Times New Roman"/>
+          <w:i w:val="0"/>
+          <w:sz w:val="24"/>
+          <w:szCs w:val="24"/>
+        </w:rPr>
+        <w:t xml:space="preserve"> trẻ em</w:t>
       </w:r>
     </w:p>
     <w:p>
@@ -18026,7 +18478,27 @@
           <w:sz w:val="24"/>
           <w:szCs w:val="24"/>
         </w:rPr>
-        <w:t>Hệ thống sẽ kiểm tra tình trạng hiện thời của người dùng , xem xét người dùng có đang có gắng thay đổi gì đó hay không ( nếu người dùng không phải Admin )</w:t>
+        <w:t xml:space="preserve">Hệ thống sẽ kiểm tra tình trạng hiện thời của người </w:t>
+      </w:r>
+      <w:proofErr w:type="gramStart"/>
+      <w:r>
+        <w:rPr>
+          <w:rFonts w:ascii="Times New Roman" w:hAnsi="Times New Roman" w:cs="Times New Roman"/>
+          <w:i w:val="0"/>
+          <w:sz w:val="24"/>
+          <w:szCs w:val="24"/>
+        </w:rPr>
+        <w:t>dùng ,</w:t>
+      </w:r>
+      <w:proofErr w:type="gramEnd"/>
+      <w:r>
+        <w:rPr>
+          <w:rFonts w:ascii="Times New Roman" w:hAnsi="Times New Roman" w:cs="Times New Roman"/>
+          <w:i w:val="0"/>
+          <w:sz w:val="24"/>
+          <w:szCs w:val="24"/>
+        </w:rPr>
+        <w:t xml:space="preserve"> xem xét người dùng có đang có gắng thay đổi gì đó hay không ( nếu người dùng không phải Admin )</w:t>
       </w:r>
     </w:p>
     <w:p>
@@ -18048,7 +18520,15 @@
         <w:ind w:firstLine="720"/>
       </w:pPr>
       <w:r>
-        <w:t>Phần mềm được chia thành từng section nhỏ , nên rất dễ sửa chữa cũng như thêm tính năng.</w:t>
+        <w:t xml:space="preserve">Phần mềm được chia thành từng section </w:t>
+      </w:r>
+      <w:proofErr w:type="gramStart"/>
+      <w:r>
+        <w:t>nhỏ ,</w:t>
+      </w:r>
+      <w:proofErr w:type="gramEnd"/>
+      <w:r>
+        <w:t xml:space="preserve"> nên rất dễ sửa chữa cũng như thêm tính năng.</w:t>
       </w:r>
     </w:p>
     <w:p>
@@ -18266,7 +18746,7 @@
 </file>
 
 <file path=word/endnotes.xml><?xml version="1.0" encoding="utf-8"?>
-<w:endnotes xmlns:wpc="http://schemas.microsoft.com/office/word/2010/wordprocessingCanvas" xmlns:mc="http://schemas.openxmlformats.org/markup-compatibility/2006" xmlns:o="urn:schemas-microsoft-com:office:office" xmlns:r="http://schemas.openxmlformats.org/officeDocument/2006/relationships" xmlns:m="http://schemas.openxmlformats.org/officeDocument/2006/math" xmlns:v="urn:schemas-microsoft-com:vml" xmlns:wp14="http://schemas.microsoft.com/office/word/2010/wordprocessingDrawing" xmlns:wp="http://schemas.openxmlformats.org/drawingml/2006/wordprocessingDrawing" xmlns:w10="urn:schemas-microsoft-com:office:word" xmlns:w="http://schemas.openxmlformats.org/wordprocessingml/2006/main" xmlns:w14="http://schemas.microsoft.com/office/word/2010/wordml" xmlns:w15="http://schemas.microsoft.com/office/word/2012/wordml" xmlns:wpg="http://schemas.microsoft.com/office/word/2010/wordprocessingGroup" xmlns:wpi="http://schemas.microsoft.com/office/word/2010/wordprocessingInk" xmlns:wne="http://schemas.microsoft.com/office/word/2006/wordml" xmlns:wps="http://schemas.microsoft.com/office/word/2010/wordprocessingShape" mc:Ignorable="w14 w15 wp14">
+<w:endnotes xmlns:wpc="http://schemas.microsoft.com/office/word/2010/wordprocessingCanvas" xmlns:cx="http://schemas.microsoft.com/office/drawing/2014/chartex" xmlns:cx1="http://schemas.microsoft.com/office/drawing/2015/9/8/chartex" xmlns:mc="http://schemas.openxmlformats.org/markup-compatibility/2006" xmlns:o="urn:schemas-microsoft-com:office:office" xmlns:r="http://schemas.openxmlformats.org/officeDocument/2006/relationships" xmlns:m="http://schemas.openxmlformats.org/officeDocument/2006/math" xmlns:v="urn:schemas-microsoft-com:vml" xmlns:wp14="http://schemas.microsoft.com/office/word/2010/wordprocessingDrawing" xmlns:wp="http://schemas.openxmlformats.org/drawingml/2006/wordprocessingDrawing" xmlns:w10="urn:schemas-microsoft-com:office:word" xmlns:w="http://schemas.openxmlformats.org/wordprocessingml/2006/main" xmlns:w14="http://schemas.microsoft.com/office/word/2010/wordml" xmlns:w15="http://schemas.microsoft.com/office/word/2012/wordml" xmlns:w16se="http://schemas.microsoft.com/office/word/2015/wordml/symex" xmlns:wpg="http://schemas.microsoft.com/office/word/2010/wordprocessingGroup" xmlns:wpi="http://schemas.microsoft.com/office/word/2010/wordprocessingInk" xmlns:wne="http://schemas.microsoft.com/office/word/2006/wordml" xmlns:wps="http://schemas.microsoft.com/office/word/2010/wordprocessingShape" mc:Ignorable="w14 w15 w16se wp14">
   <w:endnote w:type="separator" w:id="-1">
     <w:p>
       <w:pPr>
@@ -18291,7 +18771,7 @@
 </file>
 
 <file path=word/footer1.xml><?xml version="1.0" encoding="utf-8"?>
-<w:ftr xmlns:wpc="http://schemas.microsoft.com/office/word/2010/wordprocessingCanvas" xmlns:mc="http://schemas.openxmlformats.org/markup-compatibility/2006" xmlns:o="urn:schemas-microsoft-com:office:office" xmlns:r="http://schemas.openxmlformats.org/officeDocument/2006/relationships" xmlns:m="http://schemas.openxmlformats.org/officeDocument/2006/math" xmlns:v="urn:schemas-microsoft-com:vml" xmlns:wp14="http://schemas.microsoft.com/office/word/2010/wordprocessingDrawing" xmlns:wp="http://schemas.openxmlformats.org/drawingml/2006/wordprocessingDrawing" xmlns:w10="urn:schemas-microsoft-com:office:word" xmlns:w="http://schemas.openxmlformats.org/wordprocessingml/2006/main" xmlns:w14="http://schemas.microsoft.com/office/word/2010/wordml" xmlns:w15="http://schemas.microsoft.com/office/word/2012/wordml" xmlns:wpg="http://schemas.microsoft.com/office/word/2010/wordprocessingGroup" xmlns:wpi="http://schemas.microsoft.com/office/word/2010/wordprocessingInk" xmlns:wne="http://schemas.microsoft.com/office/word/2006/wordml" xmlns:wps="http://schemas.microsoft.com/office/word/2010/wordprocessingShape" mc:Ignorable="w14 w15 wp14">
+<w:ftr xmlns:wpc="http://schemas.microsoft.com/office/word/2010/wordprocessingCanvas" xmlns:cx="http://schemas.microsoft.com/office/drawing/2014/chartex" xmlns:cx1="http://schemas.microsoft.com/office/drawing/2015/9/8/chartex" xmlns:mc="http://schemas.openxmlformats.org/markup-compatibility/2006" xmlns:o="urn:schemas-microsoft-com:office:office" xmlns:r="http://schemas.openxmlformats.org/officeDocument/2006/relationships" xmlns:m="http://schemas.openxmlformats.org/officeDocument/2006/math" xmlns:v="urn:schemas-microsoft-com:vml" xmlns:wp14="http://schemas.microsoft.com/office/word/2010/wordprocessingDrawing" xmlns:wp="http://schemas.openxmlformats.org/drawingml/2006/wordprocessingDrawing" xmlns:w10="urn:schemas-microsoft-com:office:word" xmlns:w="http://schemas.openxmlformats.org/wordprocessingml/2006/main" xmlns:w14="http://schemas.microsoft.com/office/word/2010/wordml" xmlns:w15="http://schemas.microsoft.com/office/word/2012/wordml" xmlns:w16se="http://schemas.microsoft.com/office/word/2015/wordml/symex" xmlns:wpg="http://schemas.microsoft.com/office/word/2010/wordprocessingGroup" xmlns:wpi="http://schemas.microsoft.com/office/word/2010/wordprocessingInk" xmlns:wne="http://schemas.microsoft.com/office/word/2006/wordml" xmlns:wps="http://schemas.microsoft.com/office/word/2010/wordprocessingShape" mc:Ignorable="w14 w15 w16se wp14">
   <w:p>
     <w:pPr>
       <w:pStyle w:val="Footer"/>
@@ -18305,13 +18785,13 @@
 </file>
 
 <file path=word/footer2.xml><?xml version="1.0" encoding="utf-8"?>
-<w:ftr xmlns:wpc="http://schemas.microsoft.com/office/word/2010/wordprocessingCanvas" xmlns:mc="http://schemas.openxmlformats.org/markup-compatibility/2006" xmlns:o="urn:schemas-microsoft-com:office:office" xmlns:r="http://schemas.openxmlformats.org/officeDocument/2006/relationships" xmlns:m="http://schemas.openxmlformats.org/officeDocument/2006/math" xmlns:v="urn:schemas-microsoft-com:vml" xmlns:wp14="http://schemas.microsoft.com/office/word/2010/wordprocessingDrawing" xmlns:wp="http://schemas.openxmlformats.org/drawingml/2006/wordprocessingDrawing" xmlns:w10="urn:schemas-microsoft-com:office:word" xmlns:w="http://schemas.openxmlformats.org/wordprocessingml/2006/main" xmlns:w14="http://schemas.microsoft.com/office/word/2010/wordml" xmlns:w15="http://schemas.microsoft.com/office/word/2012/wordml" xmlns:wpg="http://schemas.microsoft.com/office/word/2010/wordprocessingGroup" xmlns:wpi="http://schemas.microsoft.com/office/word/2010/wordprocessingInk" xmlns:wne="http://schemas.microsoft.com/office/word/2006/wordml" xmlns:wps="http://schemas.microsoft.com/office/word/2010/wordprocessingShape" mc:Ignorable="w14 w15 wp14">
+<w:ftr xmlns:wpc="http://schemas.microsoft.com/office/word/2010/wordprocessingCanvas" xmlns:cx="http://schemas.microsoft.com/office/drawing/2014/chartex" xmlns:cx1="http://schemas.microsoft.com/office/drawing/2015/9/8/chartex" xmlns:mc="http://schemas.openxmlformats.org/markup-compatibility/2006" xmlns:o="urn:schemas-microsoft-com:office:office" xmlns:r="http://schemas.openxmlformats.org/officeDocument/2006/relationships" xmlns:m="http://schemas.openxmlformats.org/officeDocument/2006/math" xmlns:v="urn:schemas-microsoft-com:vml" xmlns:wp14="http://schemas.microsoft.com/office/word/2010/wordprocessingDrawing" xmlns:wp="http://schemas.openxmlformats.org/drawingml/2006/wordprocessingDrawing" xmlns:w10="urn:schemas-microsoft-com:office:word" xmlns:w="http://schemas.openxmlformats.org/wordprocessingml/2006/main" xmlns:w14="http://schemas.microsoft.com/office/word/2010/wordml" xmlns:w15="http://schemas.microsoft.com/office/word/2012/wordml" xmlns:w16se="http://schemas.microsoft.com/office/word/2015/wordml/symex" xmlns:wpg="http://schemas.microsoft.com/office/word/2010/wordprocessingGroup" xmlns:wpi="http://schemas.microsoft.com/office/word/2010/wordprocessingInk" xmlns:wne="http://schemas.microsoft.com/office/word/2006/wordml" xmlns:wps="http://schemas.microsoft.com/office/word/2010/wordprocessingShape" mc:Ignorable="w14 w15 w16se wp14">
   <w:p/>
 </w:ftr>
 </file>
 
 <file path=word/footer3.xml><?xml version="1.0" encoding="utf-8"?>
-<w:ftr xmlns:wpc="http://schemas.microsoft.com/office/word/2010/wordprocessingCanvas" xmlns:mc="http://schemas.openxmlformats.org/markup-compatibility/2006" xmlns:o="urn:schemas-microsoft-com:office:office" xmlns:r="http://schemas.openxmlformats.org/officeDocument/2006/relationships" xmlns:m="http://schemas.openxmlformats.org/officeDocument/2006/math" xmlns:v="urn:schemas-microsoft-com:vml" xmlns:wp14="http://schemas.microsoft.com/office/word/2010/wordprocessingDrawing" xmlns:wp="http://schemas.openxmlformats.org/drawingml/2006/wordprocessingDrawing" xmlns:w10="urn:schemas-microsoft-com:office:word" xmlns:w="http://schemas.openxmlformats.org/wordprocessingml/2006/main" xmlns:w14="http://schemas.microsoft.com/office/word/2010/wordml" xmlns:w15="http://schemas.microsoft.com/office/word/2012/wordml" xmlns:wpg="http://schemas.microsoft.com/office/word/2010/wordprocessingGroup" xmlns:wpi="http://schemas.microsoft.com/office/word/2010/wordprocessingInk" xmlns:wne="http://schemas.microsoft.com/office/word/2006/wordml" xmlns:wps="http://schemas.microsoft.com/office/word/2010/wordprocessingShape" mc:Ignorable="w14 w15 wp14">
+<w:ftr xmlns:wpc="http://schemas.microsoft.com/office/word/2010/wordprocessingCanvas" xmlns:cx="http://schemas.microsoft.com/office/drawing/2014/chartex" xmlns:cx1="http://schemas.microsoft.com/office/drawing/2015/9/8/chartex" xmlns:mc="http://schemas.openxmlformats.org/markup-compatibility/2006" xmlns:o="urn:schemas-microsoft-com:office:office" xmlns:r="http://schemas.openxmlformats.org/officeDocument/2006/relationships" xmlns:m="http://schemas.openxmlformats.org/officeDocument/2006/math" xmlns:v="urn:schemas-microsoft-com:vml" xmlns:wp14="http://schemas.microsoft.com/office/word/2010/wordprocessingDrawing" xmlns:wp="http://schemas.openxmlformats.org/drawingml/2006/wordprocessingDrawing" xmlns:w10="urn:schemas-microsoft-com:office:word" xmlns:w="http://schemas.openxmlformats.org/wordprocessingml/2006/main" xmlns:w14="http://schemas.microsoft.com/office/word/2010/wordml" xmlns:w15="http://schemas.microsoft.com/office/word/2012/wordml" xmlns:w16se="http://schemas.microsoft.com/office/word/2015/wordml/symex" xmlns:wpg="http://schemas.microsoft.com/office/word/2010/wordprocessingGroup" xmlns:wpi="http://schemas.microsoft.com/office/word/2010/wordprocessingInk" xmlns:wne="http://schemas.microsoft.com/office/word/2006/wordml" xmlns:wps="http://schemas.microsoft.com/office/word/2010/wordprocessingShape" mc:Ignorable="w14 w15 w16se wp14">
   <w:p>
     <w:pPr>
       <w:tabs>
@@ -18367,7 +18847,7 @@
         <w:color w:val="323E4F" w:themeColor="text2" w:themeShade="BF"/>
         <w:szCs w:val="24"/>
       </w:rPr>
-      <w:t>21</w:t>
+      <w:t>20</w:t>
     </w:r>
     <w:r>
       <w:rPr>
@@ -18429,13 +18909,13 @@
 </file>
 
 <file path=word/footer4.xml><?xml version="1.0" encoding="utf-8"?>
-<w:ftr xmlns:wpc="http://schemas.microsoft.com/office/word/2010/wordprocessingCanvas" xmlns:mc="http://schemas.openxmlformats.org/markup-compatibility/2006" xmlns:o="urn:schemas-microsoft-com:office:office" xmlns:r="http://schemas.openxmlformats.org/officeDocument/2006/relationships" xmlns:m="http://schemas.openxmlformats.org/officeDocument/2006/math" xmlns:v="urn:schemas-microsoft-com:vml" xmlns:wp14="http://schemas.microsoft.com/office/word/2010/wordprocessingDrawing" xmlns:wp="http://schemas.openxmlformats.org/drawingml/2006/wordprocessingDrawing" xmlns:w10="urn:schemas-microsoft-com:office:word" xmlns:w="http://schemas.openxmlformats.org/wordprocessingml/2006/main" xmlns:w14="http://schemas.microsoft.com/office/word/2010/wordml" xmlns:w15="http://schemas.microsoft.com/office/word/2012/wordml" xmlns:wpg="http://schemas.microsoft.com/office/word/2010/wordprocessingGroup" xmlns:wpi="http://schemas.microsoft.com/office/word/2010/wordprocessingInk" xmlns:wne="http://schemas.microsoft.com/office/word/2006/wordml" xmlns:wps="http://schemas.microsoft.com/office/word/2010/wordprocessingShape" mc:Ignorable="w14 w15 wp14">
+<w:ftr xmlns:wpc="http://schemas.microsoft.com/office/word/2010/wordprocessingCanvas" xmlns:cx="http://schemas.microsoft.com/office/drawing/2014/chartex" xmlns:cx1="http://schemas.microsoft.com/office/drawing/2015/9/8/chartex" xmlns:mc="http://schemas.openxmlformats.org/markup-compatibility/2006" xmlns:o="urn:schemas-microsoft-com:office:office" xmlns:r="http://schemas.openxmlformats.org/officeDocument/2006/relationships" xmlns:m="http://schemas.openxmlformats.org/officeDocument/2006/math" xmlns:v="urn:schemas-microsoft-com:vml" xmlns:wp14="http://schemas.microsoft.com/office/word/2010/wordprocessingDrawing" xmlns:wp="http://schemas.openxmlformats.org/drawingml/2006/wordprocessingDrawing" xmlns:w10="urn:schemas-microsoft-com:office:word" xmlns:w="http://schemas.openxmlformats.org/wordprocessingml/2006/main" xmlns:w14="http://schemas.microsoft.com/office/word/2010/wordml" xmlns:w15="http://schemas.microsoft.com/office/word/2012/wordml" xmlns:w16se="http://schemas.microsoft.com/office/word/2015/wordml/symex" xmlns:wpg="http://schemas.microsoft.com/office/word/2010/wordprocessingGroup" xmlns:wpi="http://schemas.microsoft.com/office/word/2010/wordprocessingInk" xmlns:wne="http://schemas.microsoft.com/office/word/2006/wordml" xmlns:wps="http://schemas.microsoft.com/office/word/2010/wordprocessingShape" mc:Ignorable="w14 w15 w16se wp14">
   <w:p/>
 </w:ftr>
 </file>
 
 <file path=word/footnotes.xml><?xml version="1.0" encoding="utf-8"?>
-<w:footnotes xmlns:wpc="http://schemas.microsoft.com/office/word/2010/wordprocessingCanvas" xmlns:mc="http://schemas.openxmlformats.org/markup-compatibility/2006" xmlns:o="urn:schemas-microsoft-com:office:office" xmlns:r="http://schemas.openxmlformats.org/officeDocument/2006/relationships" xmlns:m="http://schemas.openxmlformats.org/officeDocument/2006/math" xmlns:v="urn:schemas-microsoft-com:vml" xmlns:wp14="http://schemas.microsoft.com/office/word/2010/wordprocessingDrawing" xmlns:wp="http://schemas.openxmlformats.org/drawingml/2006/wordprocessingDrawing" xmlns:w10="urn:schemas-microsoft-com:office:word" xmlns:w="http://schemas.openxmlformats.org/wordprocessingml/2006/main" xmlns:w14="http://schemas.microsoft.com/office/word/2010/wordml" xmlns:w15="http://schemas.microsoft.com/office/word/2012/wordml" xmlns:wpg="http://schemas.microsoft.com/office/word/2010/wordprocessingGroup" xmlns:wpi="http://schemas.microsoft.com/office/word/2010/wordprocessingInk" xmlns:wne="http://schemas.microsoft.com/office/word/2006/wordml" xmlns:wps="http://schemas.microsoft.com/office/word/2010/wordprocessingShape" mc:Ignorable="w14 w15 wp14">
+<w:footnotes xmlns:wpc="http://schemas.microsoft.com/office/word/2010/wordprocessingCanvas" xmlns:cx="http://schemas.microsoft.com/office/drawing/2014/chartex" xmlns:cx1="http://schemas.microsoft.com/office/drawing/2015/9/8/chartex" xmlns:mc="http://schemas.openxmlformats.org/markup-compatibility/2006" xmlns:o="urn:schemas-microsoft-com:office:office" xmlns:r="http://schemas.openxmlformats.org/officeDocument/2006/relationships" xmlns:m="http://schemas.openxmlformats.org/officeDocument/2006/math" xmlns:v="urn:schemas-microsoft-com:vml" xmlns:wp14="http://schemas.microsoft.com/office/word/2010/wordprocessingDrawing" xmlns:wp="http://schemas.openxmlformats.org/drawingml/2006/wordprocessingDrawing" xmlns:w10="urn:schemas-microsoft-com:office:word" xmlns:w="http://schemas.openxmlformats.org/wordprocessingml/2006/main" xmlns:w14="http://schemas.microsoft.com/office/word/2010/wordml" xmlns:w15="http://schemas.microsoft.com/office/word/2012/wordml" xmlns:w16se="http://schemas.microsoft.com/office/word/2015/wordml/symex" xmlns:wpg="http://schemas.microsoft.com/office/word/2010/wordprocessingGroup" xmlns:wpi="http://schemas.microsoft.com/office/word/2010/wordprocessingInk" xmlns:wne="http://schemas.microsoft.com/office/word/2006/wordml" xmlns:wps="http://schemas.microsoft.com/office/word/2010/wordprocessingShape" mc:Ignorable="w14 w15 w16se wp14">
   <w:footnote w:type="separator" w:id="-1">
     <w:p>
       <w:pPr>
@@ -18460,13 +18940,13 @@
 </file>
 
 <file path=word/header1.xml><?xml version="1.0" encoding="utf-8"?>
-<w:hdr xmlns:wpc="http://schemas.microsoft.com/office/word/2010/wordprocessingCanvas" xmlns:mc="http://schemas.openxmlformats.org/markup-compatibility/2006" xmlns:o="urn:schemas-microsoft-com:office:office" xmlns:r="http://schemas.openxmlformats.org/officeDocument/2006/relationships" xmlns:m="http://schemas.openxmlformats.org/officeDocument/2006/math" xmlns:v="urn:schemas-microsoft-com:vml" xmlns:wp14="http://schemas.microsoft.com/office/word/2010/wordprocessingDrawing" xmlns:wp="http://schemas.openxmlformats.org/drawingml/2006/wordprocessingDrawing" xmlns:w10="urn:schemas-microsoft-com:office:word" xmlns:w="http://schemas.openxmlformats.org/wordprocessingml/2006/main" xmlns:w14="http://schemas.microsoft.com/office/word/2010/wordml" xmlns:w15="http://schemas.microsoft.com/office/word/2012/wordml" xmlns:wpg="http://schemas.microsoft.com/office/word/2010/wordprocessingGroup" xmlns:wpi="http://schemas.microsoft.com/office/word/2010/wordprocessingInk" xmlns:wne="http://schemas.microsoft.com/office/word/2006/wordml" xmlns:wps="http://schemas.microsoft.com/office/word/2010/wordprocessingShape" mc:Ignorable="w14 w15 wp14">
+<w:hdr xmlns:wpc="http://schemas.microsoft.com/office/word/2010/wordprocessingCanvas" xmlns:cx="http://schemas.microsoft.com/office/drawing/2014/chartex" xmlns:cx1="http://schemas.microsoft.com/office/drawing/2015/9/8/chartex" xmlns:mc="http://schemas.openxmlformats.org/markup-compatibility/2006" xmlns:o="urn:schemas-microsoft-com:office:office" xmlns:r="http://schemas.openxmlformats.org/officeDocument/2006/relationships" xmlns:m="http://schemas.openxmlformats.org/officeDocument/2006/math" xmlns:v="urn:schemas-microsoft-com:vml" xmlns:wp14="http://schemas.microsoft.com/office/word/2010/wordprocessingDrawing" xmlns:wp="http://schemas.openxmlformats.org/drawingml/2006/wordprocessingDrawing" xmlns:w10="urn:schemas-microsoft-com:office:word" xmlns:w="http://schemas.openxmlformats.org/wordprocessingml/2006/main" xmlns:w14="http://schemas.microsoft.com/office/word/2010/wordml" xmlns:w15="http://schemas.microsoft.com/office/word/2012/wordml" xmlns:w16se="http://schemas.microsoft.com/office/word/2015/wordml/symex" xmlns:wpg="http://schemas.microsoft.com/office/word/2010/wordprocessingGroup" xmlns:wpi="http://schemas.microsoft.com/office/word/2010/wordprocessingInk" xmlns:wne="http://schemas.microsoft.com/office/word/2006/wordml" xmlns:wps="http://schemas.microsoft.com/office/word/2010/wordprocessingShape" mc:Ignorable="w14 w15 w16se wp14">
   <w:p/>
 </w:hdr>
 </file>
 
 <file path=word/header2.xml><?xml version="1.0" encoding="utf-8"?>
-<w:hdr xmlns:wpc="http://schemas.microsoft.com/office/word/2010/wordprocessingCanvas" xmlns:mc="http://schemas.openxmlformats.org/markup-compatibility/2006" xmlns:o="urn:schemas-microsoft-com:office:office" xmlns:r="http://schemas.openxmlformats.org/officeDocument/2006/relationships" xmlns:m="http://schemas.openxmlformats.org/officeDocument/2006/math" xmlns:v="urn:schemas-microsoft-com:vml" xmlns:wp14="http://schemas.microsoft.com/office/word/2010/wordprocessingDrawing" xmlns:wp="http://schemas.openxmlformats.org/drawingml/2006/wordprocessingDrawing" xmlns:w10="urn:schemas-microsoft-com:office:word" xmlns:w="http://schemas.openxmlformats.org/wordprocessingml/2006/main" xmlns:w14="http://schemas.microsoft.com/office/word/2010/wordml" xmlns:w15="http://schemas.microsoft.com/office/word/2012/wordml" xmlns:wpg="http://schemas.microsoft.com/office/word/2010/wordprocessingGroup" xmlns:wpi="http://schemas.microsoft.com/office/word/2010/wordprocessingInk" xmlns:wne="http://schemas.microsoft.com/office/word/2006/wordml" xmlns:wps="http://schemas.microsoft.com/office/word/2010/wordprocessingShape" mc:Ignorable="w14 w15 wp14">
+<w:hdr xmlns:wpc="http://schemas.microsoft.com/office/word/2010/wordprocessingCanvas" xmlns:cx="http://schemas.microsoft.com/office/drawing/2014/chartex" xmlns:cx1="http://schemas.microsoft.com/office/drawing/2015/9/8/chartex" xmlns:mc="http://schemas.openxmlformats.org/markup-compatibility/2006" xmlns:o="urn:schemas-microsoft-com:office:office" xmlns:r="http://schemas.openxmlformats.org/officeDocument/2006/relationships" xmlns:m="http://schemas.openxmlformats.org/officeDocument/2006/math" xmlns:v="urn:schemas-microsoft-com:vml" xmlns:wp14="http://schemas.microsoft.com/office/word/2010/wordprocessingDrawing" xmlns:wp="http://schemas.openxmlformats.org/drawingml/2006/wordprocessingDrawing" xmlns:w10="urn:schemas-microsoft-com:office:word" xmlns:w="http://schemas.openxmlformats.org/wordprocessingml/2006/main" xmlns:w14="http://schemas.microsoft.com/office/word/2010/wordml" xmlns:w15="http://schemas.microsoft.com/office/word/2012/wordml" xmlns:w16se="http://schemas.microsoft.com/office/word/2015/wordml/symex" xmlns:wpg="http://schemas.microsoft.com/office/word/2010/wordprocessingGroup" xmlns:wpi="http://schemas.microsoft.com/office/word/2010/wordprocessingInk" xmlns:wne="http://schemas.microsoft.com/office/word/2006/wordml" xmlns:wps="http://schemas.microsoft.com/office/word/2010/wordprocessingShape" mc:Ignorable="w14 w15 w16se wp14">
   <w:p>
     <w:pPr>
       <w:pStyle w:val="Header"/>
@@ -18507,7 +18987,7 @@
       <w:rPr>
         <w:noProof/>
       </w:rPr>
-      <w:t>21</w:t>
+      <w:t>20</w:t>
     </w:r>
     <w:r>
       <w:fldChar w:fldCharType="end"/>
@@ -18517,14 +18997,14 @@
 </file>
 
 <file path=word/header3.xml><?xml version="1.0" encoding="utf-8"?>
-<w:hdr xmlns:wpc="http://schemas.microsoft.com/office/word/2010/wordprocessingCanvas" xmlns:mc="http://schemas.openxmlformats.org/markup-compatibility/2006" xmlns:o="urn:schemas-microsoft-com:office:office" xmlns:r="http://schemas.openxmlformats.org/officeDocument/2006/relationships" xmlns:m="http://schemas.openxmlformats.org/officeDocument/2006/math" xmlns:v="urn:schemas-microsoft-com:vml" xmlns:wp14="http://schemas.microsoft.com/office/word/2010/wordprocessingDrawing" xmlns:wp="http://schemas.openxmlformats.org/drawingml/2006/wordprocessingDrawing" xmlns:w10="urn:schemas-microsoft-com:office:word" xmlns:w="http://schemas.openxmlformats.org/wordprocessingml/2006/main" xmlns:w14="http://schemas.microsoft.com/office/word/2010/wordml" xmlns:w15="http://schemas.microsoft.com/office/word/2012/wordml" xmlns:wpg="http://schemas.microsoft.com/office/word/2010/wordprocessingGroup" xmlns:wpi="http://schemas.microsoft.com/office/word/2010/wordprocessingInk" xmlns:wne="http://schemas.microsoft.com/office/word/2006/wordml" xmlns:wps="http://schemas.microsoft.com/office/word/2010/wordprocessingShape" mc:Ignorable="w14 w15 wp14">
+<w:hdr xmlns:wpc="http://schemas.microsoft.com/office/word/2010/wordprocessingCanvas" xmlns:cx="http://schemas.microsoft.com/office/drawing/2014/chartex" xmlns:cx1="http://schemas.microsoft.com/office/drawing/2015/9/8/chartex" xmlns:mc="http://schemas.openxmlformats.org/markup-compatibility/2006" xmlns:o="urn:schemas-microsoft-com:office:office" xmlns:r="http://schemas.openxmlformats.org/officeDocument/2006/relationships" xmlns:m="http://schemas.openxmlformats.org/officeDocument/2006/math" xmlns:v="urn:schemas-microsoft-com:vml" xmlns:wp14="http://schemas.microsoft.com/office/word/2010/wordprocessingDrawing" xmlns:wp="http://schemas.openxmlformats.org/drawingml/2006/wordprocessingDrawing" xmlns:w10="urn:schemas-microsoft-com:office:word" xmlns:w="http://schemas.openxmlformats.org/wordprocessingml/2006/main" xmlns:w14="http://schemas.microsoft.com/office/word/2010/wordml" xmlns:w15="http://schemas.microsoft.com/office/word/2012/wordml" xmlns:w16se="http://schemas.microsoft.com/office/word/2015/wordml/symex" xmlns:wpg="http://schemas.microsoft.com/office/word/2010/wordprocessingGroup" xmlns:wpi="http://schemas.microsoft.com/office/word/2010/wordprocessingInk" xmlns:wne="http://schemas.microsoft.com/office/word/2006/wordml" xmlns:wps="http://schemas.microsoft.com/office/word/2010/wordprocessingShape" mc:Ignorable="w14 w15 w16se wp14">
   <w:p/>
 </w:hdr>
 </file>
 
 <file path=word/numbering.xml><?xml version="1.0" encoding="utf-8"?>
-<w:numbering xmlns:wpc="http://schemas.microsoft.com/office/word/2010/wordprocessingCanvas" xmlns:mc="http://schemas.openxmlformats.org/markup-compatibility/2006" xmlns:o="urn:schemas-microsoft-com:office:office" xmlns:r="http://schemas.openxmlformats.org/officeDocument/2006/relationships" xmlns:m="http://schemas.openxmlformats.org/officeDocument/2006/math" xmlns:v="urn:schemas-microsoft-com:vml" xmlns:wp14="http://schemas.microsoft.com/office/word/2010/wordprocessingDrawing" xmlns:wp="http://schemas.openxmlformats.org/drawingml/2006/wordprocessingDrawing" xmlns:w10="urn:schemas-microsoft-com:office:word" xmlns:w="http://schemas.openxmlformats.org/wordprocessingml/2006/main" xmlns:w14="http://schemas.microsoft.com/office/word/2010/wordml" xmlns:w15="http://schemas.microsoft.com/office/word/2012/wordml" xmlns:wpg="http://schemas.microsoft.com/office/word/2010/wordprocessingGroup" xmlns:wpi="http://schemas.microsoft.com/office/word/2010/wordprocessingInk" xmlns:wne="http://schemas.microsoft.com/office/word/2006/wordml" xmlns:wps="http://schemas.microsoft.com/office/word/2010/wordprocessingShape" mc:Ignorable="w14 w15 wp14">
-  <w:abstractNum w:abstractNumId="0">
+<w:numbering xmlns:wpc="http://schemas.microsoft.com/office/word/2010/wordprocessingCanvas" xmlns:cx="http://schemas.microsoft.com/office/drawing/2014/chartex" xmlns:cx1="http://schemas.microsoft.com/office/drawing/2015/9/8/chartex" xmlns:mc="http://schemas.openxmlformats.org/markup-compatibility/2006" xmlns:o="urn:schemas-microsoft-com:office:office" xmlns:r="http://schemas.openxmlformats.org/officeDocument/2006/relationships" xmlns:m="http://schemas.openxmlformats.org/officeDocument/2006/math" xmlns:v="urn:schemas-microsoft-com:vml" xmlns:wp14="http://schemas.microsoft.com/office/word/2010/wordprocessingDrawing" xmlns:wp="http://schemas.openxmlformats.org/drawingml/2006/wordprocessingDrawing" xmlns:w10="urn:schemas-microsoft-com:office:word" xmlns:w="http://schemas.openxmlformats.org/wordprocessingml/2006/main" xmlns:w14="http://schemas.microsoft.com/office/word/2010/wordml" xmlns:w15="http://schemas.microsoft.com/office/word/2012/wordml" xmlns:w16se="http://schemas.microsoft.com/office/word/2015/wordml/symex" xmlns:wpg="http://schemas.microsoft.com/office/word/2010/wordprocessingGroup" xmlns:wpi="http://schemas.microsoft.com/office/word/2010/wordprocessingInk" xmlns:wne="http://schemas.microsoft.com/office/word/2006/wordml" xmlns:wps="http://schemas.microsoft.com/office/word/2010/wordprocessingShape" mc:Ignorable="w14 w15 w16se wp14">
+  <w:abstractNum w:abstractNumId="0" w15:restartNumberingAfterBreak="0">
     <w:nsid w:val="FFFFFFFB"/>
     <w:multiLevelType w:val="multilevel"/>
     <w:tmpl w:val="3AD68B2E"/>
@@ -18720,7 +19200,7 @@
       </w:rPr>
     </w:lvl>
   </w:abstractNum>
-  <w:abstractNum w:abstractNumId="1">
+  <w:abstractNum w:abstractNumId="1" w15:restartNumberingAfterBreak="0">
     <w:nsid w:val="00000001"/>
     <w:multiLevelType w:val="multilevel"/>
     <w:tmpl w:val="0D26C6F0"/>
@@ -18838,7 +19318,7 @@
       </w:pPr>
     </w:lvl>
   </w:abstractNum>
-  <w:abstractNum w:abstractNumId="2">
+  <w:abstractNum w:abstractNumId="2" w15:restartNumberingAfterBreak="0">
     <w:nsid w:val="05385284"/>
     <w:multiLevelType w:val="hybridMultilevel"/>
     <w:tmpl w:val="A322EF06"/>
@@ -18927,7 +19407,7 @@
       </w:pPr>
     </w:lvl>
   </w:abstractNum>
-  <w:abstractNum w:abstractNumId="3">
+  <w:abstractNum w:abstractNumId="3" w15:restartNumberingAfterBreak="0">
     <w:nsid w:val="084F79EA"/>
     <w:multiLevelType w:val="hybridMultilevel"/>
     <w:tmpl w:val="D7F0A9F2"/>
@@ -19039,7 +19519,7 @@
       </w:rPr>
     </w:lvl>
   </w:abstractNum>
-  <w:abstractNum w:abstractNumId="4">
+  <w:abstractNum w:abstractNumId="4" w15:restartNumberingAfterBreak="0">
     <w:nsid w:val="2351031A"/>
     <w:multiLevelType w:val="multilevel"/>
     <w:tmpl w:val="3760E2CC"/>
@@ -19152,7 +19632,7 @@
       </w:rPr>
     </w:lvl>
   </w:abstractNum>
-  <w:abstractNum w:abstractNumId="5">
+  <w:abstractNum w:abstractNumId="5" w15:restartNumberingAfterBreak="0">
     <w:nsid w:val="35BC1E62"/>
     <w:multiLevelType w:val="multilevel"/>
     <w:tmpl w:val="A80428B0"/>
@@ -19265,7 +19745,7 @@
       </w:rPr>
     </w:lvl>
   </w:abstractNum>
-  <w:abstractNum w:abstractNumId="6">
+  <w:abstractNum w:abstractNumId="6" w15:restartNumberingAfterBreak="0">
     <w:nsid w:val="40082393"/>
     <w:multiLevelType w:val="hybridMultilevel"/>
     <w:tmpl w:val="14FA0DC6"/>
@@ -19377,7 +19857,7 @@
       </w:rPr>
     </w:lvl>
   </w:abstractNum>
-  <w:abstractNum w:abstractNumId="7">
+  <w:abstractNum w:abstractNumId="7" w15:restartNumberingAfterBreak="0">
     <w:nsid w:val="5F9C1F35"/>
     <w:multiLevelType w:val="hybridMultilevel"/>
     <w:tmpl w:val="E0E659F4"/>
@@ -19489,7 +19969,7 @@
       </w:rPr>
     </w:lvl>
   </w:abstractNum>
-  <w:abstractNum w:abstractNumId="8">
+  <w:abstractNum w:abstractNumId="8" w15:restartNumberingAfterBreak="0">
     <w:nsid w:val="68A67281"/>
     <w:multiLevelType w:val="hybridMultilevel"/>
     <w:tmpl w:val="19E02D50"/>
@@ -19600,7 +20080,7 @@
       </w:rPr>
     </w:lvl>
   </w:abstractNum>
-  <w:abstractNum w:abstractNumId="9">
+  <w:abstractNum w:abstractNumId="9" w15:restartNumberingAfterBreak="0">
     <w:nsid w:val="775D6A11"/>
     <w:multiLevelType w:val="multilevel"/>
     <w:tmpl w:val="A238E49C"/>
@@ -19713,7 +20193,7 @@
       </w:rPr>
     </w:lvl>
   </w:abstractNum>
-  <w:abstractNum w:abstractNumId="10">
+  <w:abstractNum w:abstractNumId="10" w15:restartNumberingAfterBreak="0">
     <w:nsid w:val="798C4AC3"/>
     <w:multiLevelType w:val="multilevel"/>
     <w:tmpl w:val="A420F3CA"/>
@@ -19826,7 +20306,7 @@
       </w:rPr>
     </w:lvl>
   </w:abstractNum>
-  <w:abstractNum w:abstractNumId="11">
+  <w:abstractNum w:abstractNumId="11" w15:restartNumberingAfterBreak="0">
     <w:nsid w:val="799401BF"/>
     <w:multiLevelType w:val="hybridMultilevel"/>
     <w:tmpl w:val="549C6416"/>
@@ -19981,7 +20461,7 @@
 </file>
 
 <file path=word/styles.xml><?xml version="1.0" encoding="utf-8"?>
-<w:styles xmlns:mc="http://schemas.openxmlformats.org/markup-compatibility/2006" xmlns:r="http://schemas.openxmlformats.org/officeDocument/2006/relationships" xmlns:w="http://schemas.openxmlformats.org/wordprocessingml/2006/main" xmlns:w14="http://schemas.microsoft.com/office/word/2010/wordml" xmlns:w15="http://schemas.microsoft.com/office/word/2012/wordml" mc:Ignorable="w14 w15">
+<w:styles xmlns:mc="http://schemas.openxmlformats.org/markup-compatibility/2006" xmlns:r="http://schemas.openxmlformats.org/officeDocument/2006/relationships" xmlns:w="http://schemas.openxmlformats.org/wordprocessingml/2006/main" xmlns:w14="http://schemas.microsoft.com/office/word/2010/wordml" xmlns:w15="http://schemas.microsoft.com/office/word/2012/wordml" xmlns:w16se="http://schemas.microsoft.com/office/word/2015/wordml/symex" mc:Ignorable="w14 w15 w16se">
   <w:docDefaults>
     <w:rPrDefault>
       <w:rPr>
@@ -21813,7 +22293,7 @@
 </file>
 
 <file path=customXml/itemProps1.xml><?xml version="1.0" encoding="utf-8"?>
-<ds:datastoreItem xmlns:ds="http://schemas.openxmlformats.org/officeDocument/2006/customXml" ds:itemID="{79BF3A86-595C-40EB-9D82-5B6FDCE0447B}">
+<ds:datastoreItem xmlns:ds="http://schemas.openxmlformats.org/officeDocument/2006/customXml" ds:itemID="{E3101CD9-D2DC-4E88-B351-1C728312A96B}">
   <ds:schemaRefs>
     <ds:schemaRef ds:uri="http://schemas.openxmlformats.org/officeDocument/2006/bibliography"/>
   </ds:schemaRefs>

</xml_diff>